<commit_message>
diagrama general de aplicacion y marco referencial
se anadio filtro de kalman al marco reerencial
</commit_message>
<xml_diff>
--- a/Documento/Capítulo 2 - Marco Referencial.docx
+++ b/Documento/Capítulo 2 - Marco Referencial.docx
@@ -121,14 +121,27 @@
       <w:r>
         <w:t xml:space="preserve">Ilustración </w:t>
       </w:r>
-      <w:fldSimple w:instr=" SEQ Ilustración \* ARABIC ">
-        <w:r>
-          <w:rPr>
-            <w:noProof/>
-          </w:rPr>
-          <w:t>1</w:t>
-        </w:r>
-      </w:fldSimple>
+      <w:r>
+        <w:fldChar w:fldCharType="begin"/>
+      </w:r>
+      <w:r>
+        <w:instrText xml:space="preserve"> SEQ Ilustración \* ARABIC </w:instrText>
+      </w:r>
+      <w:r>
+        <w:fldChar w:fldCharType="separate"/>
+      </w:r>
+      <w:r>
+        <w:rPr>
+          <w:noProof/>
+        </w:rPr>
+        <w:t>1</w:t>
+      </w:r>
+      <w:r>
+        <w:rPr>
+          <w:noProof/>
+        </w:rPr>
+        <w:fldChar w:fldCharType="end"/>
+      </w:r>
       <w:r>
         <w:rPr>
           <w:rFonts w:ascii="Arial" w:hAnsi="Arial" w:cs="Arial"/>
@@ -228,27 +241,14 @@
         <w:tab/>
         <w:t xml:space="preserve">Ilustración </w:t>
       </w:r>
-      <w:r>
-        <w:fldChar w:fldCharType="begin"/>
-      </w:r>
-      <w:r>
-        <w:instrText xml:space="preserve"> SEQ Ilustración \* ARABIC </w:instrText>
-      </w:r>
-      <w:r>
-        <w:fldChar w:fldCharType="separate"/>
-      </w:r>
-      <w:r>
-        <w:rPr>
-          <w:noProof/>
-        </w:rPr>
-        <w:t>1</w:t>
-      </w:r>
-      <w:r>
-        <w:rPr>
-          <w:noProof/>
-        </w:rPr>
-        <w:fldChar w:fldCharType="end"/>
-      </w:r>
+      <w:fldSimple w:instr=" SEQ Ilustración \* ARABIC ">
+        <w:r>
+          <w:rPr>
+            <w:noProof/>
+          </w:rPr>
+          <w:t>2</w:t>
+        </w:r>
+      </w:fldSimple>
       <w:r>
         <w:t>(</w:t>
       </w:r>
@@ -298,14 +298,27 @@
       <w:r>
         <w:t xml:space="preserve">Ilustración </w:t>
       </w:r>
-      <w:fldSimple w:instr=" SEQ Ilustración \* ARABIC ">
-        <w:r>
-          <w:rPr>
-            <w:noProof/>
-          </w:rPr>
-          <w:t>1</w:t>
-        </w:r>
-      </w:fldSimple>
+      <w:r>
+        <w:fldChar w:fldCharType="begin"/>
+      </w:r>
+      <w:r>
+        <w:instrText xml:space="preserve"> SEQ Ilustración \* ARABIC </w:instrText>
+      </w:r>
+      <w:r>
+        <w:fldChar w:fldCharType="separate"/>
+      </w:r>
+      <w:r>
+        <w:rPr>
+          <w:noProof/>
+        </w:rPr>
+        <w:t>3</w:t>
+      </w:r>
+      <w:r>
+        <w:rPr>
+          <w:noProof/>
+        </w:rPr>
+        <w:fldChar w:fldCharType="end"/>
+      </w:r>
       <w:r>
         <w:rPr>
           <w:rFonts w:ascii="Arial" w:hAnsi="Arial" w:cs="Arial"/>
@@ -2385,7 +2398,7 @@
         <w:rPr>
           <w:noProof/>
         </w:rPr>
-        <w:t>2</w:t>
+        <w:t>4</w:t>
       </w:r>
       <w:r>
         <w:rPr>
@@ -3364,7 +3377,7 @@
         <w:rPr>
           <w:noProof/>
         </w:rPr>
-        <w:t>3</w:t>
+        <w:t>5</w:t>
       </w:r>
       <w:r>
         <w:rPr>
@@ -3748,6 +3761,10 @@
     <w:p>
       <w:pPr>
         <w:ind w:left="360"/>
+        <w:rPr>
+          <w:rFonts w:cs="Arial"/>
+          <w:b/>
+        </w:rPr>
       </w:pPr>
       <w:r>
         <w:rPr>
@@ -3925,9 +3942,435 @@
         </w:rPr>
         <w:t xml:space="preserve"> </w:t>
       </w:r>
+    </w:p>
+    <w:p>
+      <w:pPr>
+        <w:pStyle w:val="Ttulo2"/>
+        <w:numPr>
+          <w:ilvl w:val="0"/>
+          <w:numId w:val="16"/>
+        </w:numPr>
+      </w:pPr>
+      <w:r>
+        <w:t xml:space="preserve">Filtro de </w:t>
+      </w:r>
+      <w:proofErr w:type="spellStart"/>
+      <w:r>
+        <w:t>Kalman</w:t>
+      </w:r>
+      <w:proofErr w:type="spellEnd"/>
+    </w:p>
+    <w:p>
+      <w:pPr>
+        <w:ind w:left="360"/>
+        <w:rPr>
+          <w:b/>
+        </w:rPr>
+      </w:pPr>
+      <w:r>
+        <w:t xml:space="preserve">El filtro de </w:t>
+      </w:r>
+      <w:proofErr w:type="spellStart"/>
+      <w:r>
+        <w:t>Kalman</w:t>
+      </w:r>
+      <w:proofErr w:type="spellEnd"/>
+      <w:r>
+        <w:t xml:space="preserve"> es un conjunto de ecuaciones matemáticas que proveen una s</w:t>
+      </w:r>
+      <w:r>
+        <w:t xml:space="preserve">olución recursiva eficiente del </w:t>
+      </w:r>
+      <w:r>
+        <w:t xml:space="preserve">método de mínimos cuadrados. Esta solución permite calcular un estimador lineal, </w:t>
+      </w:r>
+      <w:proofErr w:type="spellStart"/>
+      <w:r>
+        <w:t>insesgado</w:t>
+      </w:r>
+      <w:proofErr w:type="spellEnd"/>
+      <w:r>
+        <w:t xml:space="preserve"> y óptimo del estado de un proceso en cada momento del tiempo con base en la información disponible en el momento t-1, y actualizar, </w:t>
+      </w:r>
+      <w:proofErr w:type="spellStart"/>
+      <w:r>
+        <w:t>on</w:t>
+      </w:r>
+      <w:proofErr w:type="spellEnd"/>
+      <w:r>
+        <w:t xml:space="preserve"> la información adicional disponible en el momento t, dichas estimaciones. Este filtro es el principal algoritmo para estimar sistemas dinámicos especificados en la forma de estado-espacio (</w:t>
+      </w:r>
+      <w:proofErr w:type="spellStart"/>
+      <w:r>
+        <w:t>State-space</w:t>
+      </w:r>
+      <w:proofErr w:type="spellEnd"/>
+      <w:r>
+        <w:t>).</w:t>
+      </w:r>
+      <w:r>
+        <w:t xml:space="preserve"> </w:t>
+      </w:r>
+      <w:r>
+        <w:rPr>
+          <w:b/>
+        </w:rPr>
+        <w:t>[</w:t>
+      </w:r>
+      <w:proofErr w:type="spellStart"/>
+      <w:r>
+        <w:rPr>
+          <w:b/>
+        </w:rPr>
+        <w:t>Ramirez</w:t>
+      </w:r>
+      <w:proofErr w:type="spellEnd"/>
+      <w:r>
+        <w:rPr>
+          <w:b/>
+        </w:rPr>
+        <w:t xml:space="preserve"> 2003]</w:t>
+      </w:r>
+    </w:p>
+    <w:p>
+      <w:pPr>
+        <w:ind w:left="360"/>
+      </w:pPr>
+      <w:r>
+        <w:t xml:space="preserve">El filtro de </w:t>
+      </w:r>
+      <w:proofErr w:type="spellStart"/>
+      <w:r>
+        <w:t>Kalman</w:t>
+      </w:r>
+      <w:proofErr w:type="spellEnd"/>
+      <w:r>
+        <w:t xml:space="preserve"> es el principal algoritmo para estimar sistemas dinámicos representados en la forma de estado-espacio En esta representación el sistema es descrito por un conjunto de variables denominadas de estado. El estado contiene toda la información relativa al sistema a un cierto punto en el tiempo. Esta información debe permitir la inferencia del comportamiento pasado del sistema, con el objetivo de predecir su comportamiento futuro. </w:t>
+      </w:r>
+      <w:r>
+        <w:rPr>
+          <w:b/>
+        </w:rPr>
+        <w:t>[</w:t>
+      </w:r>
+      <w:proofErr w:type="spellStart"/>
+      <w:r>
+        <w:rPr>
+          <w:b/>
+        </w:rPr>
+        <w:t>Ramirez</w:t>
+      </w:r>
+      <w:proofErr w:type="spellEnd"/>
+      <w:r>
+        <w:rPr>
+          <w:b/>
+        </w:rPr>
+        <w:t xml:space="preserve"> 2003]</w:t>
+      </w:r>
+    </w:p>
+    <w:p>
+      <w:pPr>
+        <w:ind w:left="360"/>
+        <w:rPr>
+          <w:b/>
+        </w:rPr>
+      </w:pPr>
+      <w:r>
+        <w:t xml:space="preserve">Lo que hace al filtro tan interesante es precisamente su habilidad para predecir el estado de un sistema en el pasado, presente y futuro, </w:t>
+      </w:r>
+      <w:proofErr w:type="spellStart"/>
+      <w:r>
+        <w:t>aún</w:t>
+      </w:r>
+      <w:proofErr w:type="spellEnd"/>
+      <w:r>
+        <w:t xml:space="preserve"> cuando la naturaleza precisa del sistema modelado es desconocida. En la práctica, las variables estado individuales de un sistema dinámico no pueden ser exactamente determinadas por una medición directa. Dado lo anterior, su medición se realiza por medio de procesos estocásticos que involucran algún grado de incertidumbre en la medición.</w:t>
+      </w:r>
+      <w:r>
+        <w:rPr>
+          <w:b/>
+        </w:rPr>
+        <w:t xml:space="preserve"> </w:t>
+      </w:r>
+      <w:r>
+        <w:rPr>
+          <w:b/>
+        </w:rPr>
+        <w:t>[</w:t>
+      </w:r>
+      <w:proofErr w:type="spellStart"/>
+      <w:r>
+        <w:rPr>
+          <w:b/>
+        </w:rPr>
+        <w:t>Ramirez</w:t>
+      </w:r>
+      <w:proofErr w:type="spellEnd"/>
+      <w:r>
+        <w:rPr>
+          <w:b/>
+        </w:rPr>
+        <w:t xml:space="preserve"> 2003]</w:t>
+      </w:r>
+    </w:p>
+    <w:p>
+      <w:pPr>
+        <w:keepNext/>
+        <w:ind w:left="360"/>
+        <w:jc w:val="center"/>
+      </w:pPr>
+      <w:r>
+        <w:rPr>
+          <w:b/>
+          <w:noProof/>
+          <w:lang w:val="es-ES" w:eastAsia="es-ES"/>
+        </w:rPr>
+        <w:lastRenderedPageBreak/>
+        <w:drawing>
+          <wp:inline distT="0" distB="0" distL="0" distR="0" wp14:anchorId="316B146D" wp14:editId="73FB70BD">
+            <wp:extent cx="4711048" cy="2291861"/>
+            <wp:effectExtent l="0" t="0" r="0" b="0"/>
+            <wp:docPr id="5" name="Imagen 5"/>
+            <wp:cNvGraphicFramePr>
+              <a:graphicFrameLocks xmlns:a="http://schemas.openxmlformats.org/drawingml/2006/main" noChangeAspect="1"/>
+            </wp:cNvGraphicFramePr>
+            <a:graphic xmlns:a="http://schemas.openxmlformats.org/drawingml/2006/main">
+              <a:graphicData uri="http://schemas.openxmlformats.org/drawingml/2006/picture">
+                <pic:pic xmlns:pic="http://schemas.openxmlformats.org/drawingml/2006/picture">
+                  <pic:nvPicPr>
+                    <pic:cNvPr id="0" name="Picture 2"/>
+                    <pic:cNvPicPr>
+                      <a:picLocks noChangeAspect="1" noChangeArrowheads="1"/>
+                    </pic:cNvPicPr>
+                  </pic:nvPicPr>
+                  <pic:blipFill>
+                    <a:blip r:embed="rId14">
+                      <a:extLst>
+                        <a:ext uri="{28A0092B-C50C-407E-A947-70E740481C1C}">
+                          <a14:useLocalDpi xmlns:a14="http://schemas.microsoft.com/office/drawing/2010/main" val="0"/>
+                        </a:ext>
+                      </a:extLst>
+                    </a:blip>
+                    <a:srcRect/>
+                    <a:stretch>
+                      <a:fillRect/>
+                    </a:stretch>
+                  </pic:blipFill>
+                  <pic:spPr bwMode="auto">
+                    <a:xfrm>
+                      <a:off x="0" y="0"/>
+                      <a:ext cx="4740798" cy="2306334"/>
+                    </a:xfrm>
+                    <a:prstGeom prst="rect">
+                      <a:avLst/>
+                    </a:prstGeom>
+                    <a:noFill/>
+                    <a:ln>
+                      <a:noFill/>
+                    </a:ln>
+                  </pic:spPr>
+                </pic:pic>
+              </a:graphicData>
+            </a:graphic>
+          </wp:inline>
+        </w:drawing>
+      </w:r>
+    </w:p>
+    <w:p>
+      <w:pPr>
+        <w:pStyle w:val="Descripcin"/>
+        <w:jc w:val="center"/>
+      </w:pPr>
+      <w:r>
+        <w:t xml:space="preserve">Ilustración </w:t>
+      </w:r>
+      <w:fldSimple w:instr=" SEQ Ilustración \* ARABIC ">
+        <w:r>
+          <w:rPr>
+            <w:noProof/>
+          </w:rPr>
+          <w:t>6</w:t>
+        </w:r>
+      </w:fldSimple>
+      <w:r>
+        <w:t xml:space="preserve"> Ciclo del filtro de </w:t>
+      </w:r>
+      <w:proofErr w:type="spellStart"/>
+      <w:r>
+        <w:t>kalman</w:t>
+      </w:r>
+      <w:proofErr w:type="spellEnd"/>
+      <w:r>
+        <w:t xml:space="preserve"> </w:t>
+      </w:r>
+      <w:r>
+        <w:rPr>
+          <w:b/>
+        </w:rPr>
+        <w:t>[</w:t>
+      </w:r>
+      <w:proofErr w:type="spellStart"/>
+      <w:r>
+        <w:rPr>
+          <w:b/>
+        </w:rPr>
+        <w:t>ramirez</w:t>
+      </w:r>
+      <w:proofErr w:type="spellEnd"/>
+      <w:r>
+        <w:rPr>
+          <w:b/>
+        </w:rPr>
+        <w:t xml:space="preserve"> 2003</w:t>
+      </w:r>
+      <w:r>
+        <w:rPr>
+          <w:b/>
+        </w:rPr>
+        <w:t>]</w:t>
+      </w:r>
+    </w:p>
+    <w:p>
+      <w:pPr>
+        <w:pStyle w:val="Descripcin"/>
+        <w:jc w:val="center"/>
+        <w:rPr>
+          <w:b/>
+        </w:rPr>
+      </w:pPr>
+    </w:p>
+    <w:p>
+      <w:pPr>
+        <w:keepNext/>
+        <w:ind w:left="360"/>
+        <w:jc w:val="center"/>
+      </w:pPr>
       <w:bookmarkStart w:id="0" w:name="_GoBack"/>
+      <w:r>
+        <w:rPr>
+          <w:b/>
+          <w:noProof/>
+          <w:lang w:val="es-ES" w:eastAsia="es-ES"/>
+        </w:rPr>
+        <w:drawing>
+          <wp:inline distT="0" distB="0" distL="0" distR="0" wp14:anchorId="5F63B210" wp14:editId="0EB2F246">
+            <wp:extent cx="4261151" cy="3514725"/>
+            <wp:effectExtent l="0" t="0" r="0" b="0"/>
+            <wp:docPr id="4" name="Imagen 4"/>
+            <wp:cNvGraphicFramePr>
+              <a:graphicFrameLocks xmlns:a="http://schemas.openxmlformats.org/drawingml/2006/main" noChangeAspect="1"/>
+            </wp:cNvGraphicFramePr>
+            <a:graphic xmlns:a="http://schemas.openxmlformats.org/drawingml/2006/main">
+              <a:graphicData uri="http://schemas.openxmlformats.org/drawingml/2006/picture">
+                <pic:pic xmlns:pic="http://schemas.openxmlformats.org/drawingml/2006/picture">
+                  <pic:nvPicPr>
+                    <pic:cNvPr id="0" name="Picture 1"/>
+                    <pic:cNvPicPr>
+                      <a:picLocks noChangeAspect="1" noChangeArrowheads="1"/>
+                    </pic:cNvPicPr>
+                  </pic:nvPicPr>
+                  <pic:blipFill>
+                    <a:blip r:embed="rId15">
+                      <a:extLst>
+                        <a:ext uri="{28A0092B-C50C-407E-A947-70E740481C1C}">
+                          <a14:useLocalDpi xmlns:a14="http://schemas.microsoft.com/office/drawing/2010/main" val="0"/>
+                        </a:ext>
+                      </a:extLst>
+                    </a:blip>
+                    <a:srcRect/>
+                    <a:stretch>
+                      <a:fillRect/>
+                    </a:stretch>
+                  </pic:blipFill>
+                  <pic:spPr bwMode="auto">
+                    <a:xfrm>
+                      <a:off x="0" y="0"/>
+                      <a:ext cx="4282416" cy="3532265"/>
+                    </a:xfrm>
+                    <a:prstGeom prst="rect">
+                      <a:avLst/>
+                    </a:prstGeom>
+                    <a:noFill/>
+                    <a:ln>
+                      <a:noFill/>
+                    </a:ln>
+                  </pic:spPr>
+                </pic:pic>
+              </a:graphicData>
+            </a:graphic>
+          </wp:inline>
+        </w:drawing>
+      </w:r>
       <w:bookmarkEnd w:id="0"/>
     </w:p>
+    <w:p>
+      <w:pPr>
+        <w:pStyle w:val="Descripcin"/>
+        <w:jc w:val="center"/>
+        <w:rPr>
+          <w:b/>
+        </w:rPr>
+      </w:pPr>
+      <w:r>
+        <w:t xml:space="preserve">Ilustración </w:t>
+      </w:r>
+      <w:fldSimple w:instr=" SEQ Ilustración \* ARABIC ">
+        <w:r>
+          <w:rPr>
+            <w:noProof/>
+          </w:rPr>
+          <w:t>7</w:t>
+        </w:r>
+      </w:fldSimple>
+      <w:r>
+        <w:t xml:space="preserve"> </w:t>
+      </w:r>
+      <w:r>
+        <w:t xml:space="preserve">Una </w:t>
+      </w:r>
+      <w:proofErr w:type="spellStart"/>
+      <w:r>
+        <w:t>vision</w:t>
+      </w:r>
+      <w:proofErr w:type="spellEnd"/>
+      <w:r>
+        <w:t xml:space="preserve"> del filtro de </w:t>
+      </w:r>
+      <w:proofErr w:type="spellStart"/>
+      <w:r>
+        <w:t>Kalman</w:t>
+      </w:r>
+      <w:proofErr w:type="spellEnd"/>
+      <w:r>
+        <w:t xml:space="preserve"> </w:t>
+      </w:r>
+      <w:r>
+        <w:rPr>
+          <w:b/>
+        </w:rPr>
+        <w:t>[</w:t>
+      </w:r>
+      <w:proofErr w:type="spellStart"/>
+      <w:r>
+        <w:rPr>
+          <w:b/>
+        </w:rPr>
+        <w:t>Ramirez</w:t>
+      </w:r>
+      <w:proofErr w:type="spellEnd"/>
+      <w:r>
+        <w:rPr>
+          <w:b/>
+        </w:rPr>
+        <w:t xml:space="preserve"> 2003]</w:t>
+      </w:r>
+    </w:p>
+    <w:p>
+      <w:pPr>
+        <w:ind w:left="360"/>
+      </w:pPr>
+    </w:p>
+    <w:p/>
     <w:sectPr>
       <w:pgSz w:w="12240" w:h="15840"/>
       <w:pgMar w:top="1417" w:right="1701" w:bottom="1417" w:left="1701" w:header="708" w:footer="708" w:gutter="0"/>
@@ -4672,7 +5115,7 @@
   <w:abstractNum w:abstractNumId="6">
     <w:nsid w:val="23ED747B"/>
     <w:multiLevelType w:val="hybridMultilevel"/>
-    <w:tmpl w:val="B9A4481E"/>
+    <w:tmpl w:val="BD28490C"/>
     <w:lvl w:ilvl="0" w:tplc="0C0A000F">
       <w:start w:val="1"/>
       <w:numFmt w:val="decimal"/>
@@ -8489,7 +8932,6 @@
       <w:spacing w:after="0" w:line="240" w:lineRule="auto"/>
     </w:pPr>
     <w:tblPr>
-      <w:tblInd w:w="0" w:type="dxa"/>
       <w:tblBorders>
         <w:top w:val="single" w:sz="4" w:space="0" w:color="auto"/>
         <w:left w:val="single" w:sz="4" w:space="0" w:color="auto"/>
@@ -8498,12 +8940,6 @@
         <w:insideH w:val="single" w:sz="4" w:space="0" w:color="auto"/>
         <w:insideV w:val="single" w:sz="4" w:space="0" w:color="auto"/>
       </w:tblBorders>
-      <w:tblCellMar>
-        <w:top w:w="0" w:type="dxa"/>
-        <w:left w:w="108" w:type="dxa"/>
-        <w:bottom w:w="0" w:type="dxa"/>
-        <w:right w:w="108" w:type="dxa"/>
-      </w:tblCellMar>
     </w:tblPr>
   </w:style>
   <w:style w:type="character" w:customStyle="1" w:styleId="apple-tab-span">
@@ -8822,7 +9258,7 @@
 </file>
 
 <file path=customXml/itemProps1.xml><?xml version="1.0" encoding="utf-8"?>
-<ds:datastoreItem xmlns:ds="http://schemas.openxmlformats.org/officeDocument/2006/customXml" ds:itemID="{315033F8-AD29-4BC1-9F81-859450538916}">
+<ds:datastoreItem xmlns:ds="http://schemas.openxmlformats.org/officeDocument/2006/customXml" ds:itemID="{E4FB738E-BD8D-4306-8079-105314750730}">
   <ds:schemaRefs>
     <ds:schemaRef ds:uri="http://schemas.openxmlformats.org/officeDocument/2006/bibliography"/>
   </ds:schemaRefs>

</xml_diff>

<commit_message>
detalle arreglado en desarrollo y ROS y giroscopio arreglado en marco referencial
se anadio una nuevareferencia y se arreglaron algunas cosas en
conclusiones
</commit_message>
<xml_diff>
--- a/Documento/Capítulo 2 - Marco Referencial.docx
+++ b/Documento/Capítulo 2 - Marco Referencial.docx
@@ -155,13 +155,7 @@
       </w:r>
       <w:proofErr w:type="spellStart"/>
       <w:r>
-        <w:t>Ilustra</w:t>
-      </w:r>
-      <w:r>
-        <w:t>c</w:t>
-      </w:r>
-      <w:r>
-        <w:t>ion</w:t>
+        <w:t>Ilustracion</w:t>
       </w:r>
       <w:proofErr w:type="spellEnd"/>
       <w:r>
@@ -342,7 +336,7 @@
         <w:rPr>
           <w:noProof/>
         </w:rPr>
-        <w:t>3</w:t>
+        <w:t>1</w:t>
       </w:r>
       <w:r>
         <w:rPr>
@@ -568,25 +562,7 @@
             <w:sz w:val="23"/>
             <w:szCs w:val="23"/>
           </w:rPr>
-          <w:t>http://bibl</w:t>
-        </w:r>
-        <w:r>
-          <w:rPr>
-            <w:rStyle w:val="Hipervnculo"/>
-            <w:rFonts w:ascii="Georgia" w:hAnsi="Georgia"/>
-            <w:sz w:val="23"/>
-            <w:szCs w:val="23"/>
-          </w:rPr>
-          <w:t>i</w:t>
-        </w:r>
-        <w:r>
-          <w:rPr>
-            <w:rStyle w:val="Hipervnculo"/>
-            <w:rFonts w:ascii="Georgia" w:hAnsi="Georgia"/>
-            <w:sz w:val="23"/>
-            <w:szCs w:val="23"/>
-          </w:rPr>
-          <w:t>oteca.unet.edu.ve/db/alexandr/db/bcunet/edocs/TEUNET/2009/pregrado/Electronica/RodriguezB_AnthonyM-VivasC_LuisA/Capitulo2.pdf</w:t>
+          <w:t>http://biblioteca.unet.edu.ve/db/alexandr/db/bcunet/edocs/TEUNET/2009/pregrado/Electronica/RodriguezB_AnthonyM-VivasC_LuisA/Capitulo2.pdf</w:t>
         </w:r>
       </w:hyperlink>
     </w:p>
@@ -1073,14 +1049,205 @@
           <w:rFonts w:ascii="Arial" w:hAnsi="Arial" w:cs="Arial"/>
           <w:bCs/>
         </w:rPr>
-        <w:t>D</w:t>
-      </w:r>
-      <w:r>
-        <w:rPr>
-          <w:rFonts w:ascii="Arial" w:hAnsi="Arial" w:cs="Arial"/>
-          <w:bCs/>
-        </w:rPr>
-        <w:t xml:space="preserve">ispositivo que mide la orientación, basándose en los principios de la conservación del momento angular. Las unidades de medida inercial utilizan giróscopos MEMS, es decir, integrados y de tamaño reducido. La salida de dicho sensor es un voltaje, la variación del cual indica en grados por segundo (V/º/s) la velocidad angular sufrida por el sensor. Se caracterizan por tener un error constante y lineal llamado </w:t>
+        <w:t>El giroscopio es un tipo de sensor que se utiliza para medir la velocidad angular de un cuerpo en rotación.</w:t>
+      </w:r>
+    </w:p>
+    <w:p>
+      <w:pPr>
+        <w:pStyle w:val="NormalWeb"/>
+        <w:shd w:val="clear" w:color="auto" w:fill="FFFFFF"/>
+        <w:spacing w:line="360" w:lineRule="auto"/>
+        <w:ind w:firstLine="708"/>
+        <w:jc w:val="both"/>
+        <w:rPr>
+          <w:rFonts w:ascii="Arial" w:hAnsi="Arial" w:cs="Arial"/>
+          <w:bCs/>
+        </w:rPr>
+      </w:pPr>
+      <w:r>
+        <w:rPr>
+          <w:rFonts w:ascii="Arial" w:hAnsi="Arial" w:cs="Arial"/>
+          <w:bCs/>
+        </w:rPr>
+        <w:t xml:space="preserve">Este sensor aprovecha el efecto </w:t>
+      </w:r>
+      <w:proofErr w:type="spellStart"/>
+      <w:r>
+        <w:rPr>
+          <w:rFonts w:ascii="Arial" w:hAnsi="Arial" w:cs="Arial"/>
+          <w:bCs/>
+        </w:rPr>
+        <w:t>coriolis</w:t>
+      </w:r>
+      <w:proofErr w:type="spellEnd"/>
+      <w:r>
+        <w:rPr>
+          <w:rFonts w:ascii="Arial" w:hAnsi="Arial" w:cs="Arial"/>
+          <w:bCs/>
+        </w:rPr>
+        <w:t xml:space="preserve"> el cual aparece cuando un objeto se mueve en un sistema de referencia en rotación, y consiste en que dicho objeto se vea afectado por una aceleración respecto al sistema en rotación. Esta aceleración es perpendicular al eje de giro del sistema y </w:t>
+      </w:r>
+      <w:proofErr w:type="spellStart"/>
+      <w:r>
+        <w:rPr>
+          <w:rFonts w:ascii="Arial" w:hAnsi="Arial" w:cs="Arial"/>
+          <w:bCs/>
+        </w:rPr>
+        <w:t>varia</w:t>
+      </w:r>
+      <w:proofErr w:type="spellEnd"/>
+      <w:r>
+        <w:rPr>
+          <w:rFonts w:ascii="Arial" w:hAnsi="Arial" w:cs="Arial"/>
+          <w:bCs/>
+        </w:rPr>
+        <w:t xml:space="preserve"> según el objeto se acerca o se aleje</w:t>
+      </w:r>
+    </w:p>
+    <w:p>
+      <w:pPr>
+        <w:pStyle w:val="NormalWeb"/>
+        <w:keepNext/>
+        <w:shd w:val="clear" w:color="auto" w:fill="FFFFFF"/>
+        <w:spacing w:line="360" w:lineRule="auto"/>
+        <w:ind w:firstLine="708"/>
+        <w:jc w:val="center"/>
+      </w:pPr>
+      <w:r>
+        <w:rPr>
+          <w:noProof/>
+          <w:lang w:val="es-ES" w:eastAsia="es-ES"/>
+        </w:rPr>
+        <w:drawing>
+          <wp:inline distT="0" distB="0" distL="0" distR="0">
+            <wp:extent cx="4519930" cy="1992630"/>
+            <wp:effectExtent l="19050" t="0" r="0" b="0"/>
+            <wp:docPr id="6" name="Imagen 3" descr="http://www.analog.com/library/analogdialogue/archives/37-03/Gyro-03.gif"/>
+            <wp:cNvGraphicFramePr>
+              <a:graphicFrameLocks xmlns:a="http://schemas.openxmlformats.org/drawingml/2006/main" noChangeAspect="1"/>
+            </wp:cNvGraphicFramePr>
+            <a:graphic xmlns:a="http://schemas.openxmlformats.org/drawingml/2006/main">
+              <a:graphicData uri="http://schemas.openxmlformats.org/drawingml/2006/picture">
+                <pic:pic xmlns:pic="http://schemas.openxmlformats.org/drawingml/2006/picture">
+                  <pic:nvPicPr>
+                    <pic:cNvPr id="0" name="Picture 3" descr="http://www.analog.com/library/analogdialogue/archives/37-03/Gyro-03.gif"/>
+                    <pic:cNvPicPr>
+                      <a:picLocks noChangeAspect="1" noChangeArrowheads="1"/>
+                    </pic:cNvPicPr>
+                  </pic:nvPicPr>
+                  <pic:blipFill>
+                    <a:blip r:embed="rId10" cstate="print"/>
+                    <a:srcRect/>
+                    <a:stretch>
+                      <a:fillRect/>
+                    </a:stretch>
+                  </pic:blipFill>
+                  <pic:spPr bwMode="auto">
+                    <a:xfrm>
+                      <a:off x="0" y="0"/>
+                      <a:ext cx="4519930" cy="1992630"/>
+                    </a:xfrm>
+                    <a:prstGeom prst="rect">
+                      <a:avLst/>
+                    </a:prstGeom>
+                    <a:noFill/>
+                    <a:ln w="9525">
+                      <a:noFill/>
+                      <a:miter lim="800000"/>
+                      <a:headEnd/>
+                      <a:tailEnd/>
+                    </a:ln>
+                  </pic:spPr>
+                </pic:pic>
+              </a:graphicData>
+            </a:graphic>
+          </wp:inline>
+        </w:drawing>
+      </w:r>
+    </w:p>
+    <w:p>
+      <w:pPr>
+        <w:pStyle w:val="Epgrafe"/>
+        <w:jc w:val="center"/>
+      </w:pPr>
+      <w:proofErr w:type="spellStart"/>
+      <w:r>
+        <w:t>Ilustracion</w:t>
+      </w:r>
+      <w:proofErr w:type="spellEnd"/>
+      <w:r>
+        <w:t xml:space="preserve"> 2. </w:t>
+      </w:r>
+      <w:r>
+        <w:fldChar w:fldCharType="begin"/>
+      </w:r>
+      <w:r>
+        <w:instrText xml:space="preserve"> SEQ Ilustracion_2. \* ARABIC </w:instrText>
+      </w:r>
+      <w:r>
+        <w:fldChar w:fldCharType="separate"/>
+      </w:r>
+      <w:proofErr w:type="gramStart"/>
+      <w:r>
+        <w:rPr>
+          <w:noProof/>
+        </w:rPr>
+        <w:t>3</w:t>
+      </w:r>
+      <w:r>
+        <w:fldChar w:fldCharType="end"/>
+      </w:r>
+      <w:r>
+        <w:t xml:space="preserve"> efecto</w:t>
+      </w:r>
+      <w:proofErr w:type="gramEnd"/>
+      <w:r>
+        <w:t xml:space="preserve"> </w:t>
+      </w:r>
+      <w:proofErr w:type="spellStart"/>
+      <w:r>
+        <w:t>coriolis</w:t>
+      </w:r>
+      <w:proofErr w:type="spellEnd"/>
+    </w:p>
+    <w:p>
+      <w:pPr>
+        <w:pStyle w:val="Epgrafe"/>
+        <w:jc w:val="center"/>
+        <w:rPr>
+          <w:u w:val="single"/>
+        </w:rPr>
+      </w:pPr>
+      <w:r>
+        <w:t xml:space="preserve">Fuente: </w:t>
+      </w:r>
+      <w:hyperlink r:id="rId11" w:history="1">
+        <w:r>
+          <w:rPr>
+            <w:rStyle w:val="Hipervnculo"/>
+          </w:rPr>
+          <w:t>http://www.analog.com/library/analogdialogue/archives/37-03/Gyro-03.gif</w:t>
+        </w:r>
+      </w:hyperlink>
+    </w:p>
+    <w:p>
+      <w:pPr>
+        <w:pStyle w:val="NormalWeb"/>
+        <w:shd w:val="clear" w:color="auto" w:fill="FFFFFF"/>
+        <w:spacing w:line="360" w:lineRule="auto"/>
+        <w:ind w:firstLine="708"/>
+        <w:jc w:val="both"/>
+        <w:rPr>
+          <w:rFonts w:ascii="Arial" w:hAnsi="Arial" w:cs="Arial"/>
+          <w:bCs/>
+        </w:rPr>
+      </w:pPr>
+      <w:r>
+        <w:rPr>
+          <w:rFonts w:ascii="Arial" w:hAnsi="Arial" w:cs="Arial"/>
+          <w:bCs/>
+        </w:rPr>
+        <w:t xml:space="preserve">Las unidades de medida inercial utilizan giróscopos MEMS, es decir, integrados y de tamaño reducido. La salida de dicho sensor es un voltaje, la variación del cual indica en grados por segundo (V/º/s) la velocidad angular sufrida por el sensor. Se caracterizan por tener un error constante y lineal llamado </w:t>
       </w:r>
       <w:r>
         <w:rPr>
@@ -1321,7 +1488,6 @@
           <w:rFonts w:ascii="Arial" w:hAnsi="Arial" w:cs="Arial"/>
           <w:bCs/>
         </w:rPr>
-        <w:lastRenderedPageBreak/>
         <w:t>Alcance de 10 a 75mts.</w:t>
       </w:r>
     </w:p>
@@ -1549,6 +1715,7 @@
           <w:rFonts w:ascii="Arial" w:hAnsi="Arial" w:cs="Arial"/>
           <w:bCs/>
         </w:rPr>
+        <w:lastRenderedPageBreak/>
         <w:t>La tasa de transferencia es muy baja.</w:t>
       </w:r>
     </w:p>
@@ -1826,7 +1993,6 @@
           <w:rFonts w:ascii="Arial" w:hAnsi="Arial" w:cs="Arial"/>
           <w:bCs/>
         </w:rPr>
-        <w:lastRenderedPageBreak/>
         <w:t>de acuerdo a su funcionalidad:</w:t>
       </w:r>
     </w:p>
@@ -2119,7 +2285,15 @@
           <w:rFonts w:ascii="Arial" w:hAnsi="Arial" w:cs="Arial"/>
           <w:bCs/>
         </w:rPr>
-        <w:t xml:space="preserve"> un entorno </w:t>
+        <w:t xml:space="preserve"> </w:t>
+      </w:r>
+      <w:r>
+        <w:rPr>
+          <w:rFonts w:ascii="Arial" w:hAnsi="Arial" w:cs="Arial"/>
+          <w:bCs/>
+        </w:rPr>
+        <w:lastRenderedPageBreak/>
+        <w:t xml:space="preserve">un entorno </w:t>
       </w:r>
       <w:r>
         <w:rPr>
@@ -2323,7 +2497,6 @@
           <w:noProof/>
           <w:lang w:val="es-ES" w:eastAsia="es-ES" w:bidi="ar-SA"/>
         </w:rPr>
-        <w:lastRenderedPageBreak/>
         <w:drawing>
           <wp:inline distT="0" distB="0" distL="0" distR="0">
             <wp:extent cx="2931142" cy="3703320"/>
@@ -2342,7 +2515,7 @@
                     </pic:cNvPicPr>
                   </pic:nvPicPr>
                   <pic:blipFill>
-                    <a:blip r:embed="rId10" cstate="print">
+                    <a:blip r:embed="rId12" cstate="print">
                       <a:extLst>
                         <a:ext uri="{28A0092B-C50C-407E-A947-70E740481C1C}">
                           <a14:useLocalDpi xmlns="" xmlns:wpc="http://schemas.microsoft.com/office/word/2010/wordprocessingCanvas" xmlns:mc="http://schemas.openxmlformats.org/markup-compatibility/2006" xmlns:o="urn:schemas-microsoft-com:office:office" xmlns:v="urn:schemas-microsoft-com:vml" xmlns:wp14="http://schemas.microsoft.com/office/word/2010/wordprocessingDrawing" xmlns:w10="urn:schemas-microsoft-com:office:word" xmlns:w="http://schemas.openxmlformats.org/wordprocessingml/2006/main" xmlns:w14="http://schemas.microsoft.com/office/word/2010/wordml" xmlns:w15="http://schemas.microsoft.com/office/word/2012/wordml" xmlns:wpg="http://schemas.microsoft.com/office/word/2010/wordprocessingGroup" xmlns:wpi="http://schemas.microsoft.com/office/word/2010/wordprocessingInk" xmlns:wps="http://schemas.microsoft.com/office/word/2010/wordprocessingShape" xmlns:a14="http://schemas.microsoft.com/office/drawing/2010/main" val="0"/>
@@ -2392,7 +2565,7 @@
           <w:rPr>
             <w:noProof/>
           </w:rPr>
-          <w:t>3</w:t>
+          <w:t>4</w:t>
         </w:r>
       </w:fldSimple>
       <w:r>
@@ -2416,7 +2589,7 @@
       <w:r>
         <w:t xml:space="preserve"> </w:t>
       </w:r>
-      <w:hyperlink r:id="rId11" w:history="1">
+      <w:hyperlink r:id="rId13" w:history="1">
         <w:r>
           <w:rPr>
             <w:rStyle w:val="Hipervnculo"/>
@@ -2771,6 +2944,7 @@
                 <w:sz w:val="16"/>
                 <w:szCs w:val="16"/>
               </w:rPr>
+              <w:lastRenderedPageBreak/>
               <w:t>Entradas analógicas</w:t>
             </w:r>
           </w:p>
@@ -3240,10 +3414,9 @@
         <w:jc w:val="center"/>
       </w:pPr>
       <w:r>
-        <w:lastRenderedPageBreak/>
         <w:t xml:space="preserve">Fuente: </w:t>
       </w:r>
-      <w:hyperlink r:id="rId12" w:history="1">
+      <w:hyperlink r:id="rId14" w:history="1">
         <w:r>
           <w:rPr>
             <w:rStyle w:val="Hipervnculo"/>
@@ -3542,7 +3715,7 @@
                     </pic:cNvPicPr>
                   </pic:nvPicPr>
                   <pic:blipFill>
-                    <a:blip r:embed="rId13" cstate="print"/>
+                    <a:blip r:embed="rId15" cstate="print"/>
                     <a:srcRect r="8792"/>
                     <a:stretch>
                       <a:fillRect/>
@@ -3589,7 +3762,7 @@
           <w:rPr>
             <w:noProof/>
           </w:rPr>
-          <w:t>4</w:t>
+          <w:t>5</w:t>
         </w:r>
       </w:fldSimple>
       <w:r>
@@ -3610,24 +3783,12 @@
       <w:r>
         <w:t xml:space="preserve">Fuente: </w:t>
       </w:r>
-      <w:hyperlink r:id="rId14" w:history="1">
+      <w:hyperlink r:id="rId16" w:history="1">
         <w:r>
           <w:rPr>
             <w:rStyle w:val="Hipervnculo"/>
           </w:rPr>
-          <w:t>http://ayciaguillo.blogspot.com/2013/02/1</w:t>
-        </w:r>
-        <w:r>
-          <w:rPr>
-            <w:rStyle w:val="Hipervnculo"/>
-          </w:rPr>
-          <w:t>-</w:t>
-        </w:r>
-        <w:r>
-          <w:rPr>
-            <w:rStyle w:val="Hipervnculo"/>
-          </w:rPr>
-          <w:t>clase.html</w:t>
+          <w:t>http://ayciaguillo.blogspot.com/2013/02/1-clase.html</w:t>
         </w:r>
       </w:hyperlink>
     </w:p>
@@ -4374,7 +4535,7 @@
                     </pic:cNvPicPr>
                   </pic:nvPicPr>
                   <pic:blipFill>
-                    <a:blip r:embed="rId15" cstate="print">
+                    <a:blip r:embed="rId17" cstate="print">
                       <a:extLst>
                         <a:ext uri="{28A0092B-C50C-407E-A947-70E740481C1C}">
                           <a14:useLocalDpi xmlns="" xmlns:wpc="http://schemas.microsoft.com/office/word/2010/wordprocessingCanvas" xmlns:mc="http://schemas.openxmlformats.org/markup-compatibility/2006" xmlns:o="urn:schemas-microsoft-com:office:office" xmlns:v="urn:schemas-microsoft-com:vml" xmlns:wp14="http://schemas.microsoft.com/office/word/2010/wordprocessingDrawing" xmlns:w10="urn:schemas-microsoft-com:office:word" xmlns:w="http://schemas.openxmlformats.org/wordprocessingml/2006/main" xmlns:w14="http://schemas.microsoft.com/office/word/2010/wordml" xmlns:w15="http://schemas.microsoft.com/office/word/2012/wordml" xmlns:wpg="http://schemas.microsoft.com/office/word/2010/wordprocessingGroup" xmlns:wpi="http://schemas.microsoft.com/office/word/2010/wordprocessingInk" xmlns:wps="http://schemas.microsoft.com/office/word/2010/wordprocessingShape" xmlns:a14="http://schemas.microsoft.com/office/drawing/2010/main" val="0"/>
@@ -4424,7 +4585,7 @@
           <w:rPr>
             <w:noProof/>
           </w:rPr>
-          <w:t>5</w:t>
+          <w:t>6</w:t>
         </w:r>
       </w:fldSimple>
       <w:r>
@@ -4495,7 +4656,7 @@
                     </pic:cNvPicPr>
                   </pic:nvPicPr>
                   <pic:blipFill>
-                    <a:blip r:embed="rId16" cstate="print">
+                    <a:blip r:embed="rId18" cstate="print">
                       <a:extLst>
                         <a:ext uri="{28A0092B-C50C-407E-A947-70E740481C1C}">
                           <a14:useLocalDpi xmlns="" xmlns:wpc="http://schemas.microsoft.com/office/word/2010/wordprocessingCanvas" xmlns:mc="http://schemas.openxmlformats.org/markup-compatibility/2006" xmlns:o="urn:schemas-microsoft-com:office:office" xmlns:v="urn:schemas-microsoft-com:vml" xmlns:wp14="http://schemas.microsoft.com/office/word/2010/wordprocessingDrawing" xmlns:w10="urn:schemas-microsoft-com:office:word" xmlns:w="http://schemas.openxmlformats.org/wordprocessingml/2006/main" xmlns:w14="http://schemas.microsoft.com/office/word/2010/wordml" xmlns:w15="http://schemas.microsoft.com/office/word/2012/wordml" xmlns:wpg="http://schemas.microsoft.com/office/word/2010/wordprocessingGroup" xmlns:wpi="http://schemas.microsoft.com/office/word/2010/wordprocessingInk" xmlns:wps="http://schemas.microsoft.com/office/word/2010/wordprocessingShape" xmlns:a14="http://schemas.microsoft.com/office/drawing/2010/main" val="0"/>
@@ -4546,7 +4707,7 @@
           <w:rPr>
             <w:noProof/>
           </w:rPr>
-          <w:t>6</w:t>
+          <w:t>7</w:t>
         </w:r>
       </w:fldSimple>
       <w:r>
@@ -4594,7 +4755,605 @@
         <w:t xml:space="preserve"> 2003]</w:t>
       </w:r>
     </w:p>
-    <w:p/>
+    <w:p>
+      <w:pPr>
+        <w:pStyle w:val="Ttulo2"/>
+        <w:numPr>
+          <w:ilvl w:val="0"/>
+          <w:numId w:val="16"/>
+        </w:numPr>
+      </w:pPr>
+      <w:proofErr w:type="spellStart"/>
+      <w:r>
+        <w:t>Robotic</w:t>
+      </w:r>
+      <w:proofErr w:type="spellEnd"/>
+      <w:r>
+        <w:t xml:space="preserve"> </w:t>
+      </w:r>
+      <w:proofErr w:type="spellStart"/>
+      <w:r>
+        <w:t>Operative</w:t>
+      </w:r>
+      <w:proofErr w:type="spellEnd"/>
+      <w:r>
+        <w:t xml:space="preserve"> </w:t>
+      </w:r>
+      <w:proofErr w:type="spellStart"/>
+      <w:r>
+        <w:t>System</w:t>
+      </w:r>
+      <w:proofErr w:type="spellEnd"/>
+      <w:r>
+        <w:t xml:space="preserve"> (ROS)</w:t>
+      </w:r>
+    </w:p>
+    <w:p>
+      <w:pPr>
+        <w:autoSpaceDE w:val="0"/>
+        <w:autoSpaceDN w:val="0"/>
+        <w:adjustRightInd w:val="0"/>
+        <w:spacing w:after="0" w:line="360" w:lineRule="auto"/>
+        <w:ind w:firstLine="708"/>
+        <w:rPr>
+          <w:rFonts w:cs="Arial"/>
+        </w:rPr>
+      </w:pPr>
+      <w:r>
+        <w:rPr>
+          <w:rFonts w:cs="Arial"/>
+        </w:rPr>
+        <w:t>Es un marco que trabajo</w:t>
+      </w:r>
+      <w:r>
+        <w:rPr>
+          <w:rFonts w:cs="Arial"/>
+        </w:rPr>
+        <w:t xml:space="preserve"> desarrollado en 2007 por el Laboratorio de Inteligencia Artificial de </w:t>
+      </w:r>
+      <w:proofErr w:type="spellStart"/>
+      <w:r>
+        <w:rPr>
+          <w:rFonts w:cs="Arial"/>
+        </w:rPr>
+        <w:t>Stanford</w:t>
+      </w:r>
+      <w:proofErr w:type="spellEnd"/>
+      <w:r>
+        <w:rPr>
+          <w:rFonts w:cs="Arial"/>
+        </w:rPr>
+        <w:t xml:space="preserve"> (</w:t>
+      </w:r>
+      <w:proofErr w:type="spellStart"/>
+      <w:r>
+        <w:rPr>
+          <w:rFonts w:cs="Arial"/>
+        </w:rPr>
+        <w:t>Stanford</w:t>
+      </w:r>
+      <w:proofErr w:type="spellEnd"/>
+      <w:r>
+        <w:rPr>
+          <w:rFonts w:cs="Arial"/>
+        </w:rPr>
+        <w:t xml:space="preserve"> Artificial </w:t>
+      </w:r>
+      <w:proofErr w:type="spellStart"/>
+      <w:r>
+        <w:rPr>
+          <w:rFonts w:cs="Arial"/>
+        </w:rPr>
+        <w:t>intelligence</w:t>
+      </w:r>
+      <w:proofErr w:type="spellEnd"/>
+      <w:r>
+        <w:rPr>
+          <w:rFonts w:cs="Arial"/>
+        </w:rPr>
+        <w:t xml:space="preserve"> </w:t>
+      </w:r>
+      <w:proofErr w:type="spellStart"/>
+      <w:r>
+        <w:rPr>
+          <w:rFonts w:cs="Arial"/>
+        </w:rPr>
+        <w:t>Laboratory</w:t>
+      </w:r>
+      <w:proofErr w:type="spellEnd"/>
+      <w:r>
+        <w:rPr>
+          <w:rFonts w:cs="Arial"/>
+        </w:rPr>
+        <w:t>).Aunque o es propiamente un sistema operativo,</w:t>
+      </w:r>
+      <w:r>
+        <w:rPr>
+          <w:rFonts w:cs="Arial"/>
+        </w:rPr>
+        <w:t xml:space="preserve"> provee librerías y </w:t>
+      </w:r>
+      <w:r>
+        <w:rPr>
+          <w:rFonts w:cs="Arial"/>
+        </w:rPr>
+        <w:lastRenderedPageBreak/>
+        <w:t xml:space="preserve">herramientas para ayudar a los desarrolladores de software en la creación </w:t>
+      </w:r>
+      <w:r>
+        <w:rPr>
+          <w:rFonts w:cs="Arial"/>
+        </w:rPr>
+        <w:t xml:space="preserve">de aplicaciones de robots. </w:t>
+      </w:r>
+      <w:r>
+        <w:rPr>
+          <w:rFonts w:cs="Arial"/>
+        </w:rPr>
+        <w:t>E</w:t>
+      </w:r>
+      <w:r>
+        <w:rPr>
+          <w:rFonts w:cs="Arial"/>
+        </w:rPr>
+        <w:t>stá</w:t>
+      </w:r>
+      <w:r>
+        <w:rPr>
+          <w:rFonts w:cs="Arial"/>
+        </w:rPr>
+        <w:t xml:space="preserve"> provisto de abstracción de hardware, controladores de diversos dispositivos, visualizadores, pase de mensajes, manejo de paquetes entre otras características. Unos de sus principales rasgos distintivos es el hecho que es completamente “open </w:t>
+      </w:r>
+      <w:proofErr w:type="spellStart"/>
+      <w:r>
+        <w:rPr>
+          <w:rFonts w:cs="Arial"/>
+        </w:rPr>
+        <w:t>source</w:t>
+      </w:r>
+      <w:proofErr w:type="spellEnd"/>
+      <w:r>
+        <w:rPr>
+          <w:rFonts w:cs="Arial"/>
+        </w:rPr>
+        <w:t>”, es código abierto bajo el estilo de licencia BSD, es libre de usarse, cambiarse y comercializarse. El objetivo principal de ROS es permitir, o facilitar propiamente,  a los desarrolladores el diseño construcción y generación de robots cada vez más capaces, consiguiendo aplicaciones de forma sencilla y rápida</w:t>
+      </w:r>
+      <w:proofErr w:type="gramStart"/>
+      <w:r>
+        <w:rPr>
+          <w:rFonts w:cs="Arial"/>
+        </w:rPr>
+        <w:t>.</w:t>
+      </w:r>
+      <w:r>
+        <w:rPr>
+          <w:rFonts w:cs="Arial"/>
+        </w:rPr>
+        <w:t>[</w:t>
+      </w:r>
+      <w:proofErr w:type="spellStart"/>
+      <w:proofErr w:type="gramEnd"/>
+      <w:r>
+        <w:rPr>
+          <w:rFonts w:cs="Arial"/>
+        </w:rPr>
+        <w:t>Alvarez</w:t>
+      </w:r>
+      <w:proofErr w:type="spellEnd"/>
+      <w:r>
+        <w:rPr>
+          <w:rFonts w:cs="Arial"/>
+        </w:rPr>
+        <w:t xml:space="preserve"> 2012]</w:t>
+      </w:r>
+    </w:p>
+    <w:p>
+      <w:pPr>
+        <w:autoSpaceDE w:val="0"/>
+        <w:autoSpaceDN w:val="0"/>
+        <w:adjustRightInd w:val="0"/>
+        <w:spacing w:after="0" w:line="360" w:lineRule="auto"/>
+        <w:ind w:firstLine="708"/>
+        <w:rPr>
+          <w:rFonts w:cs="Arial"/>
+        </w:rPr>
+      </w:pPr>
+      <w:r>
+        <w:rPr>
+          <w:rFonts w:cs="Arial"/>
+        </w:rPr>
+        <w:t>Fue creado con la finalidad de integrar a gran escala una gran diversidad de sistemas robóticos, que para la actualidad simplifica la escritura de software para robots debido a su constante cambio y crecimiento.</w:t>
+      </w:r>
+      <w:r>
+        <w:rPr>
+          <w:rFonts w:cs="Arial"/>
+        </w:rPr>
+        <w:t xml:space="preserve"> </w:t>
+      </w:r>
+      <w:r>
+        <w:rPr>
+          <w:rFonts w:cs="Arial"/>
+        </w:rPr>
+        <w:t>[</w:t>
+      </w:r>
+      <w:proofErr w:type="spellStart"/>
+      <w:r>
+        <w:rPr>
+          <w:rFonts w:cs="Arial"/>
+        </w:rPr>
+        <w:t>Alvarez</w:t>
+      </w:r>
+      <w:proofErr w:type="spellEnd"/>
+      <w:r>
+        <w:rPr>
+          <w:rFonts w:cs="Arial"/>
+        </w:rPr>
+        <w:t xml:space="preserve"> 2012]</w:t>
+      </w:r>
+    </w:p>
+    <w:p>
+      <w:pPr>
+        <w:autoSpaceDE w:val="0"/>
+        <w:autoSpaceDN w:val="0"/>
+        <w:adjustRightInd w:val="0"/>
+        <w:spacing w:after="0" w:line="360" w:lineRule="auto"/>
+        <w:ind w:firstLine="708"/>
+        <w:rPr>
+          <w:rFonts w:cs="Arial"/>
+        </w:rPr>
+      </w:pPr>
+      <w:r>
+        <w:rPr>
+          <w:rFonts w:cs="Arial"/>
+        </w:rPr>
+        <w:t>Objetivos Filosóficos de ROS:</w:t>
+      </w:r>
+    </w:p>
+    <w:p>
+      <w:pPr>
+        <w:pStyle w:val="Prrafodelista"/>
+        <w:numPr>
+          <w:ilvl w:val="0"/>
+          <w:numId w:val="39"/>
+        </w:numPr>
+        <w:autoSpaceDE w:val="0"/>
+        <w:autoSpaceDN w:val="0"/>
+        <w:adjustRightInd w:val="0"/>
+        <w:spacing w:after="0" w:line="360" w:lineRule="auto"/>
+        <w:rPr>
+          <w:rFonts w:cs="Arial"/>
+        </w:rPr>
+      </w:pPr>
+      <w:r>
+        <w:rPr>
+          <w:rFonts w:cs="Arial"/>
+        </w:rPr>
+        <w:t>Red punto a punto:</w:t>
+      </w:r>
+      <w:r>
+        <w:rPr>
+          <w:rFonts w:cs="Arial"/>
+        </w:rPr>
+        <w:t xml:space="preserve"> </w:t>
+      </w:r>
+      <w:r>
+        <w:rPr>
+          <w:rFonts w:cs="Arial"/>
+        </w:rPr>
+        <w:t xml:space="preserve">un </w:t>
+      </w:r>
+      <w:r>
+        <w:rPr>
+          <w:rFonts w:cs="Arial"/>
+        </w:rPr>
+        <w:t>número</w:t>
+      </w:r>
+      <w:r>
+        <w:rPr>
+          <w:rFonts w:cs="Arial"/>
+        </w:rPr>
+        <w:t xml:space="preserve"> de procesos, con posibilidades de diferentes anfitriones conectados en tiempo real por una topología punto a punto.</w:t>
+      </w:r>
+    </w:p>
+    <w:p>
+      <w:pPr>
+        <w:pStyle w:val="Prrafodelista"/>
+        <w:numPr>
+          <w:ilvl w:val="0"/>
+          <w:numId w:val="39"/>
+        </w:numPr>
+        <w:autoSpaceDE w:val="0"/>
+        <w:autoSpaceDN w:val="0"/>
+        <w:adjustRightInd w:val="0"/>
+        <w:spacing w:after="0" w:line="360" w:lineRule="auto"/>
+        <w:rPr>
+          <w:rFonts w:cs="Arial"/>
+        </w:rPr>
+      </w:pPr>
+      <w:r>
+        <w:rPr>
+          <w:rFonts w:cs="Arial"/>
+        </w:rPr>
+        <w:t xml:space="preserve">Multilenguaje: </w:t>
+      </w:r>
+      <w:r>
+        <w:rPr>
+          <w:rFonts w:cs="Arial"/>
+        </w:rPr>
+        <w:t>está</w:t>
+      </w:r>
+      <w:r>
+        <w:rPr>
+          <w:rFonts w:cs="Arial"/>
+        </w:rPr>
+        <w:t xml:space="preserve"> diseñado para soportar diferentes lenguajes de programación (C++</w:t>
+      </w:r>
+      <w:proofErr w:type="gramStart"/>
+      <w:r>
+        <w:rPr>
+          <w:rFonts w:cs="Arial"/>
+        </w:rPr>
+        <w:t>,</w:t>
+      </w:r>
+      <w:proofErr w:type="spellStart"/>
+      <w:r>
+        <w:rPr>
+          <w:rFonts w:cs="Arial"/>
+        </w:rPr>
+        <w:t>Python</w:t>
+      </w:r>
+      <w:proofErr w:type="spellEnd"/>
+      <w:proofErr w:type="gramEnd"/>
+      <w:r>
+        <w:rPr>
+          <w:rFonts w:cs="Arial"/>
+        </w:rPr>
+        <w:t xml:space="preserve">, </w:t>
+      </w:r>
+      <w:proofErr w:type="spellStart"/>
+      <w:r>
+        <w:rPr>
+          <w:rFonts w:cs="Arial"/>
+        </w:rPr>
+        <w:t>Octave</w:t>
+      </w:r>
+      <w:proofErr w:type="spellEnd"/>
+      <w:r>
+        <w:rPr>
+          <w:rFonts w:cs="Arial"/>
+        </w:rPr>
+        <w:t xml:space="preserve"> y LISP). </w:t>
+      </w:r>
+      <w:r>
+        <w:rPr>
+          <w:rFonts w:cs="Arial"/>
+        </w:rPr>
+        <w:t>Para esta característica se emplea un lenguaje neutral y se hace uso de una interfaz de definición de lenguaje, donde se establecen los mensajes que serán empleados para la comunicación entre los módulos.</w:t>
+      </w:r>
+    </w:p>
+    <w:p>
+      <w:pPr>
+        <w:pStyle w:val="Prrafodelista"/>
+        <w:numPr>
+          <w:ilvl w:val="0"/>
+          <w:numId w:val="39"/>
+        </w:numPr>
+        <w:autoSpaceDE w:val="0"/>
+        <w:autoSpaceDN w:val="0"/>
+        <w:adjustRightInd w:val="0"/>
+        <w:spacing w:after="0" w:line="360" w:lineRule="auto"/>
+        <w:rPr>
+          <w:rFonts w:cs="Arial"/>
+        </w:rPr>
+      </w:pPr>
+      <w:r>
+        <w:rPr>
+          <w:rFonts w:cs="Arial"/>
+        </w:rPr>
+        <w:t>Herramientas: para facilitar el manejo de ROS se cuenta con varias herramientas, utilizadas para generar los diversos componentes de ROS.</w:t>
+      </w:r>
+    </w:p>
+    <w:p>
+      <w:pPr>
+        <w:pStyle w:val="Prrafodelista"/>
+        <w:numPr>
+          <w:ilvl w:val="0"/>
+          <w:numId w:val="39"/>
+        </w:numPr>
+        <w:autoSpaceDE w:val="0"/>
+        <w:autoSpaceDN w:val="0"/>
+        <w:adjustRightInd w:val="0"/>
+        <w:spacing w:after="0" w:line="360" w:lineRule="auto"/>
+        <w:rPr>
+          <w:rFonts w:cs="Arial"/>
+        </w:rPr>
+      </w:pPr>
+      <w:r>
+        <w:rPr>
+          <w:rFonts w:cs="Arial"/>
+        </w:rPr>
+        <w:t>Ligero: l</w:t>
+      </w:r>
+      <w:r>
+        <w:rPr>
+          <w:rFonts w:cs="Arial"/>
+        </w:rPr>
+        <w:t>os algoritmos generados para la operatividad de los robots existentes podrían ser reutilizados fuera del proyecto.</w:t>
+      </w:r>
+    </w:p>
+    <w:p>
+      <w:pPr>
+        <w:pStyle w:val="Prrafodelista"/>
+        <w:numPr>
+          <w:ilvl w:val="0"/>
+          <w:numId w:val="39"/>
+        </w:numPr>
+        <w:autoSpaceDE w:val="0"/>
+        <w:autoSpaceDN w:val="0"/>
+        <w:adjustRightInd w:val="0"/>
+        <w:spacing w:after="0" w:line="360" w:lineRule="auto"/>
+        <w:rPr>
+          <w:rFonts w:cs="Arial"/>
+        </w:rPr>
+      </w:pPr>
+      <w:r>
+        <w:rPr>
+          <w:rFonts w:cs="Arial"/>
+        </w:rPr>
+        <w:t>Software Libre: e</w:t>
+      </w:r>
+      <w:r>
+        <w:rPr>
+          <w:rFonts w:cs="Arial"/>
+        </w:rPr>
+        <w:t>l código fuente de ROS es público y se encuentra disponible. Distribuido bajo la licencia BSD que permite el desarrollo de proyectos comerciales como de investigación.</w:t>
+      </w:r>
+    </w:p>
+    <w:p>
+      <w:pPr>
+        <w:pStyle w:val="NormalWeb"/>
+        <w:shd w:val="clear" w:color="auto" w:fill="FFFFFF"/>
+        <w:spacing w:line="360" w:lineRule="auto"/>
+        <w:ind w:firstLine="708"/>
+        <w:jc w:val="both"/>
+        <w:rPr>
+          <w:rFonts w:ascii="Arial" w:hAnsi="Arial" w:cs="Arial"/>
+          <w:bCs/>
+        </w:rPr>
+      </w:pPr>
+      <w:r>
+        <w:rPr>
+          <w:rFonts w:ascii="Arial" w:hAnsi="Arial" w:cs="Arial"/>
+          <w:bCs/>
+        </w:rPr>
+        <w:t>Fundamentos:</w:t>
+      </w:r>
+    </w:p>
+    <w:p>
+      <w:pPr>
+        <w:pStyle w:val="NormalWeb"/>
+        <w:shd w:val="clear" w:color="auto" w:fill="FFFFFF"/>
+        <w:spacing w:line="360" w:lineRule="auto"/>
+        <w:ind w:firstLine="708"/>
+        <w:jc w:val="both"/>
+        <w:rPr>
+          <w:rFonts w:ascii="Arial" w:hAnsi="Arial" w:cs="Arial"/>
+          <w:bCs/>
+        </w:rPr>
+      </w:pPr>
+      <w:r>
+        <w:rPr>
+          <w:rFonts w:ascii="Arial" w:hAnsi="Arial" w:cs="Arial"/>
+          <w:bCs/>
+        </w:rPr>
+        <w:lastRenderedPageBreak/>
+        <w:t>Las bases operacionales en las que se encuentra implementado ROS son:</w:t>
+      </w:r>
+    </w:p>
+    <w:p>
+      <w:pPr>
+        <w:pStyle w:val="NormalWeb"/>
+        <w:numPr>
+          <w:ilvl w:val="0"/>
+          <w:numId w:val="40"/>
+        </w:numPr>
+        <w:shd w:val="clear" w:color="auto" w:fill="FFFFFF"/>
+        <w:spacing w:line="360" w:lineRule="auto"/>
+        <w:jc w:val="both"/>
+        <w:rPr>
+          <w:rFonts w:ascii="Arial" w:hAnsi="Arial" w:cs="Arial"/>
+          <w:bCs/>
+        </w:rPr>
+      </w:pPr>
+      <w:r>
+        <w:rPr>
+          <w:rFonts w:ascii="Arial" w:hAnsi="Arial" w:cs="Arial"/>
+          <w:bCs/>
+        </w:rPr>
+        <w:t>Nodos: son los módulos de software (programas) que componen el sistema.</w:t>
+      </w:r>
+    </w:p>
+    <w:p>
+      <w:pPr>
+        <w:pStyle w:val="NormalWeb"/>
+        <w:numPr>
+          <w:ilvl w:val="0"/>
+          <w:numId w:val="40"/>
+        </w:numPr>
+        <w:shd w:val="clear" w:color="auto" w:fill="FFFFFF"/>
+        <w:spacing w:line="360" w:lineRule="auto"/>
+        <w:jc w:val="both"/>
+        <w:rPr>
+          <w:rFonts w:ascii="Arial" w:hAnsi="Arial" w:cs="Arial"/>
+          <w:bCs/>
+        </w:rPr>
+      </w:pPr>
+      <w:r>
+        <w:rPr>
+          <w:rFonts w:ascii="Arial" w:hAnsi="Arial" w:cs="Arial"/>
+          <w:bCs/>
+        </w:rPr>
+        <w:t>Mensajes: son los datos que se utilizan para la comunicación entre los nodos.</w:t>
+      </w:r>
+    </w:p>
+    <w:p>
+      <w:pPr>
+        <w:pStyle w:val="NormalWeb"/>
+        <w:numPr>
+          <w:ilvl w:val="0"/>
+          <w:numId w:val="40"/>
+        </w:numPr>
+        <w:shd w:val="clear" w:color="auto" w:fill="FFFFFF"/>
+        <w:spacing w:line="360" w:lineRule="auto"/>
+        <w:jc w:val="both"/>
+        <w:rPr>
+          <w:rFonts w:ascii="Arial" w:hAnsi="Arial" w:cs="Arial"/>
+          <w:bCs/>
+        </w:rPr>
+      </w:pPr>
+      <w:r>
+        <w:rPr>
+          <w:rFonts w:ascii="Arial" w:hAnsi="Arial" w:cs="Arial"/>
+          <w:bCs/>
+        </w:rPr>
+        <w:t>Tópico: es la configuración de la comunicación en los nodos (esta puede ser escuchar o hablar)</w:t>
+      </w:r>
+    </w:p>
+    <w:p>
+      <w:pPr>
+        <w:pStyle w:val="NormalWeb"/>
+        <w:numPr>
+          <w:ilvl w:val="0"/>
+          <w:numId w:val="40"/>
+        </w:numPr>
+        <w:shd w:val="clear" w:color="auto" w:fill="FFFFFF"/>
+        <w:spacing w:line="360" w:lineRule="auto"/>
+        <w:jc w:val="both"/>
+        <w:rPr>
+          <w:rFonts w:ascii="Arial" w:hAnsi="Arial" w:cs="Arial"/>
+          <w:bCs/>
+        </w:rPr>
+      </w:pPr>
+      <w:r>
+        <w:rPr>
+          <w:rFonts w:ascii="Arial" w:hAnsi="Arial" w:cs="Arial"/>
+          <w:bCs/>
+        </w:rPr>
+        <w:t>Cliente-Servidor: es el sistema de comunicación definido por una llamada a un servicio, en la que un cliente realiza una petición y un servidor responde a esta.</w:t>
+      </w:r>
+    </w:p>
+    <w:p>
+      <w:pPr>
+        <w:pStyle w:val="NormalWeb"/>
+        <w:shd w:val="clear" w:color="auto" w:fill="FFFFFF"/>
+        <w:spacing w:line="360" w:lineRule="auto"/>
+        <w:jc w:val="both"/>
+        <w:rPr>
+          <w:rFonts w:ascii="Arial" w:hAnsi="Arial" w:cs="Arial"/>
+          <w:bCs/>
+        </w:rPr>
+      </w:pPr>
+    </w:p>
     <w:sectPr>
       <w:pgSz w:w="12240" w:h="15840"/>
       <w:pgMar w:top="1417" w:right="1701" w:bottom="1417" w:left="1701" w:header="708" w:footer="708" w:gutter="0"/>
@@ -4608,6 +5367,119 @@
 <file path=word/numbering.xml><?xml version="1.0" encoding="utf-8"?>
 <w:numbering xmlns:ve="http://schemas.openxmlformats.org/markup-compatibility/2006" xmlns:o="urn:schemas-microsoft-com:office:office" xmlns:r="http://schemas.openxmlformats.org/officeDocument/2006/relationships" xmlns:m="http://schemas.openxmlformats.org/officeDocument/2006/math" xmlns:v="urn:schemas-microsoft-com:vml" xmlns:wp="http://schemas.openxmlformats.org/drawingml/2006/wordprocessingDrawing" xmlns:w10="urn:schemas-microsoft-com:office:word" xmlns:w="http://schemas.openxmlformats.org/wordprocessingml/2006/main" xmlns:wne="http://schemas.microsoft.com/office/word/2006/wordml">
   <w:abstractNum w:abstractNumId="0">
+    <w:nsid w:val="04BE1853"/>
+    <w:multiLevelType w:val="hybridMultilevel"/>
+    <w:tmpl w:val="BB56444E"/>
+    <w:lvl w:ilvl="0" w:tplc="0C0A0001">
+      <w:start w:val="1"/>
+      <w:numFmt w:val="bullet"/>
+      <w:lvlText w:val=""/>
+      <w:lvlJc w:val="left"/>
+      <w:pPr>
+        <w:ind w:left="1428" w:hanging="360"/>
+      </w:pPr>
+      <w:rPr>
+        <w:rFonts w:ascii="Symbol" w:hAnsi="Symbol" w:hint="default"/>
+      </w:rPr>
+    </w:lvl>
+    <w:lvl w:ilvl="1" w:tplc="0C0A0003" w:tentative="1">
+      <w:start w:val="1"/>
+      <w:numFmt w:val="bullet"/>
+      <w:lvlText w:val="o"/>
+      <w:lvlJc w:val="left"/>
+      <w:pPr>
+        <w:ind w:left="2148" w:hanging="360"/>
+      </w:pPr>
+      <w:rPr>
+        <w:rFonts w:ascii="Courier New" w:hAnsi="Courier New" w:cs="Courier New" w:hint="default"/>
+      </w:rPr>
+    </w:lvl>
+    <w:lvl w:ilvl="2" w:tplc="0C0A0005" w:tentative="1">
+      <w:start w:val="1"/>
+      <w:numFmt w:val="bullet"/>
+      <w:lvlText w:val=""/>
+      <w:lvlJc w:val="left"/>
+      <w:pPr>
+        <w:ind w:left="2868" w:hanging="360"/>
+      </w:pPr>
+      <w:rPr>
+        <w:rFonts w:ascii="Wingdings" w:hAnsi="Wingdings" w:hint="default"/>
+      </w:rPr>
+    </w:lvl>
+    <w:lvl w:ilvl="3" w:tplc="0C0A0001" w:tentative="1">
+      <w:start w:val="1"/>
+      <w:numFmt w:val="bullet"/>
+      <w:lvlText w:val=""/>
+      <w:lvlJc w:val="left"/>
+      <w:pPr>
+        <w:ind w:left="3588" w:hanging="360"/>
+      </w:pPr>
+      <w:rPr>
+        <w:rFonts w:ascii="Symbol" w:hAnsi="Symbol" w:hint="default"/>
+      </w:rPr>
+    </w:lvl>
+    <w:lvl w:ilvl="4" w:tplc="0C0A0003" w:tentative="1">
+      <w:start w:val="1"/>
+      <w:numFmt w:val="bullet"/>
+      <w:lvlText w:val="o"/>
+      <w:lvlJc w:val="left"/>
+      <w:pPr>
+        <w:ind w:left="4308" w:hanging="360"/>
+      </w:pPr>
+      <w:rPr>
+        <w:rFonts w:ascii="Courier New" w:hAnsi="Courier New" w:cs="Courier New" w:hint="default"/>
+      </w:rPr>
+    </w:lvl>
+    <w:lvl w:ilvl="5" w:tplc="0C0A0005" w:tentative="1">
+      <w:start w:val="1"/>
+      <w:numFmt w:val="bullet"/>
+      <w:lvlText w:val=""/>
+      <w:lvlJc w:val="left"/>
+      <w:pPr>
+        <w:ind w:left="5028" w:hanging="360"/>
+      </w:pPr>
+      <w:rPr>
+        <w:rFonts w:ascii="Wingdings" w:hAnsi="Wingdings" w:hint="default"/>
+      </w:rPr>
+    </w:lvl>
+    <w:lvl w:ilvl="6" w:tplc="0C0A0001" w:tentative="1">
+      <w:start w:val="1"/>
+      <w:numFmt w:val="bullet"/>
+      <w:lvlText w:val=""/>
+      <w:lvlJc w:val="left"/>
+      <w:pPr>
+        <w:ind w:left="5748" w:hanging="360"/>
+      </w:pPr>
+      <w:rPr>
+        <w:rFonts w:ascii="Symbol" w:hAnsi="Symbol" w:hint="default"/>
+      </w:rPr>
+    </w:lvl>
+    <w:lvl w:ilvl="7" w:tplc="0C0A0003" w:tentative="1">
+      <w:start w:val="1"/>
+      <w:numFmt w:val="bullet"/>
+      <w:lvlText w:val="o"/>
+      <w:lvlJc w:val="left"/>
+      <w:pPr>
+        <w:ind w:left="6468" w:hanging="360"/>
+      </w:pPr>
+      <w:rPr>
+        <w:rFonts w:ascii="Courier New" w:hAnsi="Courier New" w:cs="Courier New" w:hint="default"/>
+      </w:rPr>
+    </w:lvl>
+    <w:lvl w:ilvl="8" w:tplc="0C0A0005" w:tentative="1">
+      <w:start w:val="1"/>
+      <w:numFmt w:val="bullet"/>
+      <w:lvlText w:val=""/>
+      <w:lvlJc w:val="left"/>
+      <w:pPr>
+        <w:ind w:left="7188" w:hanging="360"/>
+      </w:pPr>
+      <w:rPr>
+        <w:rFonts w:ascii="Wingdings" w:hAnsi="Wingdings" w:hint="default"/>
+      </w:rPr>
+    </w:lvl>
+  </w:abstractNum>
+  <w:abstractNum w:abstractNumId="1">
     <w:nsid w:val="078B0B24"/>
     <w:multiLevelType w:val="multilevel"/>
     <w:tmpl w:val="1AA0CE12"/>
@@ -4752,7 +5624,7 @@
       </w:rPr>
     </w:lvl>
   </w:abstractNum>
-  <w:abstractNum w:abstractNumId="1">
+  <w:abstractNum w:abstractNumId="2">
     <w:nsid w:val="0A616B39"/>
     <w:multiLevelType w:val="multilevel"/>
     <w:tmpl w:val="27EAA1F6"/>
@@ -4872,7 +5744,7 @@
       </w:rPr>
     </w:lvl>
   </w:abstractNum>
-  <w:abstractNum w:abstractNumId="2">
+  <w:abstractNum w:abstractNumId="3">
     <w:nsid w:val="10B51D39"/>
     <w:multiLevelType w:val="multilevel"/>
     <w:tmpl w:val="1AA0CE12"/>
@@ -5017,7 +5889,120 @@
       </w:rPr>
     </w:lvl>
   </w:abstractNum>
-  <w:abstractNum w:abstractNumId="3">
+  <w:abstractNum w:abstractNumId="4">
+    <w:nsid w:val="10DE47D3"/>
+    <w:multiLevelType w:val="hybridMultilevel"/>
+    <w:tmpl w:val="40E267E8"/>
+    <w:lvl w:ilvl="0" w:tplc="0C0A0001">
+      <w:start w:val="1"/>
+      <w:numFmt w:val="bullet"/>
+      <w:lvlText w:val=""/>
+      <w:lvlJc w:val="left"/>
+      <w:pPr>
+        <w:ind w:left="1428" w:hanging="360"/>
+      </w:pPr>
+      <w:rPr>
+        <w:rFonts w:ascii="Symbol" w:hAnsi="Symbol" w:hint="default"/>
+      </w:rPr>
+    </w:lvl>
+    <w:lvl w:ilvl="1" w:tplc="0C0A0003" w:tentative="1">
+      <w:start w:val="1"/>
+      <w:numFmt w:val="bullet"/>
+      <w:lvlText w:val="o"/>
+      <w:lvlJc w:val="left"/>
+      <w:pPr>
+        <w:ind w:left="2148" w:hanging="360"/>
+      </w:pPr>
+      <w:rPr>
+        <w:rFonts w:ascii="Courier New" w:hAnsi="Courier New" w:cs="Courier New" w:hint="default"/>
+      </w:rPr>
+    </w:lvl>
+    <w:lvl w:ilvl="2" w:tplc="0C0A0005" w:tentative="1">
+      <w:start w:val="1"/>
+      <w:numFmt w:val="bullet"/>
+      <w:lvlText w:val=""/>
+      <w:lvlJc w:val="left"/>
+      <w:pPr>
+        <w:ind w:left="2868" w:hanging="360"/>
+      </w:pPr>
+      <w:rPr>
+        <w:rFonts w:ascii="Wingdings" w:hAnsi="Wingdings" w:hint="default"/>
+      </w:rPr>
+    </w:lvl>
+    <w:lvl w:ilvl="3" w:tplc="0C0A0001" w:tentative="1">
+      <w:start w:val="1"/>
+      <w:numFmt w:val="bullet"/>
+      <w:lvlText w:val=""/>
+      <w:lvlJc w:val="left"/>
+      <w:pPr>
+        <w:ind w:left="3588" w:hanging="360"/>
+      </w:pPr>
+      <w:rPr>
+        <w:rFonts w:ascii="Symbol" w:hAnsi="Symbol" w:hint="default"/>
+      </w:rPr>
+    </w:lvl>
+    <w:lvl w:ilvl="4" w:tplc="0C0A0003" w:tentative="1">
+      <w:start w:val="1"/>
+      <w:numFmt w:val="bullet"/>
+      <w:lvlText w:val="o"/>
+      <w:lvlJc w:val="left"/>
+      <w:pPr>
+        <w:ind w:left="4308" w:hanging="360"/>
+      </w:pPr>
+      <w:rPr>
+        <w:rFonts w:ascii="Courier New" w:hAnsi="Courier New" w:cs="Courier New" w:hint="default"/>
+      </w:rPr>
+    </w:lvl>
+    <w:lvl w:ilvl="5" w:tplc="0C0A0005" w:tentative="1">
+      <w:start w:val="1"/>
+      <w:numFmt w:val="bullet"/>
+      <w:lvlText w:val=""/>
+      <w:lvlJc w:val="left"/>
+      <w:pPr>
+        <w:ind w:left="5028" w:hanging="360"/>
+      </w:pPr>
+      <w:rPr>
+        <w:rFonts w:ascii="Wingdings" w:hAnsi="Wingdings" w:hint="default"/>
+      </w:rPr>
+    </w:lvl>
+    <w:lvl w:ilvl="6" w:tplc="0C0A0001" w:tentative="1">
+      <w:start w:val="1"/>
+      <w:numFmt w:val="bullet"/>
+      <w:lvlText w:val=""/>
+      <w:lvlJc w:val="left"/>
+      <w:pPr>
+        <w:ind w:left="5748" w:hanging="360"/>
+      </w:pPr>
+      <w:rPr>
+        <w:rFonts w:ascii="Symbol" w:hAnsi="Symbol" w:hint="default"/>
+      </w:rPr>
+    </w:lvl>
+    <w:lvl w:ilvl="7" w:tplc="0C0A0003" w:tentative="1">
+      <w:start w:val="1"/>
+      <w:numFmt w:val="bullet"/>
+      <w:lvlText w:val="o"/>
+      <w:lvlJc w:val="left"/>
+      <w:pPr>
+        <w:ind w:left="6468" w:hanging="360"/>
+      </w:pPr>
+      <w:rPr>
+        <w:rFonts w:ascii="Courier New" w:hAnsi="Courier New" w:cs="Courier New" w:hint="default"/>
+      </w:rPr>
+    </w:lvl>
+    <w:lvl w:ilvl="8" w:tplc="0C0A0005" w:tentative="1">
+      <w:start w:val="1"/>
+      <w:numFmt w:val="bullet"/>
+      <w:lvlText w:val=""/>
+      <w:lvlJc w:val="left"/>
+      <w:pPr>
+        <w:ind w:left="7188" w:hanging="360"/>
+      </w:pPr>
+      <w:rPr>
+        <w:rFonts w:ascii="Wingdings" w:hAnsi="Wingdings" w:hint="default"/>
+      </w:rPr>
+    </w:lvl>
+  </w:abstractNum>
+  <w:abstractNum w:abstractNumId="5">
     <w:nsid w:val="178E6492"/>
     <w:multiLevelType w:val="hybridMultilevel"/>
     <w:tmpl w:val="2268344E"/>
@@ -5130,7 +6115,7 @@
       </w:rPr>
     </w:lvl>
   </w:abstractNum>
-  <w:abstractNum w:abstractNumId="4">
+  <w:abstractNum w:abstractNumId="6">
     <w:nsid w:val="1BC50552"/>
     <w:multiLevelType w:val="multilevel"/>
     <w:tmpl w:val="0EB219D0"/>
@@ -5223,7 +6208,7 @@
       </w:pPr>
     </w:lvl>
   </w:abstractNum>
-  <w:abstractNum w:abstractNumId="5">
+  <w:abstractNum w:abstractNumId="7">
     <w:nsid w:val="23440F6C"/>
     <w:multiLevelType w:val="hybridMultilevel"/>
     <w:tmpl w:val="9C54E7E4"/>
@@ -5336,7 +6321,7 @@
       </w:rPr>
     </w:lvl>
   </w:abstractNum>
-  <w:abstractNum w:abstractNumId="6">
+  <w:abstractNum w:abstractNumId="8">
     <w:nsid w:val="23ED747B"/>
     <w:multiLevelType w:val="hybridMultilevel"/>
     <w:tmpl w:val="BD28490C"/>
@@ -5422,7 +6407,7 @@
       </w:pPr>
     </w:lvl>
   </w:abstractNum>
-  <w:abstractNum w:abstractNumId="7">
+  <w:abstractNum w:abstractNumId="9">
     <w:nsid w:val="281E3350"/>
     <w:multiLevelType w:val="hybridMultilevel"/>
     <w:tmpl w:val="A59CF9EA"/>
@@ -5515,7 +6500,7 @@
       </w:pPr>
     </w:lvl>
   </w:abstractNum>
-  <w:abstractNum w:abstractNumId="8">
+  <w:abstractNum w:abstractNumId="10">
     <w:nsid w:val="31AB29B5"/>
     <w:multiLevelType w:val="hybridMultilevel"/>
     <w:tmpl w:val="5A2487F4"/>
@@ -5608,7 +6593,7 @@
       </w:pPr>
     </w:lvl>
   </w:abstractNum>
-  <w:abstractNum w:abstractNumId="9">
+  <w:abstractNum w:abstractNumId="11">
     <w:nsid w:val="32384D88"/>
     <w:multiLevelType w:val="hybridMultilevel"/>
     <w:tmpl w:val="655875B0"/>
@@ -5697,13 +6682,13 @@
       </w:pPr>
     </w:lvl>
   </w:abstractNum>
-  <w:abstractNum w:abstractNumId="10">
+  <w:abstractNum w:abstractNumId="12">
     <w:nsid w:val="36DD7345"/>
     <w:multiLevelType w:val="multilevel"/>
     <w:tmpl w:val="354CED3C"/>
     <w:numStyleLink w:val="Estilo1"/>
   </w:abstractNum>
-  <w:abstractNum w:abstractNumId="11">
+  <w:abstractNum w:abstractNumId="13">
     <w:nsid w:val="3A3A025C"/>
     <w:multiLevelType w:val="hybridMultilevel"/>
     <w:tmpl w:val="8200A9B2"/>
@@ -5796,7 +6781,7 @@
       </w:pPr>
     </w:lvl>
   </w:abstractNum>
-  <w:abstractNum w:abstractNumId="12">
+  <w:abstractNum w:abstractNumId="14">
     <w:nsid w:val="3E0501C9"/>
     <w:multiLevelType w:val="multilevel"/>
     <w:tmpl w:val="27EAA1F6"/>
@@ -5916,7 +6901,7 @@
       </w:rPr>
     </w:lvl>
   </w:abstractNum>
-  <w:abstractNum w:abstractNumId="13">
+  <w:abstractNum w:abstractNumId="15">
     <w:nsid w:val="4C1A4EA4"/>
     <w:multiLevelType w:val="hybridMultilevel"/>
     <w:tmpl w:val="A448EFF2"/>
@@ -6028,7 +7013,7 @@
       </w:rPr>
     </w:lvl>
   </w:abstractNum>
-  <w:abstractNum w:abstractNumId="14">
+  <w:abstractNum w:abstractNumId="16">
     <w:nsid w:val="4CB61EAC"/>
     <w:multiLevelType w:val="hybridMultilevel"/>
     <w:tmpl w:val="E9867D06"/>
@@ -6114,7 +7099,7 @@
       </w:pPr>
     </w:lvl>
   </w:abstractNum>
-  <w:abstractNum w:abstractNumId="15">
+  <w:abstractNum w:abstractNumId="17">
     <w:nsid w:val="4DAA358B"/>
     <w:multiLevelType w:val="multilevel"/>
     <w:tmpl w:val="354CED3C"/>
@@ -6234,7 +7219,7 @@
       </w:rPr>
     </w:lvl>
   </w:abstractNum>
-  <w:abstractNum w:abstractNumId="16">
+  <w:abstractNum w:abstractNumId="18">
     <w:nsid w:val="50191588"/>
     <w:multiLevelType w:val="multilevel"/>
     <w:tmpl w:val="6284E7C2"/>
@@ -6379,7 +7364,7 @@
       </w:rPr>
     </w:lvl>
   </w:abstractNum>
-  <w:abstractNum w:abstractNumId="17">
+  <w:abstractNum w:abstractNumId="19">
     <w:nsid w:val="5415755C"/>
     <w:multiLevelType w:val="multilevel"/>
     <w:tmpl w:val="251CFE28"/>
@@ -6528,7 +7513,7 @@
       </w:rPr>
     </w:lvl>
   </w:abstractNum>
-  <w:abstractNum w:abstractNumId="18">
+  <w:abstractNum w:abstractNumId="20">
     <w:nsid w:val="58C264F4"/>
     <w:multiLevelType w:val="multilevel"/>
     <w:tmpl w:val="AA4EED98"/>
@@ -6647,7 +7632,7 @@
       </w:rPr>
     </w:lvl>
   </w:abstractNum>
-  <w:abstractNum w:abstractNumId="19">
+  <w:abstractNum w:abstractNumId="21">
     <w:nsid w:val="5A023F21"/>
     <w:multiLevelType w:val="hybridMultilevel"/>
     <w:tmpl w:val="534048AC"/>
@@ -6759,7 +7744,7 @@
       </w:rPr>
     </w:lvl>
   </w:abstractNum>
-  <w:abstractNum w:abstractNumId="20">
+  <w:abstractNum w:abstractNumId="22">
     <w:nsid w:val="5D717968"/>
     <w:multiLevelType w:val="hybridMultilevel"/>
     <w:tmpl w:val="C42C6EC8"/>
@@ -6872,7 +7857,7 @@
       </w:rPr>
     </w:lvl>
   </w:abstractNum>
-  <w:abstractNum w:abstractNumId="21">
+  <w:abstractNum w:abstractNumId="23">
     <w:nsid w:val="5D913C12"/>
     <w:multiLevelType w:val="hybridMultilevel"/>
     <w:tmpl w:val="756AFEF2"/>
@@ -6965,13 +7950,13 @@
       </w:pPr>
     </w:lvl>
   </w:abstractNum>
-  <w:abstractNum w:abstractNumId="22">
+  <w:abstractNum w:abstractNumId="24">
     <w:nsid w:val="62D72087"/>
     <w:multiLevelType w:val="multilevel"/>
     <w:tmpl w:val="354CED3C"/>
     <w:numStyleLink w:val="Estilo1"/>
   </w:abstractNum>
-  <w:abstractNum w:abstractNumId="23">
+  <w:abstractNum w:abstractNumId="25">
     <w:nsid w:val="638D5AAF"/>
     <w:multiLevelType w:val="multilevel"/>
     <w:tmpl w:val="5C78C520"/>
@@ -7084,13 +8069,13 @@
       </w:pPr>
     </w:lvl>
   </w:abstractNum>
-  <w:abstractNum w:abstractNumId="24">
+  <w:abstractNum w:abstractNumId="26">
     <w:nsid w:val="6725308E"/>
     <w:multiLevelType w:val="multilevel"/>
     <w:tmpl w:val="354CED3C"/>
     <w:numStyleLink w:val="Estilo1"/>
   </w:abstractNum>
-  <w:abstractNum w:abstractNumId="25">
+  <w:abstractNum w:abstractNumId="27">
     <w:nsid w:val="67543C57"/>
     <w:multiLevelType w:val="hybridMultilevel"/>
     <w:tmpl w:val="8C9E34DA"/>
@@ -7183,7 +8168,7 @@
       </w:pPr>
     </w:lvl>
   </w:abstractNum>
-  <w:abstractNum w:abstractNumId="26">
+  <w:abstractNum w:abstractNumId="28">
     <w:nsid w:val="68B8193D"/>
     <w:multiLevelType w:val="multilevel"/>
     <w:tmpl w:val="AA4EED98"/>
@@ -7302,13 +8287,13 @@
       </w:rPr>
     </w:lvl>
   </w:abstractNum>
-  <w:abstractNum w:abstractNumId="27">
+  <w:abstractNum w:abstractNumId="29">
     <w:nsid w:val="6AE6576C"/>
     <w:multiLevelType w:val="multilevel"/>
     <w:tmpl w:val="354CED3C"/>
     <w:numStyleLink w:val="Estilo1"/>
   </w:abstractNum>
-  <w:abstractNum w:abstractNumId="28">
+  <w:abstractNum w:abstractNumId="30">
     <w:nsid w:val="6D2338ED"/>
     <w:multiLevelType w:val="multilevel"/>
     <w:tmpl w:val="3DA0ADB8"/>
@@ -7453,7 +8438,7 @@
       </w:rPr>
     </w:lvl>
   </w:abstractNum>
-  <w:abstractNum w:abstractNumId="29">
+  <w:abstractNum w:abstractNumId="31">
     <w:nsid w:val="70096863"/>
     <w:multiLevelType w:val="multilevel"/>
     <w:tmpl w:val="CF06A0CA"/>
@@ -7597,7 +8582,7 @@
       </w:rPr>
     </w:lvl>
   </w:abstractNum>
-  <w:abstractNum w:abstractNumId="30">
+  <w:abstractNum w:abstractNumId="32">
     <w:nsid w:val="70D72CEA"/>
     <w:multiLevelType w:val="hybridMultilevel"/>
     <w:tmpl w:val="C6C4D14C"/>
@@ -7709,7 +8694,7 @@
       </w:rPr>
     </w:lvl>
   </w:abstractNum>
-  <w:abstractNum w:abstractNumId="31">
+  <w:abstractNum w:abstractNumId="33">
     <w:nsid w:val="75A160F3"/>
     <w:multiLevelType w:val="multilevel"/>
     <w:tmpl w:val="3DA0ADB8"/>
@@ -7854,7 +8839,7 @@
       </w:rPr>
     </w:lvl>
   </w:abstractNum>
-  <w:abstractNum w:abstractNumId="32">
+  <w:abstractNum w:abstractNumId="34">
     <w:nsid w:val="7713759C"/>
     <w:multiLevelType w:val="hybridMultilevel"/>
     <w:tmpl w:val="78388F1C"/>
@@ -7947,7 +8932,7 @@
       </w:pPr>
     </w:lvl>
   </w:abstractNum>
-  <w:abstractNum w:abstractNumId="33">
+  <w:abstractNum w:abstractNumId="35">
     <w:nsid w:val="787A37BC"/>
     <w:multiLevelType w:val="hybridMultilevel"/>
     <w:tmpl w:val="CBD2B6D8"/>
@@ -8040,13 +9025,13 @@
       </w:pPr>
     </w:lvl>
   </w:abstractNum>
-  <w:abstractNum w:abstractNumId="34">
+  <w:abstractNum w:abstractNumId="36">
     <w:nsid w:val="7AEA32D2"/>
     <w:multiLevelType w:val="multilevel"/>
     <w:tmpl w:val="354CED3C"/>
     <w:numStyleLink w:val="Estilo1"/>
   </w:abstractNum>
-  <w:abstractNum w:abstractNumId="35">
+  <w:abstractNum w:abstractNumId="37">
     <w:nsid w:val="7CBD392A"/>
     <w:multiLevelType w:val="multilevel"/>
     <w:tmpl w:val="27EAA1F6"/>
@@ -8166,7 +9151,7 @@
       </w:rPr>
     </w:lvl>
   </w:abstractNum>
-  <w:abstractNum w:abstractNumId="36">
+  <w:abstractNum w:abstractNumId="38">
     <w:nsid w:val="7CED584B"/>
     <w:multiLevelType w:val="hybridMultilevel"/>
     <w:tmpl w:val="93D24398"/>
@@ -8259,7 +9244,7 @@
       </w:pPr>
     </w:lvl>
   </w:abstractNum>
-  <w:abstractNum w:abstractNumId="37">
+  <w:abstractNum w:abstractNumId="39">
     <w:nsid w:val="7F025067"/>
     <w:multiLevelType w:val="hybridMultilevel"/>
     <w:tmpl w:val="AAA63E06"/>
@@ -8373,118 +9358,124 @@
     </w:lvl>
   </w:abstractNum>
   <w:num w:numId="1">
+    <w:abstractNumId w:val="19"/>
+  </w:num>
+  <w:num w:numId="2">
+    <w:abstractNumId w:val="34"/>
+  </w:num>
+  <w:num w:numId="3">
+    <w:abstractNumId w:val="38"/>
+  </w:num>
+  <w:num w:numId="4">
+    <w:abstractNumId w:val="10"/>
+  </w:num>
+  <w:num w:numId="5">
+    <w:abstractNumId w:val="11"/>
+  </w:num>
+  <w:num w:numId="6">
+    <w:abstractNumId w:val="29"/>
+  </w:num>
+  <w:num w:numId="7">
+    <w:abstractNumId w:val="13"/>
+  </w:num>
+  <w:num w:numId="8">
+    <w:abstractNumId w:val="6"/>
+  </w:num>
+  <w:num w:numId="9">
     <w:abstractNumId w:val="17"/>
   </w:num>
-  <w:num w:numId="2">
+  <w:num w:numId="10">
+    <w:abstractNumId w:val="26"/>
+  </w:num>
+  <w:num w:numId="11">
+    <w:abstractNumId w:val="24"/>
+  </w:num>
+  <w:num w:numId="12">
+    <w:abstractNumId w:val="12"/>
+  </w:num>
+  <w:num w:numId="13">
+    <w:abstractNumId w:val="36"/>
+  </w:num>
+  <w:num w:numId="14">
+    <w:abstractNumId w:val="28"/>
+  </w:num>
+  <w:num w:numId="15">
+    <w:abstractNumId w:val="20"/>
+  </w:num>
+  <w:num w:numId="16">
+    <w:abstractNumId w:val="2"/>
+  </w:num>
+  <w:num w:numId="17">
+    <w:abstractNumId w:val="37"/>
+  </w:num>
+  <w:num w:numId="18">
+    <w:abstractNumId w:val="14"/>
+  </w:num>
+  <w:num w:numId="19">
+    <w:abstractNumId w:val="27"/>
+  </w:num>
+  <w:num w:numId="20">
+    <w:abstractNumId w:val="23"/>
+  </w:num>
+  <w:num w:numId="21">
     <w:abstractNumId w:val="32"/>
   </w:num>
-  <w:num w:numId="3">
-    <w:abstractNumId w:val="36"/>
+  <w:num w:numId="22">
+    <w:abstractNumId w:val="21"/>
   </w:num>
-  <w:num w:numId="4">
+  <w:num w:numId="23">
+    <w:abstractNumId w:val="15"/>
+  </w:num>
+  <w:num w:numId="24">
+    <w:abstractNumId w:val="9"/>
+  </w:num>
+  <w:num w:numId="25">
+    <w:abstractNumId w:val="35"/>
+  </w:num>
+  <w:num w:numId="26">
+    <w:abstractNumId w:val="25"/>
+  </w:num>
+  <w:num w:numId="27">
+    <w:abstractNumId w:val="31"/>
+  </w:num>
+  <w:num w:numId="28">
+    <w:abstractNumId w:val="16"/>
+  </w:num>
+  <w:num w:numId="29">
+    <w:abstractNumId w:val="22"/>
+  </w:num>
+  <w:num w:numId="30">
+    <w:abstractNumId w:val="7"/>
+  </w:num>
+  <w:num w:numId="31">
+    <w:abstractNumId w:val="30"/>
+  </w:num>
+  <w:num w:numId="32">
+    <w:abstractNumId w:val="33"/>
+  </w:num>
+  <w:num w:numId="33">
+    <w:abstractNumId w:val="1"/>
+  </w:num>
+  <w:num w:numId="34">
+    <w:abstractNumId w:val="3"/>
+  </w:num>
+  <w:num w:numId="35">
+    <w:abstractNumId w:val="18"/>
+  </w:num>
+  <w:num w:numId="36">
     <w:abstractNumId w:val="8"/>
   </w:num>
-  <w:num w:numId="5">
-    <w:abstractNumId w:val="9"/>
+  <w:num w:numId="37">
+    <w:abstractNumId w:val="39"/>
   </w:num>
-  <w:num w:numId="6">
-    <w:abstractNumId w:val="27"/>
-  </w:num>
-  <w:num w:numId="7">
-    <w:abstractNumId w:val="11"/>
-  </w:num>
-  <w:num w:numId="8">
-    <w:abstractNumId w:val="4"/>
-  </w:num>
-  <w:num w:numId="9">
-    <w:abstractNumId w:val="15"/>
-  </w:num>
-  <w:num w:numId="10">
-    <w:abstractNumId w:val="24"/>
-  </w:num>
-  <w:num w:numId="11">
-    <w:abstractNumId w:val="22"/>
-  </w:num>
-  <w:num w:numId="12">
-    <w:abstractNumId w:val="10"/>
-  </w:num>
-  <w:num w:numId="13">
-    <w:abstractNumId w:val="34"/>
-  </w:num>
-  <w:num w:numId="14">
-    <w:abstractNumId w:val="26"/>
-  </w:num>
-  <w:num w:numId="15">
-    <w:abstractNumId w:val="18"/>
-  </w:num>
-  <w:num w:numId="16">
-    <w:abstractNumId w:val="1"/>
-  </w:num>
-  <w:num w:numId="17">
-    <w:abstractNumId w:val="35"/>
-  </w:num>
-  <w:num w:numId="18">
-    <w:abstractNumId w:val="12"/>
-  </w:num>
-  <w:num w:numId="19">
-    <w:abstractNumId w:val="25"/>
-  </w:num>
-  <w:num w:numId="20">
-    <w:abstractNumId w:val="21"/>
-  </w:num>
-  <w:num w:numId="21">
-    <w:abstractNumId w:val="30"/>
-  </w:num>
-  <w:num w:numId="22">
-    <w:abstractNumId w:val="19"/>
-  </w:num>
-  <w:num w:numId="23">
-    <w:abstractNumId w:val="13"/>
-  </w:num>
-  <w:num w:numId="24">
-    <w:abstractNumId w:val="7"/>
-  </w:num>
-  <w:num w:numId="25">
-    <w:abstractNumId w:val="33"/>
-  </w:num>
-  <w:num w:numId="26">
-    <w:abstractNumId w:val="23"/>
-  </w:num>
-  <w:num w:numId="27">
-    <w:abstractNumId w:val="29"/>
-  </w:num>
-  <w:num w:numId="28">
-    <w:abstractNumId w:val="14"/>
-  </w:num>
-  <w:num w:numId="29">
-    <w:abstractNumId w:val="20"/>
-  </w:num>
-  <w:num w:numId="30">
+  <w:num w:numId="38">
     <w:abstractNumId w:val="5"/>
   </w:num>
-  <w:num w:numId="31">
-    <w:abstractNumId w:val="28"/>
-  </w:num>
-  <w:num w:numId="32">
-    <w:abstractNumId w:val="31"/>
-  </w:num>
-  <w:num w:numId="33">
+  <w:num w:numId="39">
     <w:abstractNumId w:val="0"/>
   </w:num>
-  <w:num w:numId="34">
-    <w:abstractNumId w:val="2"/>
-  </w:num>
-  <w:num w:numId="35">
-    <w:abstractNumId w:val="16"/>
-  </w:num>
-  <w:num w:numId="36">
-    <w:abstractNumId w:val="6"/>
-  </w:num>
-  <w:num w:numId="37">
-    <w:abstractNumId w:val="37"/>
-  </w:num>
-  <w:num w:numId="38">
-    <w:abstractNumId w:val="3"/>
+  <w:num w:numId="40">
+    <w:abstractNumId w:val="4"/>
   </w:num>
 </w:numbering>
 </file>
@@ -9268,7 +10259,7 @@
 </file>
 
 <file path=customXml/itemProps1.xml><?xml version="1.0" encoding="utf-8"?>
-<ds:datastoreItem xmlns:ds="http://schemas.openxmlformats.org/officeDocument/2006/customXml" ds:itemID="{005279F5-F220-4FB3-8615-C4E653323175}">
+<ds:datastoreItem xmlns:ds="http://schemas.openxmlformats.org/officeDocument/2006/customXml" ds:itemID="{27C2609A-203B-4278-A719-A2FF14CAC80C}">
   <ds:schemaRefs>
     <ds:schemaRef ds:uri="http://schemas.openxmlformats.org/officeDocument/2006/bibliography"/>
   </ds:schemaRefs>

</xml_diff>

<commit_message>
acelerometro y texto entre imagenes
</commit_message>
<xml_diff>
--- a/Documento/Capítulo 2 - Marco Referencial.docx
+++ b/Documento/Capítulo 2 - Marco Referencial.docx
@@ -201,6 +201,7 @@
           <w:rFonts w:ascii="Arial" w:hAnsi="Arial" w:cs="Arial"/>
           <w:noProof/>
           <w:color w:val="000000"/>
+          <w:lang w:val="es-ES" w:eastAsia="es-ES"/>
         </w:rPr>
         <w:drawing>
           <wp:inline distT="0" distB="0" distL="0" distR="0">
@@ -223,7 +224,7 @@
                     <a:blip r:embed="rId6" cstate="print">
                       <a:extLst>
                         <a:ext uri="{28A0092B-C50C-407E-A947-70E740481C1C}">
-                          <a14:useLocalDpi xmlns="" xmlns:wpc="http://schemas.microsoft.com/office/word/2010/wordprocessingCanvas" xmlns:mc="http://schemas.openxmlformats.org/markup-compatibility/2006" xmlns:o="urn:schemas-microsoft-com:office:office" xmlns:v="urn:schemas-microsoft-com:vml" xmlns:wp14="http://schemas.microsoft.com/office/word/2010/wordprocessingDrawing" xmlns:w10="urn:schemas-microsoft-com:office:word" xmlns:w="http://schemas.openxmlformats.org/wordprocessingml/2006/main" xmlns:w14="http://schemas.microsoft.com/office/word/2010/wordml" xmlns:w15="http://schemas.microsoft.com/office/word/2012/wordml" xmlns:wpg="http://schemas.microsoft.com/office/word/2010/wordprocessingGroup" xmlns:wpi="http://schemas.microsoft.com/office/word/2010/wordprocessingInk" xmlns:wps="http://schemas.microsoft.com/office/word/2010/wordprocessingShape" xmlns:a14="http://schemas.microsoft.com/office/drawing/2010/main" val="0"/>
+                          <a14:useLocalDpi xmlns:a14="http://schemas.microsoft.com/office/drawing/2010/main" xmlns:wps="http://schemas.microsoft.com/office/word/2010/wordprocessingShape" xmlns:wpi="http://schemas.microsoft.com/office/word/2010/wordprocessingInk" xmlns:wpg="http://schemas.microsoft.com/office/word/2010/wordprocessingGroup" xmlns:w15="http://schemas.microsoft.com/office/word/2012/wordml" xmlns:w14="http://schemas.microsoft.com/office/word/2010/wordml" xmlns:w="http://schemas.openxmlformats.org/wordprocessingml/2006/main" xmlns:w10="urn:schemas-microsoft-com:office:word" xmlns:wp14="http://schemas.microsoft.com/office/word/2010/wordprocessingDrawing" xmlns:v="urn:schemas-microsoft-com:vml" xmlns:o="urn:schemas-microsoft-com:office:office" xmlns:mc="http://schemas.openxmlformats.org/markup-compatibility/2006" xmlns:wpc="http://schemas.microsoft.com/office/word/2010/wordprocessingCanvas" xmlns="" val="0"/>
                         </a:ext>
                       </a:extLst>
                     </a:blip>
@@ -459,6 +460,7 @@
           <w:rFonts w:ascii="Arial" w:hAnsi="Arial" w:cs="Arial"/>
           <w:bCs/>
           <w:noProof/>
+          <w:lang w:val="es-ES" w:eastAsia="es-ES"/>
         </w:rPr>
         <w:lastRenderedPageBreak/>
         <w:drawing>
@@ -686,22 +688,24 @@
           <w:rFonts w:ascii="Arial" w:hAnsi="Arial" w:cs="Arial"/>
           <w:bCs/>
         </w:rPr>
-        <w:t>I</w:t>
-      </w:r>
-      <w:r>
-        <w:rPr>
-          <w:rFonts w:ascii="Arial" w:hAnsi="Arial" w:cs="Arial"/>
-          <w:bCs/>
-        </w:rPr>
-        <w:t xml:space="preserve">nstrumento capaz de medir aceleración en uno, dos o tres ejes. Existen varios tipos de acelerómetros, dependiendo de su fabricación y funcionamiento. Las </w:t>
+        <w:t>Son sensores inerciales que miden la segunda derivada de la posición. Por tanto miden la fuerza de inercia generada cuando una masa u objeto es afectado por un cambio de velocidad</w:t>
+      </w:r>
+      <w:proofErr w:type="gramStart"/>
+      <w:r>
+        <w:rPr>
+          <w:rFonts w:ascii="Arial" w:hAnsi="Arial" w:cs="Arial"/>
+          <w:bCs/>
+        </w:rPr>
+        <w:t>.[</w:t>
       </w:r>
       <w:proofErr w:type="spellStart"/>
-      <w:r>
-        <w:rPr>
-          <w:rFonts w:ascii="Arial" w:hAnsi="Arial" w:cs="Arial"/>
-          <w:bCs/>
-        </w:rPr>
-        <w:t>IMUs</w:t>
+      <w:proofErr w:type="gramEnd"/>
+      <w:r>
+        <w:rPr>
+          <w:rFonts w:ascii="Arial" w:hAnsi="Arial" w:cs="Arial"/>
+          <w:bCs/>
+        </w:rPr>
+        <w:t>Nadales</w:t>
       </w:r>
       <w:proofErr w:type="spellEnd"/>
       <w:r>
@@ -709,84 +713,7 @@
           <w:rFonts w:ascii="Arial" w:hAnsi="Arial" w:cs="Arial"/>
           <w:bCs/>
         </w:rPr>
-        <w:t xml:space="preserve"> incorporan acelerómetros integrados en silicio, utilizando la tecnología llamada MEMS6, debido a la necesidad de reducir el tamaño total de la unidad. La mayoría de éstos son capacitivos, y calculan la aceleración mediante el voltaje obtenido entre dos placas una de las cuales varía su posición dependiendo del </w:t>
-      </w:r>
-      <w:r>
-        <w:rPr>
-          <w:rFonts w:ascii="Arial" w:hAnsi="Arial" w:cs="Arial"/>
-          <w:bCs/>
-        </w:rPr>
-        <w:lastRenderedPageBreak/>
-        <w:t>movimiento del acelerómetro. Se caracterizan por ser muy precisos en situaciones estables y tener un gran error en situaciones vibratorias o movimientos muy inestables.</w:t>
-      </w:r>
-      <w:r>
-        <w:rPr>
-          <w:rFonts w:ascii="Arial" w:hAnsi="Arial" w:cs="Arial"/>
-          <w:bCs/>
-        </w:rPr>
-        <w:t xml:space="preserve"> </w:t>
-      </w:r>
-      <w:r>
-        <w:rPr>
-          <w:rFonts w:ascii="Arial" w:hAnsi="Arial" w:cs="Arial"/>
-          <w:bCs/>
-        </w:rPr>
-        <w:t>[</w:t>
-      </w:r>
-      <w:proofErr w:type="spellStart"/>
-      <w:r>
-        <w:rPr>
-          <w:rFonts w:ascii="Arial" w:hAnsi="Arial" w:cs="Arial"/>
-          <w:bCs/>
-        </w:rPr>
-        <w:t>Bonastre</w:t>
-      </w:r>
-      <w:proofErr w:type="spellEnd"/>
-      <w:r>
-        <w:rPr>
-          <w:rFonts w:ascii="Arial" w:hAnsi="Arial" w:cs="Arial"/>
-          <w:bCs/>
-        </w:rPr>
-        <w:t xml:space="preserve"> 2010]</w:t>
-      </w:r>
-    </w:p>
-    <w:p>
-      <w:pPr>
-        <w:pStyle w:val="Prrafodelista"/>
-        <w:ind w:left="360"/>
-        <w:rPr>
-          <w:rFonts w:eastAsia="Times New Roman" w:cs="Arial"/>
-          <w:bCs/>
-          <w:szCs w:val="24"/>
-          <w:lang w:eastAsia="es-VE"/>
-        </w:rPr>
-      </w:pPr>
-    </w:p>
-    <w:p>
-      <w:pPr>
-        <w:pStyle w:val="Prrafodelista"/>
-        <w:numPr>
-          <w:ilvl w:val="0"/>
-          <w:numId w:val="19"/>
-        </w:numPr>
-        <w:rPr>
-          <w:rFonts w:eastAsia="Times New Roman" w:cs="Arial"/>
-          <w:b/>
-          <w:bCs/>
-          <w:szCs w:val="24"/>
-          <w:lang w:eastAsia="es-VE"/>
-        </w:rPr>
-      </w:pPr>
-      <w:r>
-        <w:rPr>
-          <w:rFonts w:asciiTheme="majorHAnsi" w:eastAsiaTheme="majorEastAsia" w:hAnsiTheme="majorHAnsi" w:cstheme="majorBidi"/>
-          <w:b/>
-          <w:bCs/>
-          <w:color w:val="4F81BD" w:themeColor="accent1"/>
-          <w:sz w:val="26"/>
-          <w:szCs w:val="26"/>
-        </w:rPr>
-        <w:t>Giróscopo</w:t>
+        <w:t xml:space="preserve"> 2009]</w:t>
       </w:r>
     </w:p>
     <w:p>
@@ -803,30 +730,17 @@
       </w:pPr>
       <w:r>
         <w:rPr>
-          <w:rFonts w:ascii="Arial" w:hAnsi="Arial" w:cs="Arial"/>
-          <w:bCs/>
-        </w:rPr>
-        <w:t>El giroscopio es un tipo de sensor que se utiliza para medir la velocidad angular de un cuerpo en rotación.</w:t>
-      </w:r>
-    </w:p>
-    <w:p>
-      <w:pPr>
-        <w:pStyle w:val="NormalWeb"/>
-        <w:shd w:val="clear" w:color="auto" w:fill="FFFFFF"/>
-        <w:spacing w:line="360" w:lineRule="auto"/>
-        <w:ind w:firstLine="708"/>
-        <w:jc w:val="both"/>
-        <w:rPr>
-          <w:rFonts w:ascii="Arial" w:hAnsi="Arial" w:cs="Arial"/>
-          <w:bCs/>
-        </w:rPr>
-      </w:pPr>
-      <w:r>
-        <w:rPr>
-          <w:rFonts w:ascii="Arial" w:hAnsi="Arial" w:cs="Arial"/>
-          <w:bCs/>
-        </w:rPr>
-        <w:t xml:space="preserve">Este sensor aprovecha el efecto </w:t>
+          <w:rFonts w:cs="Arial"/>
+          <w:bCs/>
+        </w:rPr>
+        <w:t xml:space="preserve"> </w:t>
+      </w:r>
+      <w:r>
+        <w:rPr>
+          <w:rFonts w:ascii="Arial" w:hAnsi="Arial" w:cs="Arial"/>
+          <w:bCs/>
+        </w:rPr>
+        <w:t xml:space="preserve">Existen varios tipos de acelerómetros, dependiendo de su fabricación y funcionamiento. Las </w:t>
       </w:r>
       <w:proofErr w:type="spellStart"/>
       <w:r>
@@ -834,7 +748,7 @@
           <w:rFonts w:ascii="Arial" w:hAnsi="Arial" w:cs="Arial"/>
           <w:bCs/>
         </w:rPr>
-        <w:t>coriolis</w:t>
+        <w:t>IMUs</w:t>
       </w:r>
       <w:proofErr w:type="spellEnd"/>
       <w:r>
@@ -842,7 +756,22 @@
           <w:rFonts w:ascii="Arial" w:hAnsi="Arial" w:cs="Arial"/>
           <w:bCs/>
         </w:rPr>
-        <w:t xml:space="preserve"> el cual aparece cuando un objeto se mueve en un sistema de referencia en rotación, y consiste en que dicho objeto se vea afectado por una aceleración respecto al sistema en rotación. Esta aceleración es perpendicular al eje de giro del sistema y </w:t>
+        <w:t xml:space="preserve"> incorporan acelerómetros integrados en silicio, </w:t>
+      </w:r>
+      <w:r>
+        <w:rPr>
+          <w:rFonts w:ascii="Arial" w:hAnsi="Arial" w:cs="Arial"/>
+          <w:bCs/>
+        </w:rPr>
+        <w:lastRenderedPageBreak/>
+        <w:t xml:space="preserve">utilizando la tecnología llamada MEMS6, debido a la necesidad de reducir el tamaño total de la unidad. La mayoría de éstos son capacitivos, y calculan la aceleración mediante el voltaje obtenido entre dos placas una de las cuales varía su posición dependiendo del movimiento del acelerómetro. Se caracterizan por ser muy precisos en situaciones estables y tener un gran error en situaciones vibratorias o movimientos muy inestables. </w:t>
+      </w:r>
+      <w:r>
+        <w:rPr>
+          <w:rFonts w:ascii="Arial" w:hAnsi="Arial" w:cs="Arial"/>
+          <w:bCs/>
+        </w:rPr>
+        <w:t>[</w:t>
       </w:r>
       <w:proofErr w:type="spellStart"/>
       <w:r>
@@ -850,7 +779,7 @@
           <w:rFonts w:ascii="Arial" w:hAnsi="Arial" w:cs="Arial"/>
           <w:bCs/>
         </w:rPr>
-        <w:t>varia</w:t>
+        <w:t>Bonastre</w:t>
       </w:r>
       <w:proofErr w:type="spellEnd"/>
       <w:r>
@@ -858,7 +787,7 @@
           <w:rFonts w:ascii="Arial" w:hAnsi="Arial" w:cs="Arial"/>
           <w:bCs/>
         </w:rPr>
-        <w:t xml:space="preserve"> según el objeto se acerca o se aleje</w:t>
+        <w:t xml:space="preserve"> 2010]</w:t>
       </w:r>
     </w:p>
     <w:p>
@@ -872,7 +801,250 @@
       </w:pPr>
       <w:r>
         <w:rPr>
+          <w:rFonts w:ascii="Arial" w:hAnsi="Arial" w:cs="Arial"/>
+          <w:bCs/>
           <w:noProof/>
+          <w:lang w:val="es-ES" w:eastAsia="es-ES"/>
+        </w:rPr>
+        <w:drawing>
+          <wp:inline distT="0" distB="0" distL="0" distR="0">
+            <wp:extent cx="2706897" cy="4033514"/>
+            <wp:effectExtent l="19050" t="0" r="0" b="0"/>
+            <wp:docPr id="9" name="Imagen 7"/>
+            <wp:cNvGraphicFramePr>
+              <a:graphicFrameLocks xmlns:a="http://schemas.openxmlformats.org/drawingml/2006/main" noChangeAspect="1"/>
+            </wp:cNvGraphicFramePr>
+            <a:graphic xmlns:a="http://schemas.openxmlformats.org/drawingml/2006/main">
+              <a:graphicData uri="http://schemas.openxmlformats.org/drawingml/2006/picture">
+                <pic:pic xmlns:pic="http://schemas.openxmlformats.org/drawingml/2006/picture">
+                  <pic:nvPicPr>
+                    <pic:cNvPr id="0" name="Picture 7"/>
+                    <pic:cNvPicPr>
+                      <a:picLocks noChangeAspect="1" noChangeArrowheads="1"/>
+                    </pic:cNvPicPr>
+                  </pic:nvPicPr>
+                  <pic:blipFill>
+                    <a:blip r:embed="rId9" cstate="print"/>
+                    <a:srcRect/>
+                    <a:stretch>
+                      <a:fillRect/>
+                    </a:stretch>
+                  </pic:blipFill>
+                  <pic:spPr bwMode="auto">
+                    <a:xfrm>
+                      <a:off x="0" y="0"/>
+                      <a:ext cx="2711615" cy="4040544"/>
+                    </a:xfrm>
+                    <a:prstGeom prst="rect">
+                      <a:avLst/>
+                    </a:prstGeom>
+                    <a:noFill/>
+                    <a:ln w="9525">
+                      <a:noFill/>
+                      <a:miter lim="800000"/>
+                      <a:headEnd/>
+                      <a:tailEnd/>
+                    </a:ln>
+                  </pic:spPr>
+                </pic:pic>
+              </a:graphicData>
+            </a:graphic>
+          </wp:inline>
+        </w:drawing>
+      </w:r>
+    </w:p>
+    <w:p>
+      <w:pPr>
+        <w:pStyle w:val="Epgrafe"/>
+        <w:jc w:val="center"/>
+      </w:pPr>
+      <w:proofErr w:type="spellStart"/>
+      <w:r>
+        <w:t>Ilustracion</w:t>
+      </w:r>
+      <w:proofErr w:type="spellEnd"/>
+      <w:r>
+        <w:t xml:space="preserve"> 2. </w:t>
+      </w:r>
+      <w:fldSimple w:instr=" SEQ Ilustracion_2. \* ARABIC ">
+        <w:r>
+          <w:rPr>
+            <w:noProof/>
+          </w:rPr>
+          <w:t>3</w:t>
+        </w:r>
+      </w:fldSimple>
+      <w:r>
+        <w:t xml:space="preserve"> </w:t>
+      </w:r>
+      <w:proofErr w:type="spellStart"/>
+      <w:r>
+        <w:t>Vision</w:t>
+      </w:r>
+      <w:proofErr w:type="spellEnd"/>
+      <w:r>
+        <w:t xml:space="preserve"> interna de un </w:t>
+      </w:r>
+      <w:proofErr w:type="spellStart"/>
+      <w:r>
+        <w:t>acelerometroelectronico</w:t>
+      </w:r>
+      <w:proofErr w:type="spellEnd"/>
+      <w:r>
+        <w:t xml:space="preserve"> de 3 ejes</w:t>
+      </w:r>
+    </w:p>
+    <w:p>
+      <w:pPr>
+        <w:pStyle w:val="Epgrafe"/>
+        <w:jc w:val="center"/>
+        <w:rPr>
+          <w:rFonts w:eastAsia="Times New Roman" w:cs="Arial"/>
+          <w:bCs/>
+          <w:lang w:eastAsia="es-VE"/>
+        </w:rPr>
+      </w:pPr>
+      <w:r>
+        <w:t>Fuente:</w:t>
+      </w:r>
+      <w:r>
+        <w:t xml:space="preserve"> </w:t>
+      </w:r>
+      <w:hyperlink r:id="rId10" w:history="1">
+        <w:r>
+          <w:rPr>
+            <w:rStyle w:val="Hipervnculo"/>
+          </w:rPr>
+          <w:t>http://memsjournal.typepad.com/.a/6a00d8345225f869e20147e0f99fd7970b-pi</w:t>
+        </w:r>
+      </w:hyperlink>
+    </w:p>
+    <w:p>
+      <w:pPr>
+        <w:pStyle w:val="NormalWeb"/>
+        <w:shd w:val="clear" w:color="auto" w:fill="FFFFFF"/>
+        <w:spacing w:line="360" w:lineRule="auto"/>
+        <w:ind w:firstLine="708"/>
+        <w:jc w:val="both"/>
+        <w:rPr>
+          <w:rFonts w:cs="Arial"/>
+          <w:bCs/>
+        </w:rPr>
+      </w:pPr>
+    </w:p>
+    <w:p>
+      <w:pPr>
+        <w:pStyle w:val="Prrafodelista"/>
+        <w:numPr>
+          <w:ilvl w:val="0"/>
+          <w:numId w:val="19"/>
+        </w:numPr>
+        <w:rPr>
+          <w:rFonts w:eastAsia="Times New Roman" w:cs="Arial"/>
+          <w:b/>
+          <w:bCs/>
+          <w:szCs w:val="24"/>
+          <w:lang w:eastAsia="es-VE"/>
+        </w:rPr>
+      </w:pPr>
+      <w:r>
+        <w:rPr>
+          <w:rFonts w:asciiTheme="majorHAnsi" w:eastAsiaTheme="majorEastAsia" w:hAnsiTheme="majorHAnsi" w:cstheme="majorBidi"/>
+          <w:b/>
+          <w:bCs/>
+          <w:color w:val="4F81BD" w:themeColor="accent1"/>
+          <w:sz w:val="26"/>
+          <w:szCs w:val="26"/>
+        </w:rPr>
+        <w:t>Giróscopo</w:t>
+      </w:r>
+    </w:p>
+    <w:p>
+      <w:pPr>
+        <w:pStyle w:val="NormalWeb"/>
+        <w:shd w:val="clear" w:color="auto" w:fill="FFFFFF"/>
+        <w:spacing w:line="360" w:lineRule="auto"/>
+        <w:ind w:firstLine="708"/>
+        <w:jc w:val="both"/>
+        <w:rPr>
+          <w:rFonts w:ascii="Arial" w:hAnsi="Arial" w:cs="Arial"/>
+          <w:bCs/>
+        </w:rPr>
+      </w:pPr>
+      <w:r>
+        <w:rPr>
+          <w:rFonts w:ascii="Arial" w:hAnsi="Arial" w:cs="Arial"/>
+          <w:bCs/>
+        </w:rPr>
+        <w:t>El giroscopio es un tipo de sensor que se utiliza para medir la velocidad angular de un cuerpo en rotación.</w:t>
+      </w:r>
+    </w:p>
+    <w:p>
+      <w:pPr>
+        <w:pStyle w:val="NormalWeb"/>
+        <w:shd w:val="clear" w:color="auto" w:fill="FFFFFF"/>
+        <w:spacing w:line="360" w:lineRule="auto"/>
+        <w:ind w:firstLine="708"/>
+        <w:jc w:val="both"/>
+        <w:rPr>
+          <w:rFonts w:ascii="Arial" w:hAnsi="Arial" w:cs="Arial"/>
+          <w:bCs/>
+        </w:rPr>
+      </w:pPr>
+      <w:r>
+        <w:rPr>
+          <w:rFonts w:ascii="Arial" w:hAnsi="Arial" w:cs="Arial"/>
+          <w:bCs/>
+        </w:rPr>
+        <w:lastRenderedPageBreak/>
+        <w:t xml:space="preserve">Este sensor aprovecha el efecto </w:t>
+      </w:r>
+      <w:proofErr w:type="spellStart"/>
+      <w:r>
+        <w:rPr>
+          <w:rFonts w:ascii="Arial" w:hAnsi="Arial" w:cs="Arial"/>
+          <w:bCs/>
+        </w:rPr>
+        <w:t>coriolis</w:t>
+      </w:r>
+      <w:proofErr w:type="spellEnd"/>
+      <w:r>
+        <w:rPr>
+          <w:rFonts w:ascii="Arial" w:hAnsi="Arial" w:cs="Arial"/>
+          <w:bCs/>
+        </w:rPr>
+        <w:t xml:space="preserve"> el cual aparece cuando un objeto se mueve en un sistema de referencia en rotación, y consiste en que dicho objeto se vea afectado por una aceleración respecto al sistema en rotación. Esta aceleración es perpendicular al eje de giro del sistema y </w:t>
+      </w:r>
+      <w:proofErr w:type="spellStart"/>
+      <w:r>
+        <w:rPr>
+          <w:rFonts w:ascii="Arial" w:hAnsi="Arial" w:cs="Arial"/>
+          <w:bCs/>
+        </w:rPr>
+        <w:t>varia</w:t>
+      </w:r>
+      <w:proofErr w:type="spellEnd"/>
+      <w:r>
+        <w:rPr>
+          <w:rFonts w:ascii="Arial" w:hAnsi="Arial" w:cs="Arial"/>
+          <w:bCs/>
+        </w:rPr>
+        <w:t xml:space="preserve"> según el objeto se acerca o se aleje</w:t>
+      </w:r>
+    </w:p>
+    <w:p>
+      <w:pPr>
+        <w:pStyle w:val="NormalWeb"/>
+        <w:keepNext/>
+        <w:shd w:val="clear" w:color="auto" w:fill="FFFFFF"/>
+        <w:spacing w:line="360" w:lineRule="auto"/>
+        <w:ind w:firstLine="708"/>
+        <w:jc w:val="center"/>
+      </w:pPr>
+      <w:r>
+        <w:rPr>
+          <w:noProof/>
+          <w:lang w:val="es-ES" w:eastAsia="es-ES"/>
         </w:rPr>
         <w:drawing>
           <wp:inline distT="0" distB="0" distL="0" distR="0">
@@ -892,7 +1064,7 @@
                     </pic:cNvPicPr>
                   </pic:nvPicPr>
                   <pic:blipFill>
-                    <a:blip r:embed="rId9" cstate="print"/>
+                    <a:blip r:embed="rId11" cstate="print"/>
                     <a:srcRect/>
                     <a:stretch>
                       <a:fillRect/>
@@ -977,7 +1149,7 @@
       <w:r>
         <w:t xml:space="preserve">Fuente: </w:t>
       </w:r>
-      <w:hyperlink r:id="rId10" w:history="1">
+      <w:hyperlink r:id="rId12" w:history="1">
         <w:r>
           <w:rPr>
             <w:rStyle w:val="Hipervnculo"/>
@@ -1083,7 +1255,6 @@
         </w:numPr>
       </w:pPr>
       <w:r>
-        <w:lastRenderedPageBreak/>
         <w:t xml:space="preserve">Sensor de </w:t>
       </w:r>
       <w:r>
@@ -1120,6 +1291,7 @@
       </w:pPr>
       <w:proofErr w:type="spellStart"/>
       <w:r>
+        <w:lastRenderedPageBreak/>
         <w:t>XBee</w:t>
       </w:r>
       <w:proofErr w:type="spellEnd"/>
@@ -1482,7 +1654,6 @@
           <w:rFonts w:ascii="Arial" w:hAnsi="Arial" w:cs="Arial"/>
           <w:bCs/>
         </w:rPr>
-        <w:lastRenderedPageBreak/>
         <w:t>Desventajas</w:t>
       </w:r>
     </w:p>
@@ -1662,6 +1833,7 @@
           <w:rFonts w:ascii="Arial" w:hAnsi="Arial" w:cs="Arial"/>
           <w:bCs/>
         </w:rPr>
+        <w:lastRenderedPageBreak/>
         <w:t>Coordinador ZIGBEE: s</w:t>
       </w:r>
       <w:r>
@@ -2102,7 +2274,6 @@
           <w:rFonts w:ascii="Arial" w:hAnsi="Arial" w:cs="Arial"/>
           <w:bCs/>
         </w:rPr>
-        <w:lastRenderedPageBreak/>
         <w:t>program</w:t>
       </w:r>
       <w:r>
@@ -2126,7 +2297,14 @@
           <w:rFonts w:ascii="Arial" w:hAnsi="Arial" w:cs="Arial"/>
           <w:bCs/>
         </w:rPr>
-        <w:t xml:space="preserve">. Las primeras tarjetas </w:t>
+        <w:t>. Las primeras tarjetas Arduino utilizaban</w:t>
+      </w:r>
+      <w:r>
+        <w:rPr>
+          <w:rFonts w:ascii="Arial" w:hAnsi="Arial" w:cs="Arial"/>
+          <w:bCs/>
+        </w:rPr>
+        <w:t xml:space="preserve"> el </w:t>
       </w:r>
       <w:proofErr w:type="spellStart"/>
       <w:r>
@@ -2134,7 +2312,7 @@
           <w:rFonts w:ascii="Arial" w:hAnsi="Arial" w:cs="Arial"/>
           <w:bCs/>
         </w:rPr>
-        <w:t>Arduino</w:t>
+        <w:t>microcontrolador</w:t>
       </w:r>
       <w:proofErr w:type="spellEnd"/>
       <w:r>
@@ -2142,29 +2320,6 @@
           <w:rFonts w:ascii="Arial" w:hAnsi="Arial" w:cs="Arial"/>
           <w:bCs/>
         </w:rPr>
-        <w:t xml:space="preserve"> utilizaban</w:t>
-      </w:r>
-      <w:r>
-        <w:rPr>
-          <w:rFonts w:ascii="Arial" w:hAnsi="Arial" w:cs="Arial"/>
-          <w:bCs/>
-        </w:rPr>
-        <w:t xml:space="preserve"> el </w:t>
-      </w:r>
-      <w:proofErr w:type="spellStart"/>
-      <w:r>
-        <w:rPr>
-          <w:rFonts w:ascii="Arial" w:hAnsi="Arial" w:cs="Arial"/>
-          <w:bCs/>
-        </w:rPr>
-        <w:t>microcontrolador</w:t>
-      </w:r>
-      <w:proofErr w:type="spellEnd"/>
-      <w:r>
-        <w:rPr>
-          <w:rFonts w:ascii="Arial" w:hAnsi="Arial" w:cs="Arial"/>
-          <w:bCs/>
-        </w:rPr>
         <w:t xml:space="preserve"> ATMEL</w:t>
       </w:r>
       <w:r>
@@ -2214,23 +2369,7 @@
           <w:rFonts w:ascii="Arial" w:hAnsi="Arial" w:cs="Arial"/>
           <w:bCs/>
         </w:rPr>
-        <w:t xml:space="preserve">se han desarrollado tarjetas Arduino con mejores procesadores, como lo son los modelos Arduino Mega2560 (8 bits), </w:t>
-      </w:r>
-      <w:proofErr w:type="spellStart"/>
-      <w:r>
-        <w:rPr>
-          <w:rFonts w:ascii="Arial" w:hAnsi="Arial" w:cs="Arial"/>
-          <w:bCs/>
-        </w:rPr>
-        <w:t>Arduino</w:t>
-      </w:r>
-      <w:proofErr w:type="spellEnd"/>
-      <w:r>
-        <w:rPr>
-          <w:rFonts w:ascii="Arial" w:hAnsi="Arial" w:cs="Arial"/>
-          <w:bCs/>
-        </w:rPr>
-        <w:t xml:space="preserve"> </w:t>
+        <w:t xml:space="preserve">se han desarrollado tarjetas Arduino con mejores procesadores, como lo son los modelos Arduino Mega2560 (8 bits), Arduino </w:t>
       </w:r>
       <w:proofErr w:type="spellStart"/>
       <w:r>
@@ -2295,8 +2434,9 @@
       <w:r>
         <w:rPr>
           <w:noProof/>
-          <w:lang w:eastAsia="es-VE" w:bidi="ar-SA"/>
-        </w:rPr>
+          <w:lang w:val="es-ES" w:eastAsia="es-ES" w:bidi="ar-SA"/>
+        </w:rPr>
+        <w:lastRenderedPageBreak/>
         <w:drawing>
           <wp:inline distT="0" distB="0" distL="0" distR="0">
             <wp:extent cx="2931142" cy="3703320"/>
@@ -2315,10 +2455,10 @@
                     </pic:cNvPicPr>
                   </pic:nvPicPr>
                   <pic:blipFill>
-                    <a:blip r:embed="rId11" cstate="print">
+                    <a:blip r:embed="rId13" cstate="print">
                       <a:extLst>
                         <a:ext uri="{28A0092B-C50C-407E-A947-70E740481C1C}">
-                          <a14:useLocalDpi xmlns="" xmlns:wpc="http://schemas.microsoft.com/office/word/2010/wordprocessingCanvas" xmlns:mc="http://schemas.openxmlformats.org/markup-compatibility/2006" xmlns:o="urn:schemas-microsoft-com:office:office" xmlns:v="urn:schemas-microsoft-com:vml" xmlns:wp14="http://schemas.microsoft.com/office/word/2010/wordprocessingDrawing" xmlns:w10="urn:schemas-microsoft-com:office:word" xmlns:w="http://schemas.openxmlformats.org/wordprocessingml/2006/main" xmlns:w14="http://schemas.microsoft.com/office/word/2010/wordml" xmlns:w15="http://schemas.microsoft.com/office/word/2012/wordml" xmlns:wpg="http://schemas.microsoft.com/office/word/2010/wordprocessingGroup" xmlns:wpi="http://schemas.microsoft.com/office/word/2010/wordprocessingInk" xmlns:wps="http://schemas.microsoft.com/office/word/2010/wordprocessingShape" xmlns:a14="http://schemas.microsoft.com/office/drawing/2010/main" val="0"/>
+                          <a14:useLocalDpi xmlns:a14="http://schemas.microsoft.com/office/drawing/2010/main" xmlns:wps="http://schemas.microsoft.com/office/word/2010/wordprocessingShape" xmlns:wpi="http://schemas.microsoft.com/office/word/2010/wordprocessingInk" xmlns:wpg="http://schemas.microsoft.com/office/word/2010/wordprocessingGroup" xmlns:w15="http://schemas.microsoft.com/office/word/2012/wordml" xmlns:w14="http://schemas.microsoft.com/office/word/2010/wordml" xmlns:w="http://schemas.openxmlformats.org/wordprocessingml/2006/main" xmlns:w10="urn:schemas-microsoft-com:office:word" xmlns:wp14="http://schemas.microsoft.com/office/word/2010/wordprocessingDrawing" xmlns:v="urn:schemas-microsoft-com:vml" xmlns:o="urn:schemas-microsoft-com:office:office" xmlns:mc="http://schemas.openxmlformats.org/markup-compatibility/2006" xmlns:wpc="http://schemas.microsoft.com/office/word/2010/wordprocessingCanvas" xmlns="" val="0"/>
                         </a:ext>
                       </a:extLst>
                     </a:blip>
@@ -2389,7 +2529,7 @@
       <w:r>
         <w:t xml:space="preserve"> </w:t>
       </w:r>
-      <w:hyperlink r:id="rId12" w:history="1">
+      <w:hyperlink r:id="rId14" w:history="1">
         <w:r>
           <w:rPr>
             <w:rStyle w:val="Hipervnculo"/>
@@ -2832,7 +2972,6 @@
                 <w:sz w:val="16"/>
                 <w:szCs w:val="16"/>
               </w:rPr>
-              <w:lastRenderedPageBreak/>
               <w:t>Interrupciones</w:t>
             </w:r>
           </w:p>
@@ -3214,9 +3353,10 @@
         <w:jc w:val="center"/>
       </w:pPr>
       <w:r>
+        <w:lastRenderedPageBreak/>
         <w:t xml:space="preserve">Fuente: </w:t>
       </w:r>
-      <w:hyperlink r:id="rId13" w:history="1">
+      <w:hyperlink r:id="rId15" w:history="1">
         <w:r>
           <w:rPr>
             <w:rStyle w:val="Hipervnculo"/>
@@ -3494,7 +3634,7 @@
       <w:r>
         <w:rPr>
           <w:noProof/>
-          <w:lang w:eastAsia="es-VE"/>
+          <w:lang w:val="es-ES" w:eastAsia="es-ES"/>
         </w:rPr>
         <w:lastRenderedPageBreak/>
         <w:drawing>
@@ -3515,7 +3655,7 @@
                     </pic:cNvPicPr>
                   </pic:nvPicPr>
                   <pic:blipFill>
-                    <a:blip r:embed="rId14" cstate="print"/>
+                    <a:blip r:embed="rId16" cstate="print"/>
                     <a:srcRect r="8792"/>
                     <a:stretch>
                       <a:fillRect/>
@@ -3583,7 +3723,7 @@
       <w:r>
         <w:t xml:space="preserve">Fuente: </w:t>
       </w:r>
-      <w:hyperlink r:id="rId15" w:history="1">
+      <w:hyperlink r:id="rId17" w:history="1">
         <w:r>
           <w:rPr>
             <w:rStyle w:val="Hipervnculo"/>
@@ -4326,7 +4466,7 @@
         <w:rPr>
           <w:b/>
           <w:noProof/>
-          <w:lang w:eastAsia="es-VE"/>
+          <w:lang w:val="es-ES" w:eastAsia="es-ES"/>
         </w:rPr>
         <w:lastRenderedPageBreak/>
         <w:drawing>
@@ -4347,10 +4487,10 @@
                     </pic:cNvPicPr>
                   </pic:nvPicPr>
                   <pic:blipFill>
-                    <a:blip r:embed="rId16" cstate="print">
+                    <a:blip r:embed="rId18" cstate="print">
                       <a:extLst>
                         <a:ext uri="{28A0092B-C50C-407E-A947-70E740481C1C}">
-                          <a14:useLocalDpi xmlns="" xmlns:wpc="http://schemas.microsoft.com/office/word/2010/wordprocessingCanvas" xmlns:mc="http://schemas.openxmlformats.org/markup-compatibility/2006" xmlns:o="urn:schemas-microsoft-com:office:office" xmlns:v="urn:schemas-microsoft-com:vml" xmlns:wp14="http://schemas.microsoft.com/office/word/2010/wordprocessingDrawing" xmlns:w10="urn:schemas-microsoft-com:office:word" xmlns:w="http://schemas.openxmlformats.org/wordprocessingml/2006/main" xmlns:w14="http://schemas.microsoft.com/office/word/2010/wordml" xmlns:w15="http://schemas.microsoft.com/office/word/2012/wordml" xmlns:wpg="http://schemas.microsoft.com/office/word/2010/wordprocessingGroup" xmlns:wpi="http://schemas.microsoft.com/office/word/2010/wordprocessingInk" xmlns:wps="http://schemas.microsoft.com/office/word/2010/wordprocessingShape" xmlns:a14="http://schemas.microsoft.com/office/drawing/2010/main" val="0"/>
+                          <a14:useLocalDpi xmlns:a14="http://schemas.microsoft.com/office/drawing/2010/main" xmlns:wps="http://schemas.microsoft.com/office/word/2010/wordprocessingShape" xmlns:wpi="http://schemas.microsoft.com/office/word/2010/wordprocessingInk" xmlns:wpg="http://schemas.microsoft.com/office/word/2010/wordprocessingGroup" xmlns:w15="http://schemas.microsoft.com/office/word/2012/wordml" xmlns:w14="http://schemas.microsoft.com/office/word/2010/wordml" xmlns:w="http://schemas.openxmlformats.org/wordprocessingml/2006/main" xmlns:w10="urn:schemas-microsoft-com:office:word" xmlns:wp14="http://schemas.microsoft.com/office/word/2010/wordprocessingDrawing" xmlns:v="urn:schemas-microsoft-com:vml" xmlns:o="urn:schemas-microsoft-com:office:office" xmlns:mc="http://schemas.openxmlformats.org/markup-compatibility/2006" xmlns:wpc="http://schemas.microsoft.com/office/word/2010/wordprocessingCanvas" xmlns="" val="0"/>
                         </a:ext>
                       </a:extLst>
                     </a:blip>
@@ -4448,7 +4588,7 @@
         <w:rPr>
           <w:b/>
           <w:noProof/>
-          <w:lang w:eastAsia="es-VE"/>
+          <w:lang w:val="es-ES" w:eastAsia="es-ES"/>
         </w:rPr>
         <w:drawing>
           <wp:inline distT="0" distB="0" distL="0" distR="0">
@@ -4468,10 +4608,10 @@
                     </pic:cNvPicPr>
                   </pic:nvPicPr>
                   <pic:blipFill>
-                    <a:blip r:embed="rId17" cstate="print">
+                    <a:blip r:embed="rId19" cstate="print">
                       <a:extLst>
                         <a:ext uri="{28A0092B-C50C-407E-A947-70E740481C1C}">
-                          <a14:useLocalDpi xmlns="" xmlns:wpc="http://schemas.microsoft.com/office/word/2010/wordprocessingCanvas" xmlns:mc="http://schemas.openxmlformats.org/markup-compatibility/2006" xmlns:o="urn:schemas-microsoft-com:office:office" xmlns:v="urn:schemas-microsoft-com:vml" xmlns:wp14="http://schemas.microsoft.com/office/word/2010/wordprocessingDrawing" xmlns:w10="urn:schemas-microsoft-com:office:word" xmlns:w="http://schemas.openxmlformats.org/wordprocessingml/2006/main" xmlns:w14="http://schemas.microsoft.com/office/word/2010/wordml" xmlns:w15="http://schemas.microsoft.com/office/word/2012/wordml" xmlns:wpg="http://schemas.microsoft.com/office/word/2010/wordprocessingGroup" xmlns:wpi="http://schemas.microsoft.com/office/word/2010/wordprocessingInk" xmlns:wps="http://schemas.microsoft.com/office/word/2010/wordprocessingShape" xmlns:a14="http://schemas.microsoft.com/office/drawing/2010/main" val="0"/>
+                          <a14:useLocalDpi xmlns:a14="http://schemas.microsoft.com/office/drawing/2010/main" xmlns:wps="http://schemas.microsoft.com/office/word/2010/wordprocessingShape" xmlns:wpi="http://schemas.microsoft.com/office/word/2010/wordprocessingInk" xmlns:wpg="http://schemas.microsoft.com/office/word/2010/wordprocessingGroup" xmlns:w15="http://schemas.microsoft.com/office/word/2012/wordml" xmlns:w14="http://schemas.microsoft.com/office/word/2010/wordml" xmlns:w="http://schemas.openxmlformats.org/wordprocessingml/2006/main" xmlns:w10="urn:schemas-microsoft-com:office:word" xmlns:wp14="http://schemas.microsoft.com/office/word/2010/wordprocessingDrawing" xmlns:v="urn:schemas-microsoft-com:vml" xmlns:o="urn:schemas-microsoft-com:office:office" xmlns:mc="http://schemas.openxmlformats.org/markup-compatibility/2006" xmlns:wpc="http://schemas.microsoft.com/office/word/2010/wordprocessingCanvas" xmlns="" val="0"/>
                         </a:ext>
                       </a:extLst>
                     </a:blip>
@@ -10090,7 +10230,7 @@
 </file>
 
 <file path=customXml/itemProps1.xml><?xml version="1.0" encoding="utf-8"?>
-<ds:datastoreItem xmlns:ds="http://schemas.openxmlformats.org/officeDocument/2006/customXml" ds:itemID="{149C5D85-0228-41A4-8147-3919AA25A957}">
+<ds:datastoreItem xmlns:ds="http://schemas.openxmlformats.org/officeDocument/2006/customXml" ds:itemID="{8643C542-0EE9-4694-A8FD-1B927F533087}">
   <ds:schemaRefs>
     <ds:schemaRef ds:uri="http://schemas.openxmlformats.org/officeDocument/2006/bibliography"/>
   </ds:schemaRefs>

</xml_diff>

<commit_message>
orden y numeros de ilustraciones arreglados
</commit_message>
<xml_diff>
--- a/Documento/Capítulo 2 - Marco Referencial.docx
+++ b/Documento/Capítulo 2 - Marco Referencial.docx
@@ -35,13 +35,29 @@
           <w:rFonts w:ascii="Arial" w:hAnsi="Arial" w:cs="Arial"/>
           <w:color w:val="000000"/>
         </w:rPr>
-        <w:t>Un cuadricóptero es un helicóptero con cuatro (4) rotores que estan dirigidos hacia arriba y colocados en forma de cuadrado, equidistantes del centro de masa.  Está basado en</w:t>
-      </w:r>
+        <w:t xml:space="preserve">Un cuadricóptero es un helicóptero con cuatro (4) rotores que </w:t>
+      </w:r>
+      <w:proofErr w:type="spellStart"/>
       <w:r>
         <w:rPr>
           <w:rFonts w:ascii="Arial" w:hAnsi="Arial" w:cs="Arial"/>
           <w:color w:val="000000"/>
         </w:rPr>
+        <w:t>estan</w:t>
+      </w:r>
+      <w:proofErr w:type="spellEnd"/>
+      <w:r>
+        <w:rPr>
+          <w:rFonts w:ascii="Arial" w:hAnsi="Arial" w:cs="Arial"/>
+          <w:color w:val="000000"/>
+        </w:rPr>
+        <w:t xml:space="preserve"> dirigidos hacia arriba y colocados en forma de cuadrado, equidistantes del centro de masa.  Está basado en</w:t>
+      </w:r>
+      <w:r>
+        <w:rPr>
+          <w:rFonts w:ascii="Arial" w:hAnsi="Arial" w:cs="Arial"/>
+          <w:color w:val="000000"/>
+        </w:rPr>
         <w:t xml:space="preserve"> tres</w:t>
       </w:r>
       <w:r>
@@ -77,7 +93,23 @@
           <w:rFonts w:ascii="Arial" w:hAnsi="Arial" w:cs="Arial"/>
           <w:color w:val="000000"/>
         </w:rPr>
-        <w:t xml:space="preserve"> ejes ortogonales llamados roll (eje “z”), yaw (eje “x”)  y pitch (eje “y”), donde el origen está ubicado en el cruce de los ejes.</w:t>
+        <w:t xml:space="preserve"> ejes ortogonales llamados roll (eje “z”), </w:t>
+      </w:r>
+      <w:proofErr w:type="spellStart"/>
+      <w:r>
+        <w:rPr>
+          <w:rFonts w:ascii="Arial" w:hAnsi="Arial" w:cs="Arial"/>
+          <w:color w:val="000000"/>
+        </w:rPr>
+        <w:t>yaw</w:t>
+      </w:r>
+      <w:proofErr w:type="spellEnd"/>
+      <w:r>
+        <w:rPr>
+          <w:rFonts w:ascii="Arial" w:hAnsi="Arial" w:cs="Arial"/>
+          <w:color w:val="000000"/>
+        </w:rPr>
+        <w:t xml:space="preserve"> (eje “x”)  y pitch (eje “y”), donde el origen está ubicado en el cruce de los ejes.</w:t>
       </w:r>
       <w:r>
         <w:rPr>
@@ -121,8 +153,13 @@
         </w:rPr>
         <w:fldChar w:fldCharType="separate"/>
       </w:r>
-      <w:r>
-        <w:t xml:space="preserve">Ilustracion 2. </w:t>
+      <w:proofErr w:type="spellStart"/>
+      <w:r>
+        <w:t>Ilustracion</w:t>
+      </w:r>
+      <w:proofErr w:type="spellEnd"/>
+      <w:r>
+        <w:t xml:space="preserve"> 2. </w:t>
       </w:r>
       <w:r>
         <w:rPr>
@@ -164,6 +201,7 @@
           <w:rFonts w:ascii="Arial" w:hAnsi="Arial" w:cs="Arial"/>
           <w:noProof/>
           <w:color w:val="000000"/>
+          <w:lang w:val="es-ES" w:eastAsia="es-ES"/>
         </w:rPr>
         <w:drawing>
           <wp:inline distT="0" distB="0" distL="0" distR="0">
@@ -186,7 +224,7 @@
                     <a:blip r:embed="rId6" cstate="print">
                       <a:extLst>
                         <a:ext uri="{28A0092B-C50C-407E-A947-70E740481C1C}">
-                          <a14:useLocalDpi xmlns:a14="http://schemas.microsoft.com/office/drawing/2010/main" xmlns:wps="http://schemas.microsoft.com/office/word/2010/wordprocessingShape" xmlns:wpi="http://schemas.microsoft.com/office/word/2010/wordprocessingInk" xmlns:wpg="http://schemas.microsoft.com/office/word/2010/wordprocessingGroup" xmlns:w15="http://schemas.microsoft.com/office/word/2012/wordml" xmlns:w14="http://schemas.microsoft.com/office/word/2010/wordml" xmlns:w="http://schemas.openxmlformats.org/wordprocessingml/2006/main" xmlns:w10="urn:schemas-microsoft-com:office:word" xmlns:wp14="http://schemas.microsoft.com/office/word/2010/wordprocessingDrawing" xmlns:v="urn:schemas-microsoft-com:vml" xmlns:o="urn:schemas-microsoft-com:office:office" xmlns:mc="http://schemas.openxmlformats.org/markup-compatibility/2006" xmlns:wpc="http://schemas.microsoft.com/office/word/2010/wordprocessingCanvas" xmlns="" val="0"/>
+                          <a14:useLocalDpi xmlns="" xmlns:wpc="http://schemas.microsoft.com/office/word/2010/wordprocessingCanvas" xmlns:mc="http://schemas.openxmlformats.org/markup-compatibility/2006" xmlns:o="urn:schemas-microsoft-com:office:office" xmlns:v="urn:schemas-microsoft-com:vml" xmlns:wp14="http://schemas.microsoft.com/office/word/2010/wordprocessingDrawing" xmlns:w10="urn:schemas-microsoft-com:office:word" xmlns:w="http://schemas.openxmlformats.org/wordprocessingml/2006/main" xmlns:w14="http://schemas.microsoft.com/office/word/2010/wordml" xmlns:w15="http://schemas.microsoft.com/office/word/2012/wordml" xmlns:wpg="http://schemas.microsoft.com/office/word/2010/wordprocessingGroup" xmlns:wpi="http://schemas.microsoft.com/office/word/2010/wordprocessingInk" xmlns:wps="http://schemas.microsoft.com/office/word/2010/wordprocessingShape" xmlns:a14="http://schemas.microsoft.com/office/drawing/2010/main" val="0"/>
                         </a:ext>
                       </a:extLst>
                     </a:blip>
@@ -221,8 +259,13 @@
         <w:jc w:val="center"/>
       </w:pPr>
       <w:bookmarkStart w:id="0" w:name="_Ref401174361"/>
-      <w:r>
-        <w:t xml:space="preserve">Ilustracion 2. </w:t>
+      <w:proofErr w:type="spellStart"/>
+      <w:r>
+        <w:t>Ilustracion</w:t>
+      </w:r>
+      <w:proofErr w:type="spellEnd"/>
+      <w:r>
+        <w:t xml:space="preserve"> 2. </w:t>
       </w:r>
       <w:fldSimple w:instr=" SEQ Ilustracion_2. \* ARABIC ">
         <w:r>
@@ -357,6 +400,7 @@
           <w:rFonts w:ascii="Arial" w:hAnsi="Arial" w:cs="Arial"/>
           <w:bCs/>
           <w:noProof/>
+          <w:lang w:val="es-ES" w:eastAsia="es-ES"/>
         </w:rPr>
         <w:lastRenderedPageBreak/>
         <w:drawing>
@@ -406,8 +450,13 @@
         </w:rPr>
       </w:pPr>
       <w:bookmarkStart w:id="1" w:name="_Ref401192685"/>
-      <w:r>
-        <w:t xml:space="preserve">Ilustracion 2. </w:t>
+      <w:proofErr w:type="spellStart"/>
+      <w:r>
+        <w:t>Ilustracion</w:t>
+      </w:r>
+      <w:proofErr w:type="spellEnd"/>
+      <w:r>
+        <w:t xml:space="preserve"> 2. </w:t>
       </w:r>
       <w:fldSimple w:instr=" SEQ Ilustracion_2. \* ARABIC ">
         <w:r>
@@ -419,7 +468,23 @@
       </w:fldSimple>
       <w:bookmarkEnd w:id="1"/>
       <w:r>
-        <w:t xml:space="preserve"> Orientacion porporcionada por una IMU</w:t>
+        <w:t xml:space="preserve"> </w:t>
+      </w:r>
+      <w:proofErr w:type="spellStart"/>
+      <w:r>
+        <w:t>Orientacion</w:t>
+      </w:r>
+      <w:proofErr w:type="spellEnd"/>
+      <w:r>
+        <w:t xml:space="preserve"> </w:t>
+      </w:r>
+      <w:proofErr w:type="spellStart"/>
+      <w:r>
+        <w:t>porporcionada</w:t>
+      </w:r>
+      <w:proofErr w:type="spellEnd"/>
+      <w:r>
+        <w:t xml:space="preserve"> por una IMU</w:t>
       </w:r>
     </w:p>
     <w:p>
@@ -431,7 +496,15 @@
         <w:t>Fuente:</w:t>
       </w:r>
       <w:r>
-        <w:t xml:space="preserve"> [Bonastre 2010]</w:t>
+        <w:t xml:space="preserve"> [</w:t>
+      </w:r>
+      <w:proofErr w:type="spellStart"/>
+      <w:r>
+        <w:t>Bonastre</w:t>
+      </w:r>
+      <w:proofErr w:type="spellEnd"/>
+      <w:r>
+        <w:t xml:space="preserve"> 2010]</w:t>
       </w:r>
     </w:p>
     <w:p>
@@ -485,7 +558,23 @@
           <w:rFonts w:ascii="Arial" w:hAnsi="Arial" w:cs="Arial"/>
           <w:bCs/>
         </w:rPr>
-        <w:t>Cualquier unidad de medida inercial está compuesta como mínimo por un acelerómetro y un giróscopo para captar una aceleración y una velocidad angular en concreto. Generalmente, es interesante que las IMUs capten la aceleración y la velocidad angular en los tres ejes de coordenadas para conocer el movimiento exacto del componente.</w:t>
+        <w:t xml:space="preserve">Cualquier unidad de medida inercial está compuesta como mínimo por un acelerómetro y un giróscopo para captar una aceleración y una velocidad angular en concreto. Generalmente, es interesante que las </w:t>
+      </w:r>
+      <w:proofErr w:type="spellStart"/>
+      <w:r>
+        <w:rPr>
+          <w:rFonts w:ascii="Arial" w:hAnsi="Arial" w:cs="Arial"/>
+          <w:bCs/>
+        </w:rPr>
+        <w:t>IMUs</w:t>
+      </w:r>
+      <w:proofErr w:type="spellEnd"/>
+      <w:r>
+        <w:rPr>
+          <w:rFonts w:ascii="Arial" w:hAnsi="Arial" w:cs="Arial"/>
+          <w:bCs/>
+        </w:rPr>
+        <w:t xml:space="preserve"> capten la aceleración y la velocidad angular en los tres ejes de coordenadas para conocer el movimiento exacto del componente.</w:t>
       </w:r>
     </w:p>
     <w:p>
@@ -541,12 +630,30 @@
         </w:rPr>
         <w:t>Son sensores inerciales que miden la segunda derivada de la posición. Por tanto miden la fuerza de inercia generada cuando una masa u objeto es afectado por un cambio de velocidad</w:t>
       </w:r>
-      <w:r>
-        <w:rPr>
-          <w:rFonts w:ascii="Arial" w:hAnsi="Arial" w:cs="Arial"/>
-          <w:bCs/>
-        </w:rPr>
-        <w:t>.[Nadales 2009]</w:t>
+      <w:proofErr w:type="gramStart"/>
+      <w:r>
+        <w:rPr>
+          <w:rFonts w:ascii="Arial" w:hAnsi="Arial" w:cs="Arial"/>
+          <w:bCs/>
+        </w:rPr>
+        <w:t>.[</w:t>
+      </w:r>
+      <w:proofErr w:type="spellStart"/>
+      <w:proofErr w:type="gramEnd"/>
+      <w:r>
+        <w:rPr>
+          <w:rFonts w:ascii="Arial" w:hAnsi="Arial" w:cs="Arial"/>
+          <w:bCs/>
+        </w:rPr>
+        <w:t>Nadales</w:t>
+      </w:r>
+      <w:proofErr w:type="spellEnd"/>
+      <w:r>
+        <w:rPr>
+          <w:rFonts w:ascii="Arial" w:hAnsi="Arial" w:cs="Arial"/>
+          <w:bCs/>
+        </w:rPr>
+        <w:t xml:space="preserve"> 2009]</w:t>
       </w:r>
     </w:p>
     <w:p>
@@ -573,7 +680,23 @@
           <w:rFonts w:ascii="Arial" w:hAnsi="Arial" w:cs="Arial"/>
           <w:bCs/>
         </w:rPr>
-        <w:t xml:space="preserve">Existen varios tipos de acelerómetros, dependiendo de su fabricación y funcionamiento. Las IMUs incorporan acelerómetros integrados en silicio, utilizando la tecnología llamada MEMS6, debido a la necesidad de reducir el tamaño total de la unidad. La mayoría de éstos son capacitivos, y calculan la aceleración mediante el voltaje obtenido entre dos placas una de las cuales varía </w:t>
+        <w:t xml:space="preserve">Existen varios tipos de acelerómetros, dependiendo de su fabricación y funcionamiento. Las </w:t>
+      </w:r>
+      <w:proofErr w:type="spellStart"/>
+      <w:r>
+        <w:rPr>
+          <w:rFonts w:ascii="Arial" w:hAnsi="Arial" w:cs="Arial"/>
+          <w:bCs/>
+        </w:rPr>
+        <w:t>IMUs</w:t>
+      </w:r>
+      <w:proofErr w:type="spellEnd"/>
+      <w:r>
+        <w:rPr>
+          <w:rFonts w:ascii="Arial" w:hAnsi="Arial" w:cs="Arial"/>
+          <w:bCs/>
+        </w:rPr>
+        <w:t xml:space="preserve"> incorporan acelerómetros integrados en silicio, utilizando la tecnología llamada MEMS6, debido a la necesidad de reducir el tamaño total de la unidad. La mayoría de éstos son capacitivos, y calculan la aceleración mediante el voltaje obtenido entre dos placas una de las cuales varía </w:t>
       </w:r>
       <w:r>
         <w:rPr>
@@ -588,7 +711,23 @@
           <w:rFonts w:ascii="Arial" w:hAnsi="Arial" w:cs="Arial"/>
           <w:bCs/>
         </w:rPr>
-        <w:t>[Bonastre 2010]</w:t>
+        <w:t>[</w:t>
+      </w:r>
+      <w:proofErr w:type="spellStart"/>
+      <w:r>
+        <w:rPr>
+          <w:rFonts w:ascii="Arial" w:hAnsi="Arial" w:cs="Arial"/>
+          <w:bCs/>
+        </w:rPr>
+        <w:t>Bonastre</w:t>
+      </w:r>
+      <w:proofErr w:type="spellEnd"/>
+      <w:r>
+        <w:rPr>
+          <w:rFonts w:ascii="Arial" w:hAnsi="Arial" w:cs="Arial"/>
+          <w:bCs/>
+        </w:rPr>
+        <w:t xml:space="preserve"> 2010]</w:t>
       </w:r>
     </w:p>
     <w:p>
@@ -605,6 +744,7 @@
           <w:rFonts w:ascii="Arial" w:hAnsi="Arial" w:cs="Arial"/>
           <w:bCs/>
           <w:noProof/>
+          <w:lang w:val="es-ES" w:eastAsia="es-ES"/>
         </w:rPr>
         <w:drawing>
           <wp:inline distT="0" distB="0" distL="0" distR="0">
@@ -658,8 +798,13 @@
         <w:pStyle w:val="Epgrafe"/>
         <w:jc w:val="center"/>
       </w:pPr>
-      <w:r>
-        <w:t xml:space="preserve">Ilustracion 2. </w:t>
+      <w:proofErr w:type="spellStart"/>
+      <w:r>
+        <w:t>Ilustracion</w:t>
+      </w:r>
+      <w:proofErr w:type="spellEnd"/>
+      <w:r>
+        <w:t xml:space="preserve"> 2. </w:t>
       </w:r>
       <w:fldSimple w:instr=" SEQ Ilustracion_2. \* ARABIC ">
         <w:r>
@@ -670,7 +815,15 @@
         </w:r>
       </w:fldSimple>
       <w:r>
-        <w:t xml:space="preserve"> Vision interna de un </w:t>
+        <w:t xml:space="preserve"> </w:t>
+      </w:r>
+      <w:proofErr w:type="spellStart"/>
+      <w:r>
+        <w:t>Vision</w:t>
+      </w:r>
+      <w:proofErr w:type="spellEnd"/>
+      <w:r>
+        <w:t xml:space="preserve"> interna de un </w:t>
       </w:r>
       <w:r>
         <w:t>acelerómetro electrónico</w:t>
@@ -732,6 +885,7 @@
           <w:lang w:eastAsia="es-VE"/>
         </w:rPr>
       </w:pPr>
+      <w:proofErr w:type="spellStart"/>
       <w:r>
         <w:rPr>
           <w:rFonts w:asciiTheme="majorHAnsi" w:eastAsiaTheme="majorEastAsia" w:hAnsiTheme="majorHAnsi" w:cstheme="majorBidi"/>
@@ -754,6 +908,7 @@
         </w:rPr>
         <w:t>o</w:t>
       </w:r>
+      <w:proofErr w:type="spellEnd"/>
     </w:p>
     <w:p>
       <w:pPr>
@@ -792,7 +947,23 @@
           <w:rFonts w:ascii="Arial" w:hAnsi="Arial" w:cs="Arial"/>
           <w:bCs/>
         </w:rPr>
-        <w:t>Este sensor aprovecha el efecto coriolis el cual aparece cuando un objeto se mueve en un sistema de referencia en rotación, y consiste en que dicho objeto se vea afectado por una aceleración respecto al sistema en rotación. Esta aceleración es perpendicular a</w:t>
+        <w:t xml:space="preserve">Este sensor aprovecha el efecto </w:t>
+      </w:r>
+      <w:proofErr w:type="spellStart"/>
+      <w:r>
+        <w:rPr>
+          <w:rFonts w:ascii="Arial" w:hAnsi="Arial" w:cs="Arial"/>
+          <w:bCs/>
+        </w:rPr>
+        <w:t>coriolis</w:t>
+      </w:r>
+      <w:proofErr w:type="spellEnd"/>
+      <w:r>
+        <w:rPr>
+          <w:rFonts w:ascii="Arial" w:hAnsi="Arial" w:cs="Arial"/>
+          <w:bCs/>
+        </w:rPr>
+        <w:t xml:space="preserve"> el cual aparece cuando un objeto se mueve en un sistema de referencia en rotación, y consiste en que dicho objeto se vea afectado por una aceleración respecto al sistema en rotación. Esta aceleración es perpendicular a</w:t>
       </w:r>
       <w:r>
         <w:rPr>
@@ -821,6 +992,7 @@
       <w:r>
         <w:rPr>
           <w:noProof/>
+          <w:lang w:val="es-ES" w:eastAsia="es-ES"/>
         </w:rPr>
         <w:lastRenderedPageBreak/>
         <w:drawing>
@@ -875,8 +1047,13 @@
         <w:pStyle w:val="Epgrafe"/>
         <w:jc w:val="center"/>
       </w:pPr>
-      <w:r>
-        <w:t xml:space="preserve">Ilustracion 2. </w:t>
+      <w:proofErr w:type="spellStart"/>
+      <w:r>
+        <w:t>Ilustracion</w:t>
+      </w:r>
+      <w:proofErr w:type="spellEnd"/>
+      <w:r>
+        <w:t xml:space="preserve"> 2. </w:t>
       </w:r>
       <w:r>
         <w:fldChar w:fldCharType="begin"/>
@@ -891,20 +1068,30 @@
         <w:rPr>
           <w:noProof/>
         </w:rPr>
-        <w:t>3</w:t>
+        <w:t>4</w:t>
       </w:r>
       <w:r>
         <w:fldChar w:fldCharType="end"/>
       </w:r>
+      <w:proofErr w:type="gramStart"/>
       <w:r>
         <w:t xml:space="preserve"> </w:t>
       </w:r>
       <w:r>
-        <w:t xml:space="preserve"> efecto C</w:t>
+        <w:t xml:space="preserve"> efecto</w:t>
+      </w:r>
+      <w:proofErr w:type="gramEnd"/>
+      <w:r>
+        <w:t xml:space="preserve"> </w:t>
+      </w:r>
+      <w:proofErr w:type="spellStart"/>
+      <w:r>
+        <w:t>C</w:t>
       </w:r>
       <w:r>
         <w:t>oriolis</w:t>
       </w:r>
+      <w:proofErr w:type="spellEnd"/>
     </w:p>
     <w:p>
       <w:pPr>
@@ -952,6 +1139,7 @@
         </w:rPr>
         <w:t>“</w:t>
       </w:r>
+      <w:proofErr w:type="spellStart"/>
       <w:r>
         <w:rPr>
           <w:rFonts w:ascii="Arial" w:hAnsi="Arial" w:cs="Arial"/>
@@ -960,6 +1148,7 @@
         </w:rPr>
         <w:t>bias</w:t>
       </w:r>
+      <w:proofErr w:type="spellEnd"/>
       <w:r>
         <w:rPr>
           <w:rFonts w:ascii="Arial" w:hAnsi="Arial" w:cs="Arial"/>
@@ -993,7 +1182,23 @@
           <w:rFonts w:ascii="Arial" w:hAnsi="Arial" w:cs="Arial"/>
           <w:bCs/>
         </w:rPr>
-        <w:t>[Bonastre 2010]</w:t>
+        <w:t>[</w:t>
+      </w:r>
+      <w:proofErr w:type="spellStart"/>
+      <w:r>
+        <w:rPr>
+          <w:rFonts w:ascii="Arial" w:hAnsi="Arial" w:cs="Arial"/>
+          <w:bCs/>
+        </w:rPr>
+        <w:t>Bonastre</w:t>
+      </w:r>
+      <w:proofErr w:type="spellEnd"/>
+      <w:r>
+        <w:rPr>
+          <w:rFonts w:ascii="Arial" w:hAnsi="Arial" w:cs="Arial"/>
+          <w:bCs/>
+        </w:rPr>
+        <w:t xml:space="preserve"> 2010]</w:t>
       </w:r>
     </w:p>
     <w:p>
@@ -1039,9 +1244,11 @@
           <w:numId w:val="19"/>
         </w:numPr>
       </w:pPr>
+      <w:proofErr w:type="spellStart"/>
       <w:r>
         <w:t>XBee</w:t>
       </w:r>
+      <w:proofErr w:type="spellEnd"/>
     </w:p>
     <w:p>
       <w:pPr>
@@ -1060,7 +1267,55 @@
           <w:rFonts w:ascii="Arial" w:hAnsi="Arial" w:cs="Arial"/>
           <w:bCs/>
         </w:rPr>
-        <w:t>Es el nombre de la especificación de un conjunto de protocolos de alto nivel de comunicación inalámbrica para su utilización con radios digitales de bajo consumo, basada en el estándar IEEE 802.15.4 de redes inalámbricas de área personal (wireless personal area network, WPAN). Las principales características de ZIGBEE son:</w:t>
+        <w:t>Es el nombre de la especificación de un conjunto de protocolos de alto nivel de comunicación inalámbrica para su utilización con radios digitales de bajo consumo, basada en el estándar IEEE 802.15.4 de redes inalámbricas de área personal (</w:t>
+      </w:r>
+      <w:proofErr w:type="spellStart"/>
+      <w:r>
+        <w:rPr>
+          <w:rFonts w:ascii="Arial" w:hAnsi="Arial" w:cs="Arial"/>
+          <w:bCs/>
+        </w:rPr>
+        <w:t>wireless</w:t>
+      </w:r>
+      <w:proofErr w:type="spellEnd"/>
+      <w:r>
+        <w:rPr>
+          <w:rFonts w:ascii="Arial" w:hAnsi="Arial" w:cs="Arial"/>
+          <w:bCs/>
+        </w:rPr>
+        <w:t xml:space="preserve"> personal </w:t>
+      </w:r>
+      <w:proofErr w:type="spellStart"/>
+      <w:r>
+        <w:rPr>
+          <w:rFonts w:ascii="Arial" w:hAnsi="Arial" w:cs="Arial"/>
+          <w:bCs/>
+        </w:rPr>
+        <w:t>area</w:t>
+      </w:r>
+      <w:proofErr w:type="spellEnd"/>
+      <w:r>
+        <w:rPr>
+          <w:rFonts w:ascii="Arial" w:hAnsi="Arial" w:cs="Arial"/>
+          <w:bCs/>
+        </w:rPr>
+        <w:t xml:space="preserve"> </w:t>
+      </w:r>
+      <w:proofErr w:type="spellStart"/>
+      <w:r>
+        <w:rPr>
+          <w:rFonts w:ascii="Arial" w:hAnsi="Arial" w:cs="Arial"/>
+          <w:bCs/>
+        </w:rPr>
+        <w:t>network</w:t>
+      </w:r>
+      <w:proofErr w:type="spellEnd"/>
+      <w:r>
+        <w:rPr>
+          <w:rFonts w:ascii="Arial" w:hAnsi="Arial" w:cs="Arial"/>
+          <w:bCs/>
+        </w:rPr>
+        <w:t>, WPAN). Las principales características de ZIGBEE son:</w:t>
       </w:r>
     </w:p>
     <w:p>
@@ -1084,7 +1339,39 @@
           <w:bCs/>
         </w:rPr>
         <w:lastRenderedPageBreak/>
-        <w:t>Velocidades comprendidas entre 20 kB/s y 250 kB/s.</w:t>
+        <w:t xml:space="preserve">Velocidades comprendidas entre 20 </w:t>
+      </w:r>
+      <w:proofErr w:type="spellStart"/>
+      <w:r>
+        <w:rPr>
+          <w:rFonts w:ascii="Arial" w:hAnsi="Arial" w:cs="Arial"/>
+          <w:bCs/>
+        </w:rPr>
+        <w:t>kB</w:t>
+      </w:r>
+      <w:proofErr w:type="spellEnd"/>
+      <w:r>
+        <w:rPr>
+          <w:rFonts w:ascii="Arial" w:hAnsi="Arial" w:cs="Arial"/>
+          <w:bCs/>
+        </w:rPr>
+        <w:t xml:space="preserve">/s y 250 </w:t>
+      </w:r>
+      <w:proofErr w:type="spellStart"/>
+      <w:r>
+        <w:rPr>
+          <w:rFonts w:ascii="Arial" w:hAnsi="Arial" w:cs="Arial"/>
+          <w:bCs/>
+        </w:rPr>
+        <w:t>kB</w:t>
+      </w:r>
+      <w:proofErr w:type="spellEnd"/>
+      <w:r>
+        <w:rPr>
+          <w:rFonts w:ascii="Arial" w:hAnsi="Arial" w:cs="Arial"/>
+          <w:bCs/>
+        </w:rPr>
+        <w:t>/s.</w:t>
       </w:r>
     </w:p>
     <w:p>
@@ -1423,7 +1710,23 @@
           <w:rFonts w:ascii="Arial" w:hAnsi="Arial" w:cs="Arial"/>
           <w:bCs/>
         </w:rPr>
-        <w:t>No compatible con bluetooth.</w:t>
+        <w:t xml:space="preserve">No compatible con </w:t>
+      </w:r>
+      <w:proofErr w:type="spellStart"/>
+      <w:r>
+        <w:rPr>
+          <w:rFonts w:ascii="Arial" w:hAnsi="Arial" w:cs="Arial"/>
+          <w:bCs/>
+        </w:rPr>
+        <w:t>bluetooth</w:t>
+      </w:r>
+      <w:proofErr w:type="spellEnd"/>
+      <w:r>
+        <w:rPr>
+          <w:rFonts w:ascii="Arial" w:hAnsi="Arial" w:cs="Arial"/>
+          <w:bCs/>
+        </w:rPr>
+        <w:t>.</w:t>
       </w:r>
     </w:p>
     <w:p>
@@ -1542,12 +1845,21 @@
           <w:bCs/>
         </w:rPr>
       </w:pPr>
-      <w:r>
-        <w:rPr>
-          <w:rFonts w:ascii="Arial" w:hAnsi="Arial" w:cs="Arial"/>
-          <w:bCs/>
-        </w:rPr>
-        <w:t>Router ZIGBEE: i</w:t>
+      <w:proofErr w:type="spellStart"/>
+      <w:r>
+        <w:rPr>
+          <w:rFonts w:ascii="Arial" w:hAnsi="Arial" w:cs="Arial"/>
+          <w:bCs/>
+        </w:rPr>
+        <w:t>Router</w:t>
+      </w:r>
+      <w:proofErr w:type="spellEnd"/>
+      <w:r>
+        <w:rPr>
+          <w:rFonts w:ascii="Arial" w:hAnsi="Arial" w:cs="Arial"/>
+          <w:bCs/>
+        </w:rPr>
+        <w:t xml:space="preserve"> ZIGBEE: i</w:t>
       </w:r>
       <w:r>
         <w:rPr>
@@ -1652,7 +1964,23 @@
           <w:rFonts w:ascii="Arial" w:hAnsi="Arial" w:cs="Arial"/>
           <w:bCs/>
         </w:rPr>
-        <w:t>uede funcionar como Coordinador o Router ZIGBEE.</w:t>
+        <w:t xml:space="preserve">uede funcionar como Coordinador o </w:t>
+      </w:r>
+      <w:proofErr w:type="spellStart"/>
+      <w:r>
+        <w:rPr>
+          <w:rFonts w:ascii="Arial" w:hAnsi="Arial" w:cs="Arial"/>
+          <w:bCs/>
+        </w:rPr>
+        <w:t>Router</w:t>
+      </w:r>
+      <w:proofErr w:type="spellEnd"/>
+      <w:r>
+        <w:rPr>
+          <w:rFonts w:ascii="Arial" w:hAnsi="Arial" w:cs="Arial"/>
+          <w:bCs/>
+        </w:rPr>
+        <w:t xml:space="preserve"> ZIGBEE.</w:t>
       </w:r>
     </w:p>
     <w:p>
@@ -1798,7 +2126,15 @@
           <w:rFonts w:ascii="Arial" w:hAnsi="Arial" w:cs="Arial"/>
           <w:bCs/>
         </w:rPr>
-        <w:t>acelerar el proceso de pro</w:t>
+        <w:t xml:space="preserve">acelerar el proceso de </w:t>
+      </w:r>
+      <w:proofErr w:type="spellStart"/>
+      <w:r>
+        <w:rPr>
+          <w:rFonts w:ascii="Arial" w:hAnsi="Arial" w:cs="Arial"/>
+          <w:bCs/>
+        </w:rPr>
+        <w:t>pro</w:t>
       </w:r>
       <w:r>
         <w:rPr>
@@ -1812,7 +2148,15 @@
           <w:rFonts w:ascii="Arial" w:hAnsi="Arial" w:cs="Arial"/>
           <w:bCs/>
         </w:rPr>
-        <w:t xml:space="preserve">tipado y desarrollo de </w:t>
+        <w:t>tipado</w:t>
+      </w:r>
+      <w:proofErr w:type="spellEnd"/>
+      <w:r>
+        <w:rPr>
+          <w:rFonts w:ascii="Arial" w:hAnsi="Arial" w:cs="Arial"/>
+          <w:bCs/>
+        </w:rPr>
+        <w:t xml:space="preserve"> y desarrollo de </w:t>
       </w:r>
       <w:r>
         <w:rPr>
@@ -1924,14 +2268,46 @@
           <w:rFonts w:ascii="Arial" w:hAnsi="Arial" w:cs="Arial"/>
           <w:bCs/>
         </w:rPr>
-        <w:t>ación Processing. Las primeras tarjetas Arduino utilizaban</w:t>
-      </w:r>
-      <w:r>
-        <w:rPr>
-          <w:rFonts w:ascii="Arial" w:hAnsi="Arial" w:cs="Arial"/>
-          <w:bCs/>
-        </w:rPr>
-        <w:t xml:space="preserve"> el microcontrolador ATMEL</w:t>
+        <w:t xml:space="preserve">ación </w:t>
+      </w:r>
+      <w:proofErr w:type="spellStart"/>
+      <w:r>
+        <w:rPr>
+          <w:rFonts w:ascii="Arial" w:hAnsi="Arial" w:cs="Arial"/>
+          <w:bCs/>
+        </w:rPr>
+        <w:t>Processing</w:t>
+      </w:r>
+      <w:proofErr w:type="spellEnd"/>
+      <w:r>
+        <w:rPr>
+          <w:rFonts w:ascii="Arial" w:hAnsi="Arial" w:cs="Arial"/>
+          <w:bCs/>
+        </w:rPr>
+        <w:t>. Las primeras tarjetas Arduino utilizaban</w:t>
+      </w:r>
+      <w:r>
+        <w:rPr>
+          <w:rFonts w:ascii="Arial" w:hAnsi="Arial" w:cs="Arial"/>
+          <w:bCs/>
+        </w:rPr>
+        <w:t xml:space="preserve"> el </w:t>
+      </w:r>
+      <w:proofErr w:type="spellStart"/>
+      <w:r>
+        <w:rPr>
+          <w:rFonts w:ascii="Arial" w:hAnsi="Arial" w:cs="Arial"/>
+          <w:bCs/>
+        </w:rPr>
+        <w:t>microcontrolador</w:t>
+      </w:r>
+      <w:proofErr w:type="spellEnd"/>
+      <w:r>
+        <w:rPr>
+          <w:rFonts w:ascii="Arial" w:hAnsi="Arial" w:cs="Arial"/>
+          <w:bCs/>
+        </w:rPr>
+        <w:t xml:space="preserve"> ATMEL</w:t>
       </w:r>
       <w:r>
         <w:rPr>
@@ -1980,7 +2356,23 @@
           <w:rFonts w:ascii="Arial" w:hAnsi="Arial" w:cs="Arial"/>
           <w:bCs/>
         </w:rPr>
-        <w:t xml:space="preserve">se han desarrollado tarjetas Arduino con mejores procesadores, como lo son los modelos Arduino Mega2560 (8 bits), Arduino Tre (32 bits, ARM) y Arduino Galileo (32 bits, x86). </w:t>
+        <w:t xml:space="preserve">se han desarrollado tarjetas Arduino con mejores procesadores, como lo son los modelos Arduino Mega2560 (8 bits), Arduino </w:t>
+      </w:r>
+      <w:proofErr w:type="spellStart"/>
+      <w:r>
+        <w:rPr>
+          <w:rFonts w:ascii="Arial" w:hAnsi="Arial" w:cs="Arial"/>
+          <w:bCs/>
+        </w:rPr>
+        <w:t>Tre</w:t>
+      </w:r>
+      <w:proofErr w:type="spellEnd"/>
+      <w:r>
+        <w:rPr>
+          <w:rFonts w:ascii="Arial" w:hAnsi="Arial" w:cs="Arial"/>
+          <w:bCs/>
+        </w:rPr>
+        <w:t xml:space="preserve"> (32 bits, ARM) y Arduino Galileo (32 bits, x86). </w:t>
       </w:r>
       <w:r>
         <w:rPr>
@@ -1995,7 +2387,23 @@
           <w:rFonts w:ascii="Arial" w:hAnsi="Arial" w:cs="Arial"/>
           <w:bCs/>
         </w:rPr>
-        <w:t>[Banzi 2011]</w:t>
+        <w:t>[</w:t>
+      </w:r>
+      <w:proofErr w:type="spellStart"/>
+      <w:r>
+        <w:rPr>
+          <w:rFonts w:ascii="Arial" w:hAnsi="Arial" w:cs="Arial"/>
+          <w:bCs/>
+        </w:rPr>
+        <w:t>Banzi</w:t>
+      </w:r>
+      <w:proofErr w:type="spellEnd"/>
+      <w:r>
+        <w:rPr>
+          <w:rFonts w:ascii="Arial" w:hAnsi="Arial" w:cs="Arial"/>
+          <w:bCs/>
+        </w:rPr>
+        <w:t xml:space="preserve"> 2011]</w:t>
       </w:r>
       <w:r>
         <w:rPr>
@@ -2020,6 +2428,7 @@
       <w:r>
         <w:rPr>
           <w:noProof/>
+          <w:lang w:val="es-ES" w:eastAsia="es-ES"/>
         </w:rPr>
         <w:drawing>
           <wp:inline distT="0" distB="0" distL="0" distR="0">
@@ -2042,7 +2451,7 @@
                     <a:blip r:embed="rId13" cstate="print">
                       <a:extLst>
                         <a:ext uri="{28A0092B-C50C-407E-A947-70E740481C1C}">
-                          <a14:useLocalDpi xmlns:a14="http://schemas.microsoft.com/office/drawing/2010/main" xmlns:wps="http://schemas.microsoft.com/office/word/2010/wordprocessingShape" xmlns:wpi="http://schemas.microsoft.com/office/word/2010/wordprocessingInk" xmlns:wpg="http://schemas.microsoft.com/office/word/2010/wordprocessingGroup" xmlns:w15="http://schemas.microsoft.com/office/word/2012/wordml" xmlns:w14="http://schemas.microsoft.com/office/word/2010/wordml" xmlns:w="http://schemas.openxmlformats.org/wordprocessingml/2006/main" xmlns:w10="urn:schemas-microsoft-com:office:word" xmlns:wp14="http://schemas.microsoft.com/office/word/2010/wordprocessingDrawing" xmlns:v="urn:schemas-microsoft-com:vml" xmlns:o="urn:schemas-microsoft-com:office:office" xmlns:mc="http://schemas.openxmlformats.org/markup-compatibility/2006" xmlns:wpc="http://schemas.microsoft.com/office/word/2010/wordprocessingCanvas" xmlns="" val="0"/>
+                          <a14:useLocalDpi xmlns="" xmlns:wpc="http://schemas.microsoft.com/office/word/2010/wordprocessingCanvas" xmlns:mc="http://schemas.openxmlformats.org/markup-compatibility/2006" xmlns:o="urn:schemas-microsoft-com:office:office" xmlns:v="urn:schemas-microsoft-com:vml" xmlns:wp14="http://schemas.microsoft.com/office/word/2010/wordprocessingDrawing" xmlns:w10="urn:schemas-microsoft-com:office:word" xmlns:w="http://schemas.openxmlformats.org/wordprocessingml/2006/main" xmlns:w14="http://schemas.microsoft.com/office/word/2010/wordml" xmlns:w15="http://schemas.microsoft.com/office/word/2012/wordml" xmlns:wpg="http://schemas.microsoft.com/office/word/2010/wordprocessingGroup" xmlns:wpi="http://schemas.microsoft.com/office/word/2010/wordprocessingInk" xmlns:wps="http://schemas.microsoft.com/office/word/2010/wordprocessingShape" xmlns:a14="http://schemas.microsoft.com/office/drawing/2010/main" val="0"/>
                         </a:ext>
                       </a:extLst>
                     </a:blip>
@@ -2082,11 +2491,19 @@
           <w:i/>
         </w:rPr>
       </w:pPr>
+      <w:proofErr w:type="spellStart"/>
       <w:r>
         <w:rPr>
           <w:i/>
         </w:rPr>
-        <w:t xml:space="preserve">Ilustracion 2. </w:t>
+        <w:t>Ilustracion</w:t>
+      </w:r>
+      <w:proofErr w:type="spellEnd"/>
+      <w:r>
+        <w:rPr>
+          <w:i/>
+        </w:rPr>
+        <w:t xml:space="preserve"> 2. </w:t>
       </w:r>
       <w:r>
         <w:rPr>
@@ -2111,7 +2528,7 @@
           <w:i/>
           <w:noProof/>
         </w:rPr>
-        <w:t>4</w:t>
+        <w:t>5</w:t>
       </w:r>
       <w:r>
         <w:rPr>
@@ -2275,6 +2692,7 @@
                 <w:szCs w:val="16"/>
               </w:rPr>
             </w:pPr>
+            <w:proofErr w:type="spellStart"/>
             <w:r>
               <w:rPr>
                 <w:sz w:val="16"/>
@@ -2282,6 +2700,7 @@
               </w:rPr>
               <w:t>Microcontrolador</w:t>
             </w:r>
+            <w:proofErr w:type="spellEnd"/>
           </w:p>
         </w:tc>
         <w:tc>
@@ -2296,12 +2715,21 @@
                 <w:szCs w:val="16"/>
               </w:rPr>
             </w:pPr>
+            <w:proofErr w:type="spellStart"/>
             <w:r>
               <w:rPr>
                 <w:sz w:val="16"/>
                 <w:szCs w:val="16"/>
               </w:rPr>
-              <w:t>Atmel ATmega328</w:t>
+              <w:t>Atmel</w:t>
+            </w:r>
+            <w:proofErr w:type="spellEnd"/>
+            <w:r>
+              <w:rPr>
+                <w:sz w:val="16"/>
+                <w:szCs w:val="16"/>
+              </w:rPr>
+              <w:t xml:space="preserve"> ATmega328</w:t>
             </w:r>
           </w:p>
         </w:tc>
@@ -2893,8 +3321,17 @@
                 <w:sz w:val="16"/>
                 <w:szCs w:val="16"/>
               </w:rPr>
-              <w:t>40 mA</w:t>
+              <w:t xml:space="preserve">40 </w:t>
             </w:r>
+            <w:proofErr w:type="spellStart"/>
+            <w:r>
+              <w:rPr>
+                <w:sz w:val="16"/>
+                <w:szCs w:val="16"/>
+              </w:rPr>
+              <w:t>mA</w:t>
+            </w:r>
+            <w:proofErr w:type="spellEnd"/>
           </w:p>
         </w:tc>
       </w:tr>
@@ -3014,7 +3451,21 @@
         <w:rPr>
           <w:rFonts w:cs="Arial"/>
         </w:rPr>
-        <w:t>[Zabczyk 1993].</w:t>
+        <w:t>[</w:t>
+      </w:r>
+      <w:proofErr w:type="spellStart"/>
+      <w:r>
+        <w:rPr>
+          <w:rFonts w:cs="Arial"/>
+        </w:rPr>
+        <w:t>Zabczyk</w:t>
+      </w:r>
+      <w:proofErr w:type="spellEnd"/>
+      <w:r>
+        <w:rPr>
+          <w:rFonts w:cs="Arial"/>
+        </w:rPr>
+        <w:t xml:space="preserve"> 1993].</w:t>
       </w:r>
     </w:p>
     <w:p>
@@ -3039,7 +3490,21 @@
         <w:rPr>
           <w:rFonts w:cs="Arial"/>
         </w:rPr>
-        <w:t>[Dulhoste 2011].</w:t>
+        <w:t>[</w:t>
+      </w:r>
+      <w:proofErr w:type="spellStart"/>
+      <w:r>
+        <w:rPr>
+          <w:rFonts w:cs="Arial"/>
+        </w:rPr>
+        <w:t>Dulhoste</w:t>
+      </w:r>
+      <w:proofErr w:type="spellEnd"/>
+      <w:r>
+        <w:rPr>
+          <w:rFonts w:cs="Arial"/>
+        </w:rPr>
+        <w:t xml:space="preserve"> 2011].</w:t>
       </w:r>
       <w:r>
         <w:rPr>
@@ -3063,7 +3528,21 @@
         <w:rPr>
           <w:rFonts w:cs="Arial"/>
         </w:rPr>
-        <w:t>[Vidyasagar 2010]</w:t>
+        <w:t>[</w:t>
+      </w:r>
+      <w:proofErr w:type="spellStart"/>
+      <w:r>
+        <w:rPr>
+          <w:rFonts w:cs="Arial"/>
+        </w:rPr>
+        <w:t>Vidyasagar</w:t>
+      </w:r>
+      <w:proofErr w:type="spellEnd"/>
+      <w:r>
+        <w:rPr>
+          <w:rFonts w:cs="Arial"/>
+        </w:rPr>
+        <w:t xml:space="preserve"> 2010]</w:t>
       </w:r>
       <w:r>
         <w:rPr>
@@ -3112,7 +3591,21 @@
         <w:rPr>
           <w:rFonts w:cs="Arial"/>
         </w:rPr>
-        <w:t>[Alciatore 2008].</w:t>
+        <w:t>[</w:t>
+      </w:r>
+      <w:proofErr w:type="spellStart"/>
+      <w:r>
+        <w:rPr>
+          <w:rFonts w:cs="Arial"/>
+        </w:rPr>
+        <w:t>Alciatore</w:t>
+      </w:r>
+      <w:proofErr w:type="spellEnd"/>
+      <w:r>
+        <w:rPr>
+          <w:rFonts w:cs="Arial"/>
+        </w:rPr>
+        <w:t xml:space="preserve"> 2008].</w:t>
       </w:r>
     </w:p>
     <w:p>
@@ -3162,7 +3655,21 @@
         <w:rPr>
           <w:rFonts w:cs="Arial"/>
         </w:rPr>
-        <w:t>[Alciatore 2008].</w:t>
+        <w:t>[</w:t>
+      </w:r>
+      <w:proofErr w:type="spellStart"/>
+      <w:r>
+        <w:rPr>
+          <w:rFonts w:cs="Arial"/>
+        </w:rPr>
+        <w:t>Alciatore</w:t>
+      </w:r>
+      <w:proofErr w:type="spellEnd"/>
+      <w:r>
+        <w:rPr>
+          <w:rFonts w:cs="Arial"/>
+        </w:rPr>
+        <w:t xml:space="preserve"> 2008].</w:t>
       </w:r>
     </w:p>
     <w:p>
@@ -3177,7 +3684,7 @@
       <w:r>
         <w:rPr>
           <w:noProof/>
-          <w:lang w:eastAsia="es-VE"/>
+          <w:lang w:val="es-ES" w:eastAsia="es-ES"/>
         </w:rPr>
         <w:drawing>
           <wp:inline distT="0" distB="0" distL="0" distR="0">
@@ -3231,15 +3738,20 @@
         <w:pStyle w:val="Epgrafe"/>
         <w:jc w:val="center"/>
       </w:pPr>
-      <w:r>
-        <w:t xml:space="preserve">Ilustracion 2. </w:t>
+      <w:proofErr w:type="spellStart"/>
+      <w:r>
+        <w:t>Ilustracion</w:t>
+      </w:r>
+      <w:proofErr w:type="spellEnd"/>
+      <w:r>
+        <w:t xml:space="preserve"> 2. </w:t>
       </w:r>
       <w:fldSimple w:instr=" SEQ Ilustracion_2. \* ARABIC ">
         <w:r>
           <w:rPr>
             <w:noProof/>
           </w:rPr>
-          <w:t>5</w:t>
+          <w:t>6</w:t>
         </w:r>
       </w:fldSimple>
       <w:r>
@@ -3314,7 +3826,21 @@
         <w:rPr>
           <w:rFonts w:cs="Arial"/>
         </w:rPr>
-        <w:t xml:space="preserve"> de un controlador PID, donde la señal de error se expresa como e(t) es la siguiente:</w:t>
+        <w:t xml:space="preserve"> de un controlador PID, donde la señal de error se expresa como </w:t>
+      </w:r>
+      <w:proofErr w:type="gramStart"/>
+      <w:r>
+        <w:rPr>
+          <w:rFonts w:cs="Arial"/>
+        </w:rPr>
+        <w:t>e(</w:t>
+      </w:r>
+      <w:proofErr w:type="gramEnd"/>
+      <w:r>
+        <w:rPr>
+          <w:rFonts w:cs="Arial"/>
+        </w:rPr>
+        <w:t>t) es la siguiente:</w:t>
       </w:r>
     </w:p>
     <w:p>
@@ -3586,6 +4112,7 @@
           <w:rFonts w:cs="Arial"/>
         </w:rPr>
       </w:pPr>
+      <w:proofErr w:type="gramStart"/>
       <w:r>
         <w:rPr>
           <w:rFonts w:cs="Arial"/>
@@ -3598,17 +4125,60 @@
         </w:rPr>
         <w:t>onde</w:t>
       </w:r>
-      <w:r>
-        <w:rPr>
-          <w:rFonts w:cs="Arial"/>
-        </w:rPr>
-        <w:t xml:space="preserve"> Kp se refiere como la ganancia proporcional, K</w:t>
-      </w:r>
-      <w:r>
-        <w:rPr>
-          <w:rFonts w:cs="Arial"/>
-        </w:rPr>
-        <w:t xml:space="preserve">d es la ganancia derivativa y Ki  es la ganancia integral. </w:t>
+      <w:proofErr w:type="gramEnd"/>
+      <w:r>
+        <w:rPr>
+          <w:rFonts w:cs="Arial"/>
+        </w:rPr>
+        <w:t xml:space="preserve"> </w:t>
+      </w:r>
+      <w:proofErr w:type="spellStart"/>
+      <w:r>
+        <w:rPr>
+          <w:rFonts w:cs="Arial"/>
+        </w:rPr>
+        <w:t>Kp</w:t>
+      </w:r>
+      <w:proofErr w:type="spellEnd"/>
+      <w:r>
+        <w:rPr>
+          <w:rFonts w:cs="Arial"/>
+        </w:rPr>
+        <w:t xml:space="preserve"> se refiere como la ganancia proporcional, </w:t>
+      </w:r>
+      <w:proofErr w:type="spellStart"/>
+      <w:r>
+        <w:rPr>
+          <w:rFonts w:cs="Arial"/>
+        </w:rPr>
+        <w:t>K</w:t>
+      </w:r>
+      <w:r>
+        <w:rPr>
+          <w:rFonts w:cs="Arial"/>
+        </w:rPr>
+        <w:t>d</w:t>
+      </w:r>
+      <w:proofErr w:type="spellEnd"/>
+      <w:r>
+        <w:rPr>
+          <w:rFonts w:cs="Arial"/>
+        </w:rPr>
+        <w:t xml:space="preserve"> es la ganancia derivativa y </w:t>
+      </w:r>
+      <w:proofErr w:type="spellStart"/>
+      <w:r>
+        <w:rPr>
+          <w:rFonts w:cs="Arial"/>
+        </w:rPr>
+        <w:t>Ki</w:t>
+      </w:r>
+      <w:proofErr w:type="spellEnd"/>
+      <w:r>
+        <w:rPr>
+          <w:rFonts w:cs="Arial"/>
+        </w:rPr>
+        <w:t xml:space="preserve">  es la ganancia integral. </w:t>
       </w:r>
     </w:p>
     <w:p>
@@ -3687,7 +4257,21 @@
         <w:rPr>
           <w:rFonts w:cs="Arial"/>
         </w:rPr>
-        <w:t xml:space="preserve"> se vuelve la acción correctiva como resultado de la ganancia integral [Alciatore 2008].</w:t>
+        <w:t xml:space="preserve"> se vuelve la acción correctiva como resultado de la ganancia integral [</w:t>
+      </w:r>
+      <w:proofErr w:type="spellStart"/>
+      <w:r>
+        <w:rPr>
+          <w:rFonts w:cs="Arial"/>
+        </w:rPr>
+        <w:t>Alciatore</w:t>
+      </w:r>
+      <w:proofErr w:type="spellEnd"/>
+      <w:r>
+        <w:rPr>
+          <w:rFonts w:cs="Arial"/>
+        </w:rPr>
+        <w:t xml:space="preserve"> 2008].</w:t>
       </w:r>
       <w:r>
         <w:rPr>
@@ -3717,8 +4301,13 @@
         </w:numPr>
       </w:pPr>
       <w:r>
-        <w:t>Filtro de Kalman</w:t>
-      </w:r>
+        <w:t xml:space="preserve">Filtro de </w:t>
+      </w:r>
+      <w:proofErr w:type="spellStart"/>
+      <w:r>
+        <w:t>Kalman</w:t>
+      </w:r>
+      <w:proofErr w:type="spellEnd"/>
     </w:p>
     <w:p>
       <w:pPr>
@@ -3735,7 +4324,21 @@
         <w:rPr>
           <w:rFonts w:cs="Arial"/>
         </w:rPr>
-        <w:t>El filtro de Kalman es un conjunto de ecuaciones matemáticas que proveen una s</w:t>
+        <w:t xml:space="preserve">El filtro de </w:t>
+      </w:r>
+      <w:proofErr w:type="spellStart"/>
+      <w:r>
+        <w:rPr>
+          <w:rFonts w:cs="Arial"/>
+        </w:rPr>
+        <w:t>Kalman</w:t>
+      </w:r>
+      <w:proofErr w:type="spellEnd"/>
+      <w:r>
+        <w:rPr>
+          <w:rFonts w:cs="Arial"/>
+        </w:rPr>
+        <w:t xml:space="preserve"> es un conjunto de ecuaciones matemáticas que proveen una s</w:t>
       </w:r>
       <w:r>
         <w:rPr>
@@ -3747,13 +4350,69 @@
         <w:rPr>
           <w:rFonts w:cs="Arial"/>
         </w:rPr>
-        <w:t>método de mínimos cuadrados. Esta solución permite calcular un estimador lineal, insesgado y óptimo del estado de un proceso en cada momento del tiempo con base en la información disponible en el momento t-1, y actualizar, on la información adicional disponible en el momento t, dichas estimaciones. Este filtro es el principal algoritmo para estimar sistemas dinámicos especificados en la forma de estado-espacio (State-space).</w:t>
-      </w:r>
-      <w:r>
-        <w:rPr>
-          <w:rFonts w:cs="Arial"/>
-        </w:rPr>
-        <w:t xml:space="preserve"> [Ramirez 2003]</w:t>
+        <w:t xml:space="preserve">método de mínimos cuadrados. Esta solución permite calcular un estimador lineal, </w:t>
+      </w:r>
+      <w:proofErr w:type="spellStart"/>
+      <w:r>
+        <w:rPr>
+          <w:rFonts w:cs="Arial"/>
+        </w:rPr>
+        <w:t>insesgado</w:t>
+      </w:r>
+      <w:proofErr w:type="spellEnd"/>
+      <w:r>
+        <w:rPr>
+          <w:rFonts w:cs="Arial"/>
+        </w:rPr>
+        <w:t xml:space="preserve"> y óptimo del estado de un proceso en cada momento del tiempo con base en la información disponible en el momento t-1, y actualizar, </w:t>
+      </w:r>
+      <w:proofErr w:type="spellStart"/>
+      <w:r>
+        <w:rPr>
+          <w:rFonts w:cs="Arial"/>
+        </w:rPr>
+        <w:t>on</w:t>
+      </w:r>
+      <w:proofErr w:type="spellEnd"/>
+      <w:r>
+        <w:rPr>
+          <w:rFonts w:cs="Arial"/>
+        </w:rPr>
+        <w:t xml:space="preserve"> la información adicional disponible en el momento t, dichas estimaciones. Este filtro es el principal algoritmo para estimar sistemas dinámicos especificados en la forma de estado-espacio (</w:t>
+      </w:r>
+      <w:proofErr w:type="spellStart"/>
+      <w:r>
+        <w:rPr>
+          <w:rFonts w:cs="Arial"/>
+        </w:rPr>
+        <w:t>State-space</w:t>
+      </w:r>
+      <w:proofErr w:type="spellEnd"/>
+      <w:r>
+        <w:rPr>
+          <w:rFonts w:cs="Arial"/>
+        </w:rPr>
+        <w:t>).</w:t>
+      </w:r>
+      <w:r>
+        <w:rPr>
+          <w:rFonts w:cs="Arial"/>
+        </w:rPr>
+        <w:t xml:space="preserve"> [</w:t>
+      </w:r>
+      <w:proofErr w:type="spellStart"/>
+      <w:r>
+        <w:rPr>
+          <w:rFonts w:cs="Arial"/>
+        </w:rPr>
+        <w:t>Ramirez</w:t>
+      </w:r>
+      <w:proofErr w:type="spellEnd"/>
+      <w:r>
+        <w:rPr>
+          <w:rFonts w:cs="Arial"/>
+        </w:rPr>
+        <w:t xml:space="preserve"> 2003]</w:t>
       </w:r>
     </w:p>
     <w:p>
@@ -3771,7 +4430,35 @@
         <w:rPr>
           <w:rFonts w:cs="Arial"/>
         </w:rPr>
-        <w:t>El filtro de Kalman es el principal algoritmo para estimar sistemas dinámicos representados en la forma de estado-espacio En esta representación el sistema es descrito por un conjunto de variables denominadas de estado. El estado contiene toda la información relativa al sistema a un cierto punto en el tiempo. Esta información debe permitir la inferencia del comportamiento pasado del sistema, con el objetivo de predecir su comportamiento futuro. [Ramirez 2003]</w:t>
+        <w:t xml:space="preserve">El filtro de </w:t>
+      </w:r>
+      <w:proofErr w:type="spellStart"/>
+      <w:r>
+        <w:rPr>
+          <w:rFonts w:cs="Arial"/>
+        </w:rPr>
+        <w:t>Kalman</w:t>
+      </w:r>
+      <w:proofErr w:type="spellEnd"/>
+      <w:r>
+        <w:rPr>
+          <w:rFonts w:cs="Arial"/>
+        </w:rPr>
+        <w:t xml:space="preserve"> es el principal algoritmo para estimar sistemas dinámicos representados en la forma de estado-espacio En esta representación el sistema es descrito por un conjunto de variables denominadas de estado. El estado contiene toda la información relativa al sistema a un cierto punto en el tiempo. Esta información debe permitir la inferencia del comportamiento pasado del sistema, con el objetivo de predecir su comportamiento futuro. [</w:t>
+      </w:r>
+      <w:proofErr w:type="spellStart"/>
+      <w:r>
+        <w:rPr>
+          <w:rFonts w:cs="Arial"/>
+        </w:rPr>
+        <w:t>Ramirez</w:t>
+      </w:r>
+      <w:proofErr w:type="spellEnd"/>
+      <w:r>
+        <w:rPr>
+          <w:rFonts w:cs="Arial"/>
+        </w:rPr>
+        <w:t xml:space="preserve"> 2003]</w:t>
       </w:r>
     </w:p>
     <w:p>
@@ -3796,7 +4483,21 @@
           <w:rFonts w:cs="Arial"/>
         </w:rPr>
         <w:lastRenderedPageBreak/>
-        <w:t>por medio de procesos estocásticos que involucran algún grado de incertidumbre en la medición. [Ramirez 2003]</w:t>
+        <w:t>por medio de procesos estocásticos que involucran algún grado de incertidumbre en la medición. [</w:t>
+      </w:r>
+      <w:proofErr w:type="spellStart"/>
+      <w:r>
+        <w:rPr>
+          <w:rFonts w:cs="Arial"/>
+        </w:rPr>
+        <w:t>Ramirez</w:t>
+      </w:r>
+      <w:proofErr w:type="spellEnd"/>
+      <w:r>
+        <w:rPr>
+          <w:rFonts w:cs="Arial"/>
+        </w:rPr>
+        <w:t xml:space="preserve"> 2003]</w:t>
       </w:r>
     </w:p>
     <w:p>
@@ -3817,7 +4518,7 @@
         <w:rPr>
           <w:b/>
           <w:noProof/>
-          <w:lang w:eastAsia="es-VE"/>
+          <w:lang w:val="es-ES" w:eastAsia="es-ES"/>
         </w:rPr>
         <w:drawing>
           <wp:inline distT="0" distB="0" distL="0" distR="0">
@@ -3840,7 +4541,7 @@
                     <a:blip r:embed="rId18" cstate="print">
                       <a:extLst>
                         <a:ext uri="{28A0092B-C50C-407E-A947-70E740481C1C}">
-                          <a14:useLocalDpi xmlns:a14="http://schemas.microsoft.com/office/drawing/2010/main" xmlns:wps="http://schemas.microsoft.com/office/word/2010/wordprocessingShape" xmlns:wpi="http://schemas.microsoft.com/office/word/2010/wordprocessingInk" xmlns:wpg="http://schemas.microsoft.com/office/word/2010/wordprocessingGroup" xmlns:w15="http://schemas.microsoft.com/office/word/2012/wordml" xmlns:w14="http://schemas.microsoft.com/office/word/2010/wordml" xmlns:w="http://schemas.openxmlformats.org/wordprocessingml/2006/main" xmlns:w10="urn:schemas-microsoft-com:office:word" xmlns:wp14="http://schemas.microsoft.com/office/word/2010/wordprocessingDrawing" xmlns:v="urn:schemas-microsoft-com:vml" xmlns:o="urn:schemas-microsoft-com:office:office" xmlns:mc="http://schemas.openxmlformats.org/markup-compatibility/2006" xmlns:wpc="http://schemas.microsoft.com/office/word/2010/wordprocessingCanvas" xmlns="" val="0"/>
+                          <a14:useLocalDpi xmlns="" xmlns:wpc="http://schemas.microsoft.com/office/word/2010/wordprocessingCanvas" xmlns:mc="http://schemas.openxmlformats.org/markup-compatibility/2006" xmlns:o="urn:schemas-microsoft-com:office:office" xmlns:v="urn:schemas-microsoft-com:vml" xmlns:wp14="http://schemas.microsoft.com/office/word/2010/wordprocessingDrawing" xmlns:w10="urn:schemas-microsoft-com:office:word" xmlns:w="http://schemas.openxmlformats.org/wordprocessingml/2006/main" xmlns:w14="http://schemas.microsoft.com/office/word/2010/wordml" xmlns:w15="http://schemas.microsoft.com/office/word/2012/wordml" xmlns:wpg="http://schemas.microsoft.com/office/word/2010/wordprocessingGroup" xmlns:wpi="http://schemas.microsoft.com/office/word/2010/wordprocessingInk" xmlns:wps="http://schemas.microsoft.com/office/word/2010/wordprocessingShape" xmlns:a14="http://schemas.microsoft.com/office/drawing/2010/main" val="0"/>
                         </a:ext>
                       </a:extLst>
                     </a:blip>
@@ -3875,18 +4576,36 @@
         <w:pStyle w:val="Epgrafe"/>
         <w:jc w:val="center"/>
       </w:pPr>
-      <w:r>
-        <w:t xml:space="preserve">Ilustracion 2. </w:t>
-      </w:r>
-      <w:r>
-        <w:t>6</w:t>
-      </w:r>
-      <w:r>
-        <w:t xml:space="preserve"> Una visió</w:t>
-      </w:r>
-      <w:r>
-        <w:t>n del filtro de Kalman</w:t>
-      </w:r>
+      <w:proofErr w:type="spellStart"/>
+      <w:r>
+        <w:t>Ilustracion</w:t>
+      </w:r>
+      <w:proofErr w:type="spellEnd"/>
+      <w:r>
+        <w:t xml:space="preserve"> 2. </w:t>
+      </w:r>
+      <w:fldSimple w:instr=" SEQ Ilustracion_2. \* ARABIC ">
+        <w:r>
+          <w:rPr>
+            <w:noProof/>
+          </w:rPr>
+          <w:t>7</w:t>
+        </w:r>
+      </w:fldSimple>
+      <w:r>
+        <w:t xml:space="preserve"> </w:t>
+      </w:r>
+      <w:r>
+        <w:t>Una visió</w:t>
+      </w:r>
+      <w:r>
+        <w:t xml:space="preserve">n del filtro de </w:t>
+      </w:r>
+      <w:proofErr w:type="spellStart"/>
+      <w:r>
+        <w:t>Kalman</w:t>
+      </w:r>
+      <w:proofErr w:type="spellEnd"/>
     </w:p>
     <w:p>
       <w:pPr>
@@ -3921,10 +4640,23 @@
         </w:numPr>
       </w:pPr>
       <w:r>
-        <w:t>Robot Operating</w:t>
-      </w:r>
-      <w:r>
-        <w:t xml:space="preserve"> System (ROS)</w:t>
+        <w:t xml:space="preserve">Robot </w:t>
+      </w:r>
+      <w:proofErr w:type="spellStart"/>
+      <w:r>
+        <w:t>Operating</w:t>
+      </w:r>
+      <w:proofErr w:type="spellEnd"/>
+      <w:r>
+        <w:t xml:space="preserve"> </w:t>
+      </w:r>
+      <w:proofErr w:type="spellStart"/>
+      <w:r>
+        <w:t>System</w:t>
+      </w:r>
+      <w:proofErr w:type="spellEnd"/>
+      <w:r>
+        <w:t xml:space="preserve"> (ROS)</w:t>
       </w:r>
     </w:p>
     <w:p>
@@ -3948,14 +4680,70 @@
         <w:rPr>
           <w:rFonts w:cs="Arial"/>
         </w:rPr>
-        <w:t xml:space="preserve"> en 2007 por el Laboratorio de Inteligencia Artificial de Stanford (Stanford Artificial intelligence Laboratory).</w:t>
-      </w:r>
+        <w:t xml:space="preserve"> en 2007 por el Laboratorio de Inteligencia Artificial de </w:t>
+      </w:r>
+      <w:proofErr w:type="spellStart"/>
+      <w:r>
+        <w:rPr>
+          <w:rFonts w:cs="Arial"/>
+        </w:rPr>
+        <w:t>Stanford</w:t>
+      </w:r>
+      <w:proofErr w:type="spellEnd"/>
+      <w:r>
+        <w:rPr>
+          <w:rFonts w:cs="Arial"/>
+        </w:rPr>
+        <w:t xml:space="preserve"> (</w:t>
+      </w:r>
+      <w:proofErr w:type="spellStart"/>
+      <w:r>
+        <w:rPr>
+          <w:rFonts w:cs="Arial"/>
+        </w:rPr>
+        <w:t>Stanford</w:t>
+      </w:r>
+      <w:proofErr w:type="spellEnd"/>
+      <w:r>
+        <w:rPr>
+          <w:rFonts w:cs="Arial"/>
+        </w:rPr>
+        <w:t xml:space="preserve"> Artificial </w:t>
+      </w:r>
+      <w:proofErr w:type="spellStart"/>
+      <w:r>
+        <w:rPr>
+          <w:rFonts w:cs="Arial"/>
+        </w:rPr>
+        <w:t>intelligence</w:t>
+      </w:r>
+      <w:proofErr w:type="spellEnd"/>
       <w:r>
         <w:rPr>
           <w:rFonts w:cs="Arial"/>
         </w:rPr>
         <w:t xml:space="preserve"> </w:t>
       </w:r>
+      <w:proofErr w:type="spellStart"/>
+      <w:r>
+        <w:rPr>
+          <w:rFonts w:cs="Arial"/>
+        </w:rPr>
+        <w:t>Laboratory</w:t>
+      </w:r>
+      <w:proofErr w:type="spellEnd"/>
+      <w:r>
+        <w:rPr>
+          <w:rFonts w:cs="Arial"/>
+        </w:rPr>
+        <w:t>).</w:t>
+      </w:r>
+      <w:r>
+        <w:rPr>
+          <w:rFonts w:cs="Arial"/>
+        </w:rPr>
+        <w:t xml:space="preserve"> </w:t>
+      </w:r>
       <w:r>
         <w:rPr>
           <w:rFonts w:cs="Arial"/>
@@ -4002,7 +4790,21 @@
         <w:rPr>
           <w:rFonts w:cs="Arial"/>
         </w:rPr>
-        <w:t xml:space="preserve">que es completamente “open source”, es código abierto bajo el estilo de licencia BSD, es libre de usarse, cambiarse y comercializarse. El objetivo principal de ROS es permitir, o facilitar propiamente,  a los desarrolladores el diseño </w:t>
+        <w:t xml:space="preserve">que es completamente “open </w:t>
+      </w:r>
+      <w:proofErr w:type="spellStart"/>
+      <w:r>
+        <w:rPr>
+          <w:rFonts w:cs="Arial"/>
+        </w:rPr>
+        <w:t>source</w:t>
+      </w:r>
+      <w:proofErr w:type="spellEnd"/>
+      <w:r>
+        <w:rPr>
+          <w:rFonts w:cs="Arial"/>
+        </w:rPr>
+        <w:t xml:space="preserve">”, es código abierto bajo el estilo de licencia BSD, es libre de usarse, cambiarse y comercializarse. El objetivo principal de ROS es permitir, o facilitar propiamente,  a los desarrolladores el diseño </w:t>
       </w:r>
       <w:r>
         <w:rPr>
@@ -4169,11 +4971,33 @@
         </w:rPr>
         <w:t xml:space="preserve"> </w:t>
       </w:r>
-      <w:r>
-        <w:rPr>
-          <w:rFonts w:cs="Arial"/>
-        </w:rPr>
-        <w:t xml:space="preserve">Python, Octave y LISP). </w:t>
+      <w:proofErr w:type="spellStart"/>
+      <w:r>
+        <w:rPr>
+          <w:rFonts w:cs="Arial"/>
+        </w:rPr>
+        <w:t>Python</w:t>
+      </w:r>
+      <w:proofErr w:type="spellEnd"/>
+      <w:r>
+        <w:rPr>
+          <w:rFonts w:cs="Arial"/>
+        </w:rPr>
+        <w:t xml:space="preserve">, </w:t>
+      </w:r>
+      <w:proofErr w:type="spellStart"/>
+      <w:r>
+        <w:rPr>
+          <w:rFonts w:cs="Arial"/>
+        </w:rPr>
+        <w:t>Octave</w:t>
+      </w:r>
+      <w:proofErr w:type="spellEnd"/>
+      <w:r>
+        <w:rPr>
+          <w:rFonts w:cs="Arial"/>
+        </w:rPr>
+        <w:t xml:space="preserve"> y LISP). </w:t>
       </w:r>
       <w:r>
         <w:rPr>
@@ -9310,7 +10134,7 @@
 </file>
 
 <file path=customXml/itemProps1.xml><?xml version="1.0" encoding="utf-8"?>
-<ds:datastoreItem xmlns:ds="http://schemas.openxmlformats.org/officeDocument/2006/customXml" ds:itemID="{E6BD2F65-927A-40D2-A4A0-37D7B86F6C8E}">
+<ds:datastoreItem xmlns:ds="http://schemas.openxmlformats.org/officeDocument/2006/customXml" ds:itemID="{2CD6B9B7-F7A0-48D5-9E1A-85169F792206}">
   <ds:schemaRefs>
     <ds:schemaRef ds:uri="http://schemas.openxmlformats.org/officeDocument/2006/bibliography"/>
   </ds:schemaRefs>

</xml_diff>